<commit_message>
Lienard Weichert potential in progress
</commit_message>
<xml_diff>
--- a/Theory/EM_Radiation_theory.docx
+++ b/Theory/EM_Radiation_theory.docx
@@ -2263,15 +2263,7 @@
                 <w:sz w:val="24"/>
                 <w:szCs w:val="24"/>
               </w:rPr>
-              <w:t>The difference in potential energy per unit charge between two locations in an electric field is given by</w:t>
-            </w:r>
-            <w:r>
-              <w:rPr>
-                <w:rFonts w:ascii="Cambria" w:hAnsi="Cambria"/>
-                <w:sz w:val="24"/>
-                <w:szCs w:val="24"/>
-              </w:rPr>
-              <w:t>,</w:t>
+              <w:t>The difference in potential energy per unit charge between two locations in an electric field is given by,</w:t>
             </w:r>
           </w:p>
           <w:p>
@@ -2648,15 +2640,7 @@
                 <w:sz w:val="24"/>
                 <w:szCs w:val="24"/>
               </w:rPr>
-              <w:t>The electric potential at point r is given by</w:t>
-            </w:r>
-            <w:r>
-              <w:rPr>
-                <w:rFonts w:ascii="Cambria" w:hAnsi="Cambria"/>
-                <w:sz w:val="24"/>
-                <w:szCs w:val="24"/>
-              </w:rPr>
-              <w:t>,</w:t>
+              <w:t>The electric potential at point r is given by,</w:t>
             </w:r>
           </w:p>
           <w:p>
@@ -4032,6 +4016,14 @@
                               </w:rPr>
                               <m:t>r</m:t>
                             </m:r>
+                            <m:r>
+                              <w:rPr>
+                                <w:rFonts w:ascii="Cambria Math" w:hAnsi="Cambria Math"/>
+                                <w:sz w:val="24"/>
+                                <w:szCs w:val="24"/>
+                              </w:rPr>
+                              <m:t>'</m:t>
+                            </m:r>
                           </m:e>
                         </m:d>
                       </m:num>
@@ -4474,31 +4466,7 @@
                 <w:sz w:val="24"/>
                 <w:szCs w:val="24"/>
               </w:rPr>
-              <w:t>Magnetic</w:t>
-            </w:r>
-            <w:r>
-              <w:rPr>
-                <w:rFonts w:ascii="Cambria Math" w:hAnsi="Cambria Math"/>
-                <w:sz w:val="24"/>
-                <w:szCs w:val="24"/>
-              </w:rPr>
-              <w:t xml:space="preserve"> field due to </w:t>
-            </w:r>
-            <w:r>
-              <w:rPr>
-                <w:rFonts w:ascii="Cambria Math" w:hAnsi="Cambria Math"/>
-                <w:sz w:val="24"/>
-                <w:szCs w:val="24"/>
-              </w:rPr>
-              <w:t>electric current</w:t>
-            </w:r>
-            <w:r>
-              <w:rPr>
-                <w:rFonts w:ascii="Cambria Math" w:hAnsi="Cambria Math"/>
-                <w:sz w:val="24"/>
-                <w:szCs w:val="24"/>
-              </w:rPr>
-              <w:t xml:space="preserve"> is:</w:t>
+              <w:t>Magnetic field due to electric current is:</w:t>
             </w:r>
           </w:p>
           <w:p>
@@ -4957,16 +4925,7 @@
                 <w:szCs w:val="24"/>
                 <w:lang w:val="en-US"/>
               </w:rPr>
-              <w:t>Where</w:t>
-            </w:r>
-            <w:r>
-              <w:rPr>
-                <w:rFonts w:ascii="Cambria Math" w:hAnsi="Cambria Math"/>
-                <w:sz w:val="24"/>
-                <w:szCs w:val="24"/>
-                <w:lang w:val="en-US"/>
-              </w:rPr>
-              <w:t xml:space="preserve"> </w:t>
+              <w:t xml:space="preserve">Where </w:t>
             </w:r>
             <m:oMath>
               <m:acc>
@@ -5987,15 +5946,7 @@
                 <w:sz w:val="24"/>
                 <w:szCs w:val="24"/>
               </w:rPr>
-              <w:t>Applying stokes theorem</w:t>
-            </w:r>
-            <w:r>
-              <w:rPr>
-                <w:rFonts w:ascii="Cambria" w:hAnsi="Cambria"/>
-                <w:sz w:val="24"/>
-                <w:szCs w:val="24"/>
-              </w:rPr>
-              <w:t>.</w:t>
+              <w:t>Applying stokes theorem.</w:t>
             </w:r>
           </w:p>
           <w:p>
@@ -6559,6 +6510,14 @@
                                 <w:szCs w:val="24"/>
                               </w:rPr>
                               <m:t>r</m:t>
+                            </m:r>
+                            <m:r>
+                              <w:rPr>
+                                <w:rFonts w:ascii="Cambria Math" w:hAnsi="Cambria Math"/>
+                                <w:sz w:val="24"/>
+                                <w:szCs w:val="24"/>
+                              </w:rPr>
+                              <m:t>'</m:t>
                             </m:r>
                           </m:e>
                         </m:d>
@@ -6707,13 +6666,7 @@
           <w:rFonts w:ascii="Cambria Math" w:hAnsi="Cambria Math"/>
         </w:rPr>
         <w:lastRenderedPageBreak/>
-        <w:t>Magnetic vector</w:t>
-      </w:r>
-      <w:r>
-        <w:rPr>
-          <w:rFonts w:ascii="Cambria Math" w:hAnsi="Cambria Math"/>
-        </w:rPr>
-        <w:t xml:space="preserve"> potential</w:t>
+        <w:t>Magnetic vector potential</w:t>
       </w:r>
     </w:p>
     <w:p>
@@ -7618,6 +7571,14 @@
                               </w:rPr>
                               <m:t>r</m:t>
                             </m:r>
+                            <m:r>
+                              <w:rPr>
+                                <w:rFonts w:ascii="Cambria Math" w:hAnsi="Cambria Math"/>
+                                <w:sz w:val="24"/>
+                                <w:szCs w:val="24"/>
+                              </w:rPr>
+                              <m:t>'</m:t>
+                            </m:r>
                           </m:e>
                         </m:d>
                       </m:num>
@@ -7703,13 +7664,7 @@
         <w:rPr>
           <w:rFonts w:ascii="Cambria Math" w:hAnsi="Cambria Math"/>
         </w:rPr>
-        <w:t>Magneto</w:t>
-      </w:r>
-      <w:r>
-        <w:rPr>
-          <w:rFonts w:ascii="Cambria Math" w:hAnsi="Cambria Math"/>
-        </w:rPr>
-        <w:t>statics summary</w:t>
+        <w:t>Magnetostatics summary</w:t>
       </w:r>
     </w:p>
     <w:p/>
@@ -8207,7 +8162,7 @@
                             <w:sz w:val="24"/>
                             <w:szCs w:val="24"/>
                           </w:rPr>
-                          <m:t>c</m:t>
+                          <m:t>r</m:t>
                         </m:r>
                       </m:num>
                       <m:den>
@@ -8217,7 +8172,7 @@
                             <w:sz w:val="24"/>
                             <w:szCs w:val="24"/>
                           </w:rPr>
-                          <m:t>r</m:t>
+                          <m:t>c</m:t>
                         </m:r>
                       </m:den>
                     </m:f>
@@ -10820,7 +10775,7 @@
                             <w:sz w:val="24"/>
                             <w:szCs w:val="24"/>
                           </w:rPr>
-                          <m:t>c</m:t>
+                          <m:t>r</m:t>
                         </m:r>
                       </m:num>
                       <m:den>
@@ -10830,7 +10785,7 @@
                             <w:sz w:val="24"/>
                             <w:szCs w:val="24"/>
                           </w:rPr>
-                          <m:t>r</m:t>
+                          <m:t>c</m:t>
                         </m:r>
                       </m:den>
                     </m:f>
@@ -11073,7 +11028,7 @@
                                 <w:sz w:val="24"/>
                                 <w:szCs w:val="24"/>
                               </w:rPr>
-                              <m:t>c</m:t>
+                              <m:t>r</m:t>
                             </m:r>
                           </m:num>
                           <m:den>
@@ -11083,7 +11038,7 @@
                                 <w:sz w:val="24"/>
                                 <w:szCs w:val="24"/>
                               </w:rPr>
-                              <m:t>r</m:t>
+                              <m:t>c</m:t>
                             </m:r>
                           </m:den>
                         </m:f>
@@ -13470,15 +13425,7 @@
                     <w:sz w:val="24"/>
                     <w:szCs w:val="24"/>
                   </w:rPr>
-                  <m:t>A</m:t>
-                </m:r>
-                <m:r>
-                  <w:rPr>
-                    <w:rFonts w:ascii="Cambria Math" w:hAnsi="Cambria Math"/>
-                    <w:sz w:val="24"/>
-                    <w:szCs w:val="24"/>
-                  </w:rPr>
-                  <m:t>= -</m:t>
+                  <m:t>A= -</m:t>
                 </m:r>
                 <m:sSub>
                   <m:sSubPr>
@@ -13779,11 +13726,22 @@
                               </w:rPr>
                               <m:t>r</m:t>
                             </m:r>
+                            <m:r>
+                              <w:rPr>
+                                <w:rFonts w:ascii="Cambria Math" w:hAnsi="Cambria Math"/>
+                                <w:sz w:val="24"/>
+                                <w:szCs w:val="24"/>
+                              </w:rPr>
+                              <m:t>'</m:t>
+                            </m:r>
                           </m:e>
                         </m:d>
                       </m:num>
                       <m:den>
                         <m:r>
+                          <m:rPr>
+                            <m:scr m:val="fraktur"/>
+                          </m:rPr>
                           <w:rPr>
                             <w:rFonts w:ascii="Cambria Math" w:hAnsi="Cambria Math"/>
                             <w:sz w:val="24"/>
@@ -14027,11 +13985,22 @@
                               </w:rPr>
                               <m:t>r</m:t>
                             </m:r>
+                            <m:r>
+                              <w:rPr>
+                                <w:rFonts w:ascii="Cambria Math" w:hAnsi="Cambria Math"/>
+                                <w:sz w:val="24"/>
+                                <w:szCs w:val="24"/>
+                              </w:rPr>
+                              <m:t>'</m:t>
+                            </m:r>
                           </m:e>
                         </m:d>
                       </m:num>
                       <m:den>
                         <m:r>
+                          <m:rPr>
+                            <m:scr m:val="fraktur"/>
+                          </m:rPr>
                           <w:rPr>
                             <w:rFonts w:ascii="Cambria Math" w:hAnsi="Cambria Math"/>
                             <w:sz w:val="24"/>
@@ -14082,6 +14051,280 @@
           </w:p>
         </w:tc>
       </w:tr>
+    </w:tbl>
+    <w:p>
+      <w:pPr>
+        <w:rPr>
+          <w:rFonts w:ascii="Cambria" w:hAnsi="Cambria"/>
+          <w:sz w:val="24"/>
+          <w:szCs w:val="24"/>
+          <w:lang w:val="en-US"/>
+        </w:rPr>
+      </w:pPr>
+    </w:p>
+    <w:p>
+      <w:pPr>
+        <w:rPr>
+          <w:rFonts w:ascii="Cambria" w:hAnsi="Cambria"/>
+          <w:sz w:val="24"/>
+          <w:szCs w:val="24"/>
+          <w:lang w:val="en-US"/>
+        </w:rPr>
+      </w:pPr>
+      <w:r>
+        <w:rPr>
+          <w:rFonts w:ascii="Cambria" w:hAnsi="Cambria"/>
+          <w:noProof/>
+          <w:sz w:val="24"/>
+          <w:szCs w:val="24"/>
+          <w:lang w:val="en-US"/>
+        </w:rPr>
+        <w:drawing>
+          <wp:inline distT="0" distB="0" distL="0" distR="0" wp14:anchorId="24F09332" wp14:editId="6A509C07">
+            <wp:extent cx="4830052" cy="3430219"/>
+            <wp:effectExtent l="0" t="0" r="8890" b="0"/>
+            <wp:docPr id="967396871" name="Picture 1"/>
+            <wp:cNvGraphicFramePr>
+              <a:graphicFrameLocks xmlns:a="http://schemas.openxmlformats.org/drawingml/2006/main" noChangeAspect="1"/>
+            </wp:cNvGraphicFramePr>
+            <a:graphic xmlns:a="http://schemas.openxmlformats.org/drawingml/2006/main">
+              <a:graphicData uri="http://schemas.openxmlformats.org/drawingml/2006/picture">
+                <pic:pic xmlns:pic="http://schemas.openxmlformats.org/drawingml/2006/picture">
+                  <pic:nvPicPr>
+                    <pic:cNvPr id="0" name="Picture 2"/>
+                    <pic:cNvPicPr>
+                      <a:picLocks noChangeAspect="1" noChangeArrowheads="1"/>
+                    </pic:cNvPicPr>
+                  </pic:nvPicPr>
+                  <pic:blipFill>
+                    <a:blip r:embed="rId27" cstate="print">
+                      <a:extLst>
+                        <a:ext uri="{28A0092B-C50C-407E-A947-70E740481C1C}">
+                          <a14:useLocalDpi xmlns:a14="http://schemas.microsoft.com/office/drawing/2010/main" val="0"/>
+                        </a:ext>
+                      </a:extLst>
+                    </a:blip>
+                    <a:srcRect/>
+                    <a:stretch>
+                      <a:fillRect/>
+                    </a:stretch>
+                  </pic:blipFill>
+                  <pic:spPr bwMode="auto">
+                    <a:xfrm>
+                      <a:off x="0" y="0"/>
+                      <a:ext cx="4846044" cy="3441576"/>
+                    </a:xfrm>
+                    <a:prstGeom prst="rect">
+                      <a:avLst/>
+                    </a:prstGeom>
+                    <a:noFill/>
+                  </pic:spPr>
+                </pic:pic>
+              </a:graphicData>
+            </a:graphic>
+          </wp:inline>
+        </w:drawing>
+      </w:r>
+    </w:p>
+    <w:p>
+      <w:pPr>
+        <w:rPr>
+          <w:rFonts w:ascii="Cambria" w:hAnsi="Cambria"/>
+          <w:sz w:val="24"/>
+          <w:szCs w:val="24"/>
+          <w:lang w:val="en-US"/>
+        </w:rPr>
+      </w:pPr>
+    </w:p>
+    <w:p>
+      <w:pPr>
+        <w:jc w:val="both"/>
+        <w:rPr>
+          <w:rFonts w:ascii="Cambria" w:hAnsi="Cambria"/>
+          <w:sz w:val="24"/>
+          <w:szCs w:val="24"/>
+          <w:lang w:val="en-US"/>
+        </w:rPr>
+      </w:pPr>
+      <w:r>
+        <w:rPr>
+          <w:rFonts w:ascii="Cambria" w:hAnsi="Cambria"/>
+          <w:sz w:val="24"/>
+          <w:szCs w:val="24"/>
+          <w:lang w:val="en-US"/>
+        </w:rPr>
+        <w:lastRenderedPageBreak/>
+        <w:t>The delayed time t</w:t>
+      </w:r>
+      <w:r>
+        <w:rPr>
+          <w:rFonts w:ascii="Cambria" w:hAnsi="Cambria"/>
+          <w:sz w:val="24"/>
+          <w:szCs w:val="24"/>
+          <w:vertAlign w:val="subscript"/>
+          <w:lang w:val="en-US"/>
+        </w:rPr>
+        <w:t>r</w:t>
+      </w:r>
+      <w:r>
+        <w:rPr>
+          <w:rFonts w:ascii="Cambria" w:hAnsi="Cambria"/>
+          <w:sz w:val="24"/>
+          <w:szCs w:val="24"/>
+          <w:lang w:val="en-US"/>
+        </w:rPr>
+        <w:t xml:space="preserve"> is the time when the </w:t>
+      </w:r>
+      <w:r>
+        <w:rPr>
+          <w:rFonts w:ascii="Cambria" w:hAnsi="Cambria"/>
+          <w:sz w:val="24"/>
+          <w:szCs w:val="24"/>
+          <w:lang w:val="en-US"/>
+        </w:rPr>
+        <w:t>electromagnetic f</w:t>
+      </w:r>
+      <w:r>
+        <w:rPr>
+          <w:rFonts w:ascii="Cambria" w:hAnsi="Cambria"/>
+          <w:sz w:val="24"/>
+          <w:szCs w:val="24"/>
+          <w:lang w:val="en-US"/>
+        </w:rPr>
+        <w:t xml:space="preserve">ield </w:t>
+      </w:r>
+      <w:r>
+        <w:rPr>
+          <w:rFonts w:ascii="Cambria" w:hAnsi="Cambria"/>
+          <w:sz w:val="24"/>
+          <w:szCs w:val="24"/>
+          <w:lang w:val="en-US"/>
+        </w:rPr>
+        <w:t>began to propagate from the point q(t</w:t>
+      </w:r>
+      <w:r>
+        <w:rPr>
+          <w:rFonts w:ascii="Cambria" w:hAnsi="Cambria"/>
+          <w:sz w:val="24"/>
+          <w:szCs w:val="24"/>
+          <w:vertAlign w:val="subscript"/>
+          <w:lang w:val="en-US"/>
+        </w:rPr>
+        <w:t>r</w:t>
+      </w:r>
+      <w:r>
+        <w:rPr>
+          <w:rFonts w:ascii="Cambria" w:hAnsi="Cambria"/>
+          <w:sz w:val="24"/>
+          <w:szCs w:val="24"/>
+          <w:lang w:val="en-US"/>
+        </w:rPr>
+        <w:t>) where it is emitted</w:t>
+      </w:r>
+      <w:r>
+        <w:rPr>
+          <w:rFonts w:ascii="Cambria" w:hAnsi="Cambria"/>
+          <w:sz w:val="24"/>
+          <w:szCs w:val="24"/>
+          <w:lang w:val="en-US"/>
+        </w:rPr>
+        <w:t xml:space="preserve"> to an observer at P.</w:t>
+      </w:r>
+      <w:r>
+        <w:rPr>
+          <w:rFonts w:ascii="Cambria" w:hAnsi="Cambria"/>
+          <w:sz w:val="24"/>
+          <w:szCs w:val="24"/>
+          <w:lang w:val="en-US"/>
+        </w:rPr>
+        <w:t xml:space="preserve"> The objective is to calculate the delayed time t</w:t>
+      </w:r>
+      <w:r>
+        <w:rPr>
+          <w:rFonts w:ascii="Cambria" w:hAnsi="Cambria"/>
+          <w:sz w:val="24"/>
+          <w:szCs w:val="24"/>
+          <w:vertAlign w:val="subscript"/>
+          <w:lang w:val="en-US"/>
+        </w:rPr>
+        <w:t>r</w:t>
+      </w:r>
+      <w:r>
+        <w:rPr>
+          <w:rFonts w:ascii="Cambria" w:hAnsi="Cambria"/>
+          <w:sz w:val="24"/>
+          <w:szCs w:val="24"/>
+          <w:lang w:val="en-US"/>
+        </w:rPr>
+        <w:t xml:space="preserve"> from the current time t</w:t>
+      </w:r>
+      <w:r>
+        <w:rPr>
+          <w:rFonts w:ascii="Cambria" w:hAnsi="Cambria"/>
+          <w:sz w:val="24"/>
+          <w:szCs w:val="24"/>
+          <w:lang w:val="en-US"/>
+        </w:rPr>
+        <w:t>.</w:t>
+      </w:r>
+      <w:r>
+        <w:rPr>
+          <w:rFonts w:ascii="Cambria" w:hAnsi="Cambria"/>
+          <w:sz w:val="24"/>
+          <w:szCs w:val="24"/>
+          <w:lang w:val="en-US"/>
+        </w:rPr>
+        <w:t xml:space="preserve"> The present location of the particle is q(t), when the signal is reached to P</w:t>
+      </w:r>
+      <w:r>
+        <w:rPr>
+          <w:rFonts w:ascii="Cambria" w:hAnsi="Cambria"/>
+          <w:sz w:val="24"/>
+          <w:szCs w:val="24"/>
+          <w:lang w:val="en-US"/>
+        </w:rPr>
+        <w:t xml:space="preserve"> the observer will notice the signal is coming from the particle at q(t</w:t>
+      </w:r>
+      <w:r>
+        <w:rPr>
+          <w:rFonts w:ascii="Cambria" w:hAnsi="Cambria"/>
+          <w:sz w:val="24"/>
+          <w:szCs w:val="24"/>
+          <w:lang w:val="en-US"/>
+        </w:rPr>
+        <w:softHyphen/>
+      </w:r>
+      <w:r>
+        <w:rPr>
+          <w:rFonts w:ascii="Cambria" w:hAnsi="Cambria"/>
+          <w:sz w:val="24"/>
+          <w:szCs w:val="24"/>
+          <w:vertAlign w:val="subscript"/>
+          <w:lang w:val="en-US"/>
+        </w:rPr>
+        <w:t>r</w:t>
+      </w:r>
+      <w:r>
+        <w:rPr>
+          <w:rFonts w:ascii="Cambria" w:hAnsi="Cambria"/>
+          <w:sz w:val="24"/>
+          <w:szCs w:val="24"/>
+          <w:lang w:val="en-US"/>
+        </w:rPr>
+        <w:t>).</w:t>
+      </w:r>
+    </w:p>
+    <w:tbl>
+      <w:tblPr>
+        <w:tblStyle w:val="TableGrid"/>
+        <w:tblW w:w="0" w:type="auto"/>
+        <w:tblLook w:val="04A0" w:firstRow="1" w:lastRow="0" w:firstColumn="1" w:lastColumn="0" w:noHBand="0" w:noVBand="1"/>
+      </w:tblPr>
+      <w:tblGrid>
+        <w:gridCol w:w="1435"/>
+        <w:gridCol w:w="6390"/>
+        <w:gridCol w:w="1525"/>
+      </w:tblGrid>
       <w:tr>
         <w:tc>
           <w:tcPr>
@@ -14111,17 +14354,296 @@
                 <w:rFonts w:ascii="Cambria" w:hAnsi="Cambria"/>
                 <w:sz w:val="24"/>
                 <w:szCs w:val="24"/>
-              </w:rPr>
-            </w:pPr>
-          </w:p>
-          <w:p>
-            <w:pPr>
+                <w:lang w:val="en-US"/>
+              </w:rPr>
+            </w:pPr>
+            <w:r>
               <w:rPr>
                 <w:rFonts w:ascii="Cambria" w:hAnsi="Cambria"/>
                 <w:sz w:val="24"/>
                 <w:szCs w:val="24"/>
-              </w:rPr>
-            </w:pPr>
+                <w:lang w:val="en-US"/>
+              </w:rPr>
+              <w:t>So</w:t>
+            </w:r>
+            <w:r>
+              <w:rPr>
+                <w:rFonts w:ascii="Cambria" w:hAnsi="Cambria"/>
+                <w:sz w:val="24"/>
+                <w:szCs w:val="24"/>
+                <w:lang w:val="en-US"/>
+              </w:rPr>
+              <w:t>,</w:t>
+            </w:r>
+            <w:r>
+              <w:rPr>
+                <w:rFonts w:ascii="Cambria" w:hAnsi="Cambria"/>
+                <w:sz w:val="24"/>
+                <w:szCs w:val="24"/>
+                <w:lang w:val="en-US"/>
+              </w:rPr>
+              <w:t xml:space="preserve"> between the time t and tr (</w:t>
+            </w:r>
+            <m:oMath>
+              <m:r>
+                <w:rPr>
+                  <w:rFonts w:ascii="Cambria Math" w:hAnsi="Cambria Math"/>
+                  <w:sz w:val="24"/>
+                  <w:szCs w:val="24"/>
+                  <w:lang w:val="en-US"/>
+                </w:rPr>
+                <m:t>∆t=t-</m:t>
+              </m:r>
+              <m:sSub>
+                <m:sSubPr>
+                  <m:ctrlPr>
+                    <w:rPr>
+                      <w:rFonts w:ascii="Cambria Math" w:hAnsi="Cambria Math"/>
+                      <w:i/>
+                      <w:sz w:val="24"/>
+                      <w:szCs w:val="24"/>
+                      <w:lang w:val="en-US"/>
+                    </w:rPr>
+                  </m:ctrlPr>
+                </m:sSubPr>
+                <m:e>
+                  <m:r>
+                    <w:rPr>
+                      <w:rFonts w:ascii="Cambria Math" w:hAnsi="Cambria Math"/>
+                      <w:sz w:val="24"/>
+                      <w:szCs w:val="24"/>
+                      <w:lang w:val="en-US"/>
+                    </w:rPr>
+                    <m:t>t</m:t>
+                  </m:r>
+                </m:e>
+                <m:sub>
+                  <m:r>
+                    <w:rPr>
+                      <w:rFonts w:ascii="Cambria Math" w:hAnsi="Cambria Math"/>
+                      <w:sz w:val="24"/>
+                      <w:szCs w:val="24"/>
+                      <w:lang w:val="en-US"/>
+                    </w:rPr>
+                    <m:t>r</m:t>
+                  </m:r>
+                </m:sub>
+              </m:sSub>
+            </m:oMath>
+            <w:r>
+              <w:rPr>
+                <w:rFonts w:ascii="Cambria" w:hAnsi="Cambria"/>
+                <w:sz w:val="24"/>
+                <w:szCs w:val="24"/>
+                <w:lang w:val="en-US"/>
+              </w:rPr>
+              <w:t>) the wave traveled the distance between q(t</w:t>
+            </w:r>
+            <w:r>
+              <w:rPr>
+                <w:rFonts w:ascii="Cambria" w:hAnsi="Cambria"/>
+                <w:sz w:val="24"/>
+                <w:szCs w:val="24"/>
+                <w:vertAlign w:val="subscript"/>
+                <w:lang w:val="en-US"/>
+              </w:rPr>
+              <w:t>r</w:t>
+            </w:r>
+            <w:r>
+              <w:rPr>
+                <w:rFonts w:ascii="Cambria" w:hAnsi="Cambria"/>
+                <w:sz w:val="24"/>
+                <w:szCs w:val="24"/>
+                <w:lang w:val="en-US"/>
+              </w:rPr>
+              <w:t>) and P at the speed c.</w:t>
+            </w:r>
+          </w:p>
+          <w:p>
+            <w:pPr>
+              <w:rPr>
+                <w:rFonts w:ascii="Cambria" w:hAnsi="Cambria"/>
+                <w:sz w:val="24"/>
+                <w:szCs w:val="24"/>
+              </w:rPr>
+            </w:pPr>
+          </w:p>
+          <w:p>
+            <w:pPr>
+              <w:rPr>
+                <w:rFonts w:ascii="Cambria" w:hAnsi="Cambria"/>
+                <w:sz w:val="24"/>
+                <w:szCs w:val="24"/>
+              </w:rPr>
+            </w:pPr>
+            <m:oMathPara>
+              <m:oMath>
+                <m:d>
+                  <m:dPr>
+                    <m:begChr m:val="|"/>
+                    <m:endChr m:val="|"/>
+                    <m:ctrlPr>
+                      <w:rPr>
+                        <w:rFonts w:ascii="Cambria Math" w:hAnsi="Cambria Math"/>
+                        <w:i/>
+                        <w:sz w:val="24"/>
+                        <w:szCs w:val="24"/>
+                      </w:rPr>
+                    </m:ctrlPr>
+                  </m:dPr>
+                  <m:e>
+                    <m:acc>
+                      <m:accPr>
+                        <m:chr m:val="⃗"/>
+                        <m:ctrlPr>
+                          <w:rPr>
+                            <w:rFonts w:ascii="Cambria Math" w:hAnsi="Cambria Math"/>
+                            <w:i/>
+                            <w:sz w:val="24"/>
+                            <w:szCs w:val="24"/>
+                          </w:rPr>
+                        </m:ctrlPr>
+                      </m:accPr>
+                      <m:e>
+                        <m:r>
+                          <w:rPr>
+                            <w:rFonts w:ascii="Cambria Math" w:hAnsi="Cambria Math"/>
+                            <w:sz w:val="24"/>
+                            <w:szCs w:val="24"/>
+                          </w:rPr>
+                          <m:t>r</m:t>
+                        </m:r>
+                      </m:e>
+                    </m:acc>
+                    <m:r>
+                      <w:rPr>
+                        <w:rFonts w:ascii="Cambria Math" w:hAnsi="Cambria Math"/>
+                        <w:sz w:val="24"/>
+                        <w:szCs w:val="24"/>
+                      </w:rPr>
+                      <m:t>-</m:t>
+                    </m:r>
+                    <m:acc>
+                      <m:accPr>
+                        <m:chr m:val="⃗"/>
+                        <m:ctrlPr>
+                          <w:rPr>
+                            <w:rFonts w:ascii="Cambria Math" w:hAnsi="Cambria Math"/>
+                            <w:i/>
+                            <w:sz w:val="24"/>
+                            <w:szCs w:val="24"/>
+                          </w:rPr>
+                        </m:ctrlPr>
+                      </m:accPr>
+                      <m:e>
+                        <m:r>
+                          <w:rPr>
+                            <w:rFonts w:ascii="Cambria Math" w:hAnsi="Cambria Math"/>
+                            <w:sz w:val="24"/>
+                            <w:szCs w:val="24"/>
+                          </w:rPr>
+                          <m:t>w</m:t>
+                        </m:r>
+                      </m:e>
+                    </m:acc>
+                    <m:d>
+                      <m:dPr>
+                        <m:ctrlPr>
+                          <w:rPr>
+                            <w:rFonts w:ascii="Cambria Math" w:hAnsi="Cambria Math"/>
+                            <w:i/>
+                            <w:sz w:val="24"/>
+                            <w:szCs w:val="24"/>
+                          </w:rPr>
+                        </m:ctrlPr>
+                      </m:dPr>
+                      <m:e>
+                        <m:sSub>
+                          <m:sSubPr>
+                            <m:ctrlPr>
+                              <w:rPr>
+                                <w:rFonts w:ascii="Cambria Math" w:hAnsi="Cambria Math"/>
+                                <w:i/>
+                                <w:sz w:val="24"/>
+                                <w:szCs w:val="24"/>
+                              </w:rPr>
+                            </m:ctrlPr>
+                          </m:sSubPr>
+                          <m:e>
+                            <m:r>
+                              <w:rPr>
+                                <w:rFonts w:ascii="Cambria Math" w:hAnsi="Cambria Math"/>
+                                <w:sz w:val="24"/>
+                                <w:szCs w:val="24"/>
+                              </w:rPr>
+                              <m:t>t</m:t>
+                            </m:r>
+                          </m:e>
+                          <m:sub>
+                            <m:r>
+                              <w:rPr>
+                                <w:rFonts w:ascii="Cambria Math" w:hAnsi="Cambria Math"/>
+                                <w:sz w:val="24"/>
+                                <w:szCs w:val="24"/>
+                              </w:rPr>
+                              <m:t>r</m:t>
+                            </m:r>
+                          </m:sub>
+                        </m:sSub>
+                      </m:e>
+                    </m:d>
+                  </m:e>
+                </m:d>
+                <m:r>
+                  <w:rPr>
+                    <w:rFonts w:ascii="Cambria Math" w:hAnsi="Cambria Math"/>
+                    <w:sz w:val="24"/>
+                    <w:szCs w:val="24"/>
+                  </w:rPr>
+                  <m:t>=c∆t=c(t-</m:t>
+                </m:r>
+                <m:sSub>
+                  <m:sSubPr>
+                    <m:ctrlPr>
+                      <w:rPr>
+                        <w:rFonts w:ascii="Cambria Math" w:hAnsi="Cambria Math"/>
+                        <w:i/>
+                        <w:sz w:val="24"/>
+                        <w:szCs w:val="24"/>
+                      </w:rPr>
+                    </m:ctrlPr>
+                  </m:sSubPr>
+                  <m:e>
+                    <m:r>
+                      <w:rPr>
+                        <w:rFonts w:ascii="Cambria Math" w:hAnsi="Cambria Math"/>
+                        <w:sz w:val="24"/>
+                        <w:szCs w:val="24"/>
+                      </w:rPr>
+                      <m:t>t</m:t>
+                    </m:r>
+                  </m:e>
+                  <m:sub>
+                    <m:r>
+                      <w:rPr>
+                        <w:rFonts w:ascii="Cambria Math" w:hAnsi="Cambria Math"/>
+                        <w:sz w:val="24"/>
+                        <w:szCs w:val="24"/>
+                      </w:rPr>
+                      <m:t>r</m:t>
+                    </m:r>
+                  </m:sub>
+                </m:sSub>
+                <m:r>
+                  <w:rPr>
+                    <w:rFonts w:ascii="Cambria Math" w:hAnsi="Cambria Math"/>
+                    <w:sz w:val="24"/>
+                    <w:szCs w:val="24"/>
+                  </w:rPr>
+                  <m:t>)</m:t>
+                </m:r>
+              </m:oMath>
+            </m:oMathPara>
           </w:p>
           <w:p>
             <w:pPr>
@@ -14151,6 +14673,287 @@
           </w:p>
         </w:tc>
       </w:tr>
+      <w:tr>
+        <w:tc>
+          <w:tcPr>
+            <w:tcW w:w="1435" w:type="dxa"/>
+            <w:vAlign w:val="center"/>
+          </w:tcPr>
+          <w:p>
+            <w:pPr>
+              <w:jc w:val="center"/>
+              <w:rPr>
+                <w:rFonts w:ascii="Cambria Math" w:hAnsi="Cambria Math"/>
+                <w:sz w:val="24"/>
+                <w:szCs w:val="24"/>
+                <w:lang w:val="en-US"/>
+              </w:rPr>
+            </w:pPr>
+          </w:p>
+        </w:tc>
+        <w:tc>
+          <w:tcPr>
+            <w:tcW w:w="6390" w:type="dxa"/>
+            <w:vAlign w:val="center"/>
+          </w:tcPr>
+          <w:p>
+            <w:pPr>
+              <w:rPr>
+                <w:rFonts w:ascii="Cambria" w:hAnsi="Cambria"/>
+                <w:sz w:val="24"/>
+                <w:szCs w:val="24"/>
+                <w:lang w:val="en-US"/>
+              </w:rPr>
+            </w:pPr>
+            <w:r>
+              <w:rPr>
+                <w:rFonts w:ascii="Cambria" w:hAnsi="Cambria"/>
+                <w:sz w:val="24"/>
+                <w:szCs w:val="24"/>
+                <w:lang w:val="en-US"/>
+              </w:rPr>
+              <w:t>The delayed time is given by,</w:t>
+            </w:r>
+          </w:p>
+          <w:p>
+            <w:pPr>
+              <w:rPr>
+                <w:rFonts w:ascii="Cambria" w:hAnsi="Cambria"/>
+                <w:sz w:val="24"/>
+                <w:szCs w:val="24"/>
+                <w:lang w:val="en-US"/>
+              </w:rPr>
+            </w:pPr>
+          </w:p>
+          <w:p>
+            <w:pPr>
+              <w:rPr>
+                <w:rFonts w:ascii="Cambria" w:hAnsi="Cambria"/>
+                <w:sz w:val="24"/>
+                <w:szCs w:val="24"/>
+                <w:lang w:val="en-US"/>
+              </w:rPr>
+            </w:pPr>
+            <m:oMathPara>
+              <m:oMath>
+                <m:sSub>
+                  <m:sSubPr>
+                    <m:ctrlPr>
+                      <w:rPr>
+                        <w:rFonts w:ascii="Cambria Math" w:hAnsi="Cambria Math"/>
+                        <w:i/>
+                        <w:sz w:val="24"/>
+                        <w:szCs w:val="24"/>
+                        <w:lang w:val="en-US"/>
+                      </w:rPr>
+                    </m:ctrlPr>
+                  </m:sSubPr>
+                  <m:e>
+                    <m:r>
+                      <w:rPr>
+                        <w:rFonts w:ascii="Cambria Math" w:hAnsi="Cambria Math"/>
+                        <w:sz w:val="24"/>
+                        <w:szCs w:val="24"/>
+                        <w:lang w:val="en-US"/>
+                      </w:rPr>
+                      <m:t>t</m:t>
+                    </m:r>
+                  </m:e>
+                  <m:sub>
+                    <m:r>
+                      <w:rPr>
+                        <w:rFonts w:ascii="Cambria Math" w:hAnsi="Cambria Math"/>
+                        <w:sz w:val="24"/>
+                        <w:szCs w:val="24"/>
+                        <w:lang w:val="en-US"/>
+                      </w:rPr>
+                      <m:t>r</m:t>
+                    </m:r>
+                  </m:sub>
+                </m:sSub>
+                <m:r>
+                  <w:rPr>
+                    <w:rFonts w:ascii="Cambria Math" w:hAnsi="Cambria Math"/>
+                    <w:sz w:val="24"/>
+                    <w:szCs w:val="24"/>
+                    <w:lang w:val="en-US"/>
+                  </w:rPr>
+                  <m:t>=t-</m:t>
+                </m:r>
+                <m:f>
+                  <m:fPr>
+                    <m:ctrlPr>
+                      <w:rPr>
+                        <w:rFonts w:ascii="Cambria Math" w:hAnsi="Cambria Math"/>
+                        <w:i/>
+                        <w:sz w:val="24"/>
+                        <w:szCs w:val="24"/>
+                        <w:lang w:val="en-US"/>
+                      </w:rPr>
+                    </m:ctrlPr>
+                  </m:fPr>
+                  <m:num>
+                    <m:d>
+                      <m:dPr>
+                        <m:begChr m:val="|"/>
+                        <m:endChr m:val="|"/>
+                        <m:ctrlPr>
+                          <w:rPr>
+                            <w:rFonts w:ascii="Cambria Math" w:hAnsi="Cambria Math"/>
+                            <w:i/>
+                            <w:sz w:val="24"/>
+                            <w:szCs w:val="24"/>
+                          </w:rPr>
+                        </m:ctrlPr>
+                      </m:dPr>
+                      <m:e>
+                        <m:acc>
+                          <m:accPr>
+                            <m:chr m:val="⃗"/>
+                            <m:ctrlPr>
+                              <w:rPr>
+                                <w:rFonts w:ascii="Cambria Math" w:hAnsi="Cambria Math"/>
+                                <w:i/>
+                                <w:sz w:val="24"/>
+                                <w:szCs w:val="24"/>
+                              </w:rPr>
+                            </m:ctrlPr>
+                          </m:accPr>
+                          <m:e>
+                            <m:r>
+                              <w:rPr>
+                                <w:rFonts w:ascii="Cambria Math" w:hAnsi="Cambria Math"/>
+                                <w:sz w:val="24"/>
+                                <w:szCs w:val="24"/>
+                              </w:rPr>
+                              <m:t>r</m:t>
+                            </m:r>
+                          </m:e>
+                        </m:acc>
+                        <m:r>
+                          <w:rPr>
+                            <w:rFonts w:ascii="Cambria Math" w:hAnsi="Cambria Math"/>
+                            <w:sz w:val="24"/>
+                            <w:szCs w:val="24"/>
+                          </w:rPr>
+                          <m:t>-</m:t>
+                        </m:r>
+                        <m:acc>
+                          <m:accPr>
+                            <m:chr m:val="⃗"/>
+                            <m:ctrlPr>
+                              <w:rPr>
+                                <w:rFonts w:ascii="Cambria Math" w:hAnsi="Cambria Math"/>
+                                <w:i/>
+                                <w:sz w:val="24"/>
+                                <w:szCs w:val="24"/>
+                              </w:rPr>
+                            </m:ctrlPr>
+                          </m:accPr>
+                          <m:e>
+                            <m:r>
+                              <w:rPr>
+                                <w:rFonts w:ascii="Cambria Math" w:hAnsi="Cambria Math"/>
+                                <w:sz w:val="24"/>
+                                <w:szCs w:val="24"/>
+                              </w:rPr>
+                              <m:t>w</m:t>
+                            </m:r>
+                          </m:e>
+                        </m:acc>
+                        <m:d>
+                          <m:dPr>
+                            <m:ctrlPr>
+                              <w:rPr>
+                                <w:rFonts w:ascii="Cambria Math" w:hAnsi="Cambria Math"/>
+                                <w:i/>
+                                <w:sz w:val="24"/>
+                                <w:szCs w:val="24"/>
+                              </w:rPr>
+                            </m:ctrlPr>
+                          </m:dPr>
+                          <m:e>
+                            <m:sSub>
+                              <m:sSubPr>
+                                <m:ctrlPr>
+                                  <w:rPr>
+                                    <w:rFonts w:ascii="Cambria Math" w:hAnsi="Cambria Math"/>
+                                    <w:i/>
+                                    <w:sz w:val="24"/>
+                                    <w:szCs w:val="24"/>
+                                  </w:rPr>
+                                </m:ctrlPr>
+                              </m:sSubPr>
+                              <m:e>
+                                <m:r>
+                                  <w:rPr>
+                                    <w:rFonts w:ascii="Cambria Math" w:hAnsi="Cambria Math"/>
+                                    <w:sz w:val="24"/>
+                                    <w:szCs w:val="24"/>
+                                  </w:rPr>
+                                  <m:t>t</m:t>
+                                </m:r>
+                              </m:e>
+                              <m:sub>
+                                <m:r>
+                                  <w:rPr>
+                                    <w:rFonts w:ascii="Cambria Math" w:hAnsi="Cambria Math"/>
+                                    <w:sz w:val="24"/>
+                                    <w:szCs w:val="24"/>
+                                  </w:rPr>
+                                  <m:t>r</m:t>
+                                </m:r>
+                              </m:sub>
+                            </m:sSub>
+                          </m:e>
+                        </m:d>
+                      </m:e>
+                    </m:d>
+                  </m:num>
+                  <m:den>
+                    <m:r>
+                      <w:rPr>
+                        <w:rFonts w:ascii="Cambria Math" w:hAnsi="Cambria Math"/>
+                        <w:sz w:val="24"/>
+                        <w:szCs w:val="24"/>
+                        <w:lang w:val="en-US"/>
+                      </w:rPr>
+                      <m:t>c</m:t>
+                    </m:r>
+                  </m:den>
+                </m:f>
+              </m:oMath>
+            </m:oMathPara>
+          </w:p>
+          <w:p>
+            <w:pPr>
+              <w:rPr>
+                <w:rFonts w:ascii="Cambria" w:hAnsi="Cambria"/>
+                <w:sz w:val="24"/>
+                <w:szCs w:val="24"/>
+                <w:lang w:val="en-US"/>
+              </w:rPr>
+            </w:pPr>
+          </w:p>
+        </w:tc>
+        <w:tc>
+          <w:tcPr>
+            <w:tcW w:w="1525" w:type="dxa"/>
+            <w:vAlign w:val="center"/>
+          </w:tcPr>
+          <w:p>
+            <w:pPr>
+              <w:jc w:val="center"/>
+              <w:rPr>
+                <w:rFonts w:ascii="Cambria Math" w:hAnsi="Cambria Math"/>
+                <w:sz w:val="24"/>
+                <w:szCs w:val="24"/>
+                <w:lang w:val="en-US"/>
+              </w:rPr>
+            </w:pPr>
+          </w:p>
+        </w:tc>
+      </w:tr>
     </w:tbl>
     <w:p>
       <w:pPr>
@@ -14165,15 +14968,32 @@
     <w:p>
       <w:pPr>
         <w:rPr>
-          <w:rFonts w:ascii="Cambria" w:hAnsi="Cambria"/>
-          <w:sz w:val="24"/>
-          <w:szCs w:val="24"/>
           <w:lang w:val="en-US"/>
         </w:rPr>
       </w:pPr>
     </w:p>
     <w:p>
       <w:pPr>
+        <w:pStyle w:val="Heading2"/>
+        <w:rPr>
+          <w:rFonts w:ascii="Cambria Math" w:hAnsi="Cambria Math"/>
+        </w:rPr>
+      </w:pPr>
+      <w:r>
+        <w:rPr>
+          <w:rFonts w:ascii="Cambria Math" w:hAnsi="Cambria Math"/>
+        </w:rPr>
+        <w:t>Lienard – Wiechert</w:t>
+      </w:r>
+      <w:r>
+        <w:rPr>
+          <w:rFonts w:ascii="Cambria Math" w:hAnsi="Cambria Math"/>
+        </w:rPr>
+        <w:t xml:space="preserve"> Potential</w:t>
+      </w:r>
+    </w:p>
+    <w:p>
+      <w:pPr>
         <w:rPr>
           <w:rFonts w:ascii="Cambria" w:hAnsi="Cambria"/>
           <w:sz w:val="24"/>
@@ -14201,7 +15021,1039 @@
           <w:lang w:val="en-US"/>
         </w:rPr>
       </w:pPr>
-    </w:p>
+      <w:r>
+        <w:rPr>
+          <w:rFonts w:ascii="Cambria" w:hAnsi="Cambria"/>
+          <w:noProof/>
+          <w:sz w:val="24"/>
+          <w:szCs w:val="24"/>
+          <w:lang w:val="en-US"/>
+        </w:rPr>
+        <w:drawing>
+          <wp:inline distT="0" distB="0" distL="0" distR="0" wp14:anchorId="0AB60F57" wp14:editId="2E4D2004">
+            <wp:extent cx="4764670" cy="2382120"/>
+            <wp:effectExtent l="0" t="0" r="0" b="0"/>
+            <wp:docPr id="1411239272" name="Picture 3"/>
+            <wp:cNvGraphicFramePr>
+              <a:graphicFrameLocks xmlns:a="http://schemas.openxmlformats.org/drawingml/2006/main" noChangeAspect="1"/>
+            </wp:cNvGraphicFramePr>
+            <a:graphic xmlns:a="http://schemas.openxmlformats.org/drawingml/2006/main">
+              <a:graphicData uri="http://schemas.openxmlformats.org/drawingml/2006/picture">
+                <pic:pic xmlns:pic="http://schemas.openxmlformats.org/drawingml/2006/picture">
+                  <pic:nvPicPr>
+                    <pic:cNvPr id="0" name="Picture 4"/>
+                    <pic:cNvPicPr>
+                      <a:picLocks noChangeAspect="1" noChangeArrowheads="1"/>
+                    </pic:cNvPicPr>
+                  </pic:nvPicPr>
+                  <pic:blipFill>
+                    <a:blip r:embed="rId28" cstate="print">
+                      <a:extLst>
+                        <a:ext uri="{28A0092B-C50C-407E-A947-70E740481C1C}">
+                          <a14:useLocalDpi xmlns:a14="http://schemas.microsoft.com/office/drawing/2010/main" val="0"/>
+                        </a:ext>
+                      </a:extLst>
+                    </a:blip>
+                    <a:srcRect/>
+                    <a:stretch>
+                      <a:fillRect/>
+                    </a:stretch>
+                  </pic:blipFill>
+                  <pic:spPr bwMode="auto">
+                    <a:xfrm>
+                      <a:off x="0" y="0"/>
+                      <a:ext cx="4773112" cy="2386340"/>
+                    </a:xfrm>
+                    <a:prstGeom prst="rect">
+                      <a:avLst/>
+                    </a:prstGeom>
+                    <a:noFill/>
+                  </pic:spPr>
+                </pic:pic>
+              </a:graphicData>
+            </a:graphic>
+          </wp:inline>
+        </w:drawing>
+      </w:r>
+    </w:p>
+    <w:p>
+      <w:pPr>
+        <w:rPr>
+          <w:rFonts w:ascii="Cambria" w:hAnsi="Cambria"/>
+          <w:sz w:val="24"/>
+          <w:szCs w:val="24"/>
+          <w:lang w:val="en-US"/>
+        </w:rPr>
+      </w:pPr>
+    </w:p>
+    <w:p>
+      <w:pPr>
+        <w:rPr>
+          <w:rFonts w:ascii="Cambria" w:hAnsi="Cambria"/>
+          <w:sz w:val="24"/>
+          <w:szCs w:val="24"/>
+          <w:lang w:val="en-US"/>
+        </w:rPr>
+      </w:pPr>
+    </w:p>
+    <w:tbl>
+      <w:tblPr>
+        <w:tblStyle w:val="TableGrid"/>
+        <w:tblW w:w="0" w:type="auto"/>
+        <w:tblLook w:val="04A0" w:firstRow="1" w:lastRow="0" w:firstColumn="1" w:lastColumn="0" w:noHBand="0" w:noVBand="1"/>
+      </w:tblPr>
+      <w:tblGrid>
+        <w:gridCol w:w="1435"/>
+        <w:gridCol w:w="6390"/>
+        <w:gridCol w:w="1525"/>
+      </w:tblGrid>
+      <w:tr>
+        <w:tc>
+          <w:tcPr>
+            <w:tcW w:w="1435" w:type="dxa"/>
+            <w:vAlign w:val="center"/>
+          </w:tcPr>
+          <w:p>
+            <w:pPr>
+              <w:jc w:val="center"/>
+              <w:rPr>
+                <w:rFonts w:ascii="Cambria Math" w:hAnsi="Cambria Math"/>
+                <w:sz w:val="24"/>
+                <w:szCs w:val="24"/>
+                <w:lang w:val="en-US"/>
+              </w:rPr>
+            </w:pPr>
+          </w:p>
+        </w:tc>
+        <w:tc>
+          <w:tcPr>
+            <w:tcW w:w="6390" w:type="dxa"/>
+            <w:vAlign w:val="center"/>
+          </w:tcPr>
+          <w:p>
+            <w:pPr>
+              <w:rPr>
+                <w:rFonts w:ascii="Cambria" w:hAnsi="Cambria"/>
+                <w:sz w:val="24"/>
+                <w:szCs w:val="24"/>
+              </w:rPr>
+            </w:pPr>
+            <w:r>
+              <w:rPr>
+                <w:rFonts w:ascii="Cambria" w:hAnsi="Cambria"/>
+                <w:sz w:val="24"/>
+                <w:szCs w:val="24"/>
+              </w:rPr>
+              <w:t>The delayed time for a charge</w:t>
+            </w:r>
+            <w:r>
+              <w:rPr>
+                <w:rFonts w:ascii="Cambria" w:hAnsi="Cambria"/>
+                <w:sz w:val="24"/>
+                <w:szCs w:val="24"/>
+              </w:rPr>
+              <w:t xml:space="preserve"> source shown above is given by,</w:t>
+            </w:r>
+          </w:p>
+          <w:p>
+            <w:pPr>
+              <w:rPr>
+                <w:rFonts w:ascii="Cambria" w:hAnsi="Cambria"/>
+                <w:sz w:val="24"/>
+                <w:szCs w:val="24"/>
+              </w:rPr>
+            </w:pPr>
+          </w:p>
+          <w:p>
+            <w:pPr>
+              <w:rPr>
+                <w:rFonts w:ascii="Cambria" w:hAnsi="Cambria"/>
+                <w:sz w:val="24"/>
+                <w:szCs w:val="24"/>
+              </w:rPr>
+            </w:pPr>
+            <m:oMathPara>
+              <m:oMath>
+                <m:sSub>
+                  <m:sSubPr>
+                    <m:ctrlPr>
+                      <w:rPr>
+                        <w:rFonts w:ascii="Cambria Math" w:hAnsi="Cambria Math"/>
+                        <w:i/>
+                        <w:sz w:val="24"/>
+                        <w:szCs w:val="24"/>
+                      </w:rPr>
+                    </m:ctrlPr>
+                  </m:sSubPr>
+                  <m:e>
+                    <m:r>
+                      <w:rPr>
+                        <w:rFonts w:ascii="Cambria Math" w:hAnsi="Cambria Math"/>
+                        <w:sz w:val="24"/>
+                        <w:szCs w:val="24"/>
+                      </w:rPr>
+                      <m:t>t</m:t>
+                    </m:r>
+                  </m:e>
+                  <m:sub>
+                    <m:r>
+                      <w:rPr>
+                        <w:rFonts w:ascii="Cambria Math" w:hAnsi="Cambria Math"/>
+                        <w:sz w:val="24"/>
+                        <w:szCs w:val="24"/>
+                      </w:rPr>
+                      <m:t>r</m:t>
+                    </m:r>
+                  </m:sub>
+                </m:sSub>
+                <m:r>
+                  <w:rPr>
+                    <w:rFonts w:ascii="Cambria Math" w:hAnsi="Cambria Math"/>
+                    <w:sz w:val="24"/>
+                    <w:szCs w:val="24"/>
+                  </w:rPr>
+                  <m:t>=t-</m:t>
+                </m:r>
+                <m:f>
+                  <m:fPr>
+                    <m:ctrlPr>
+                      <w:rPr>
+                        <w:rFonts w:ascii="Cambria Math" w:hAnsi="Cambria Math"/>
+                        <w:i/>
+                        <w:sz w:val="24"/>
+                        <w:szCs w:val="24"/>
+                      </w:rPr>
+                    </m:ctrlPr>
+                  </m:fPr>
+                  <m:num>
+                    <m:r>
+                      <m:rPr>
+                        <m:scr m:val="fraktur"/>
+                      </m:rPr>
+                      <w:rPr>
+                        <w:rFonts w:ascii="Cambria Math" w:hAnsi="Cambria Math"/>
+                        <w:sz w:val="24"/>
+                        <w:szCs w:val="24"/>
+                      </w:rPr>
+                      <m:t>r</m:t>
+                    </m:r>
+                  </m:num>
+                  <m:den>
+                    <m:r>
+                      <w:rPr>
+                        <w:rFonts w:ascii="Cambria Math" w:hAnsi="Cambria Math"/>
+                        <w:sz w:val="24"/>
+                        <w:szCs w:val="24"/>
+                      </w:rPr>
+                      <m:t>c</m:t>
+                    </m:r>
+                  </m:den>
+                </m:f>
+              </m:oMath>
+            </m:oMathPara>
+          </w:p>
+          <w:p>
+            <w:pPr>
+              <w:rPr>
+                <w:rFonts w:ascii="Cambria" w:hAnsi="Cambria"/>
+                <w:sz w:val="24"/>
+                <w:szCs w:val="24"/>
+              </w:rPr>
+            </w:pPr>
+          </w:p>
+        </w:tc>
+        <w:tc>
+          <w:tcPr>
+            <w:tcW w:w="1525" w:type="dxa"/>
+            <w:vAlign w:val="center"/>
+          </w:tcPr>
+          <w:p>
+            <w:pPr>
+              <w:jc w:val="center"/>
+              <w:rPr>
+                <w:rFonts w:ascii="Cambria Math" w:hAnsi="Cambria Math"/>
+                <w:sz w:val="24"/>
+                <w:szCs w:val="24"/>
+                <w:lang w:val="en-US"/>
+              </w:rPr>
+            </w:pPr>
+          </w:p>
+        </w:tc>
+      </w:tr>
+      <w:tr>
+        <w:tc>
+          <w:tcPr>
+            <w:tcW w:w="1435" w:type="dxa"/>
+            <w:vAlign w:val="center"/>
+          </w:tcPr>
+          <w:p>
+            <w:pPr>
+              <w:jc w:val="center"/>
+              <w:rPr>
+                <w:rFonts w:ascii="Cambria Math" w:hAnsi="Cambria Math"/>
+                <w:sz w:val="24"/>
+                <w:szCs w:val="24"/>
+                <w:lang w:val="en-US"/>
+              </w:rPr>
+            </w:pPr>
+          </w:p>
+        </w:tc>
+        <w:tc>
+          <w:tcPr>
+            <w:tcW w:w="6390" w:type="dxa"/>
+            <w:vAlign w:val="center"/>
+          </w:tcPr>
+          <w:p>
+            <w:pPr>
+              <w:rPr>
+                <w:rFonts w:ascii="Cambria" w:hAnsi="Cambria"/>
+                <w:sz w:val="24"/>
+                <w:szCs w:val="24"/>
+              </w:rPr>
+            </w:pPr>
+          </w:p>
+        </w:tc>
+        <w:tc>
+          <w:tcPr>
+            <w:tcW w:w="1525" w:type="dxa"/>
+            <w:vAlign w:val="center"/>
+          </w:tcPr>
+          <w:p>
+            <w:pPr>
+              <w:jc w:val="center"/>
+              <w:rPr>
+                <w:rFonts w:ascii="Cambria Math" w:hAnsi="Cambria Math"/>
+                <w:sz w:val="24"/>
+                <w:szCs w:val="24"/>
+                <w:lang w:val="en-US"/>
+              </w:rPr>
+            </w:pPr>
+          </w:p>
+        </w:tc>
+      </w:tr>
+      <w:tr>
+        <w:tc>
+          <w:tcPr>
+            <w:tcW w:w="1435" w:type="dxa"/>
+            <w:vAlign w:val="center"/>
+          </w:tcPr>
+          <w:p>
+            <w:pPr>
+              <w:jc w:val="center"/>
+              <w:rPr>
+                <w:rFonts w:ascii="Cambria Math" w:hAnsi="Cambria Math"/>
+                <w:sz w:val="24"/>
+                <w:szCs w:val="24"/>
+                <w:lang w:val="en-US"/>
+              </w:rPr>
+            </w:pPr>
+          </w:p>
+        </w:tc>
+        <w:tc>
+          <w:tcPr>
+            <w:tcW w:w="6390" w:type="dxa"/>
+            <w:vAlign w:val="center"/>
+          </w:tcPr>
+          <w:p>
+            <w:pPr>
+              <w:rPr>
+                <w:rFonts w:ascii="Cambria" w:hAnsi="Cambria"/>
+                <w:sz w:val="24"/>
+                <w:szCs w:val="24"/>
+              </w:rPr>
+            </w:pPr>
+            <w:r>
+              <w:rPr>
+                <w:rFonts w:ascii="Cambria" w:hAnsi="Cambria"/>
+                <w:sz w:val="24"/>
+                <w:szCs w:val="24"/>
+              </w:rPr>
+              <w:t>The non-static scalar and magnetic vector potentials are given by,</w:t>
+            </w:r>
+          </w:p>
+          <w:p>
+            <w:pPr>
+              <w:rPr>
+                <w:rFonts w:ascii="Cambria" w:hAnsi="Cambria"/>
+                <w:sz w:val="24"/>
+                <w:szCs w:val="24"/>
+              </w:rPr>
+            </w:pPr>
+          </w:p>
+          <w:p>
+            <w:pPr>
+              <w:rPr>
+                <w:rFonts w:ascii="Cambria" w:hAnsi="Cambria"/>
+                <w:sz w:val="24"/>
+                <w:szCs w:val="24"/>
+              </w:rPr>
+            </w:pPr>
+            <m:oMathPara>
+              <m:oMath>
+                <m:r>
+                  <w:rPr>
+                    <w:rFonts w:ascii="Cambria Math" w:hAnsi="Cambria Math"/>
+                    <w:sz w:val="24"/>
+                    <w:szCs w:val="24"/>
+                  </w:rPr>
+                  <m:t>V</m:t>
+                </m:r>
+                <m:d>
+                  <m:dPr>
+                    <m:ctrlPr>
+                      <w:rPr>
+                        <w:rFonts w:ascii="Cambria Math" w:hAnsi="Cambria Math"/>
+                        <w:i/>
+                        <w:sz w:val="24"/>
+                        <w:szCs w:val="24"/>
+                      </w:rPr>
+                    </m:ctrlPr>
+                  </m:dPr>
+                  <m:e>
+                    <m:r>
+                      <w:rPr>
+                        <w:rFonts w:ascii="Cambria Math" w:hAnsi="Cambria Math"/>
+                        <w:sz w:val="24"/>
+                        <w:szCs w:val="24"/>
+                      </w:rPr>
+                      <m:t>r</m:t>
+                    </m:r>
+                    <m:r>
+                      <w:rPr>
+                        <w:rFonts w:ascii="Cambria Math" w:hAnsi="Cambria Math"/>
+                        <w:sz w:val="24"/>
+                        <w:szCs w:val="24"/>
+                      </w:rPr>
+                      <m:t>,t</m:t>
+                    </m:r>
+                  </m:e>
+                </m:d>
+                <m:r>
+                  <w:rPr>
+                    <w:rFonts w:ascii="Cambria Math" w:hAnsi="Cambria Math"/>
+                    <w:sz w:val="24"/>
+                    <w:szCs w:val="24"/>
+                  </w:rPr>
+                  <m:t>=</m:t>
+                </m:r>
+                <m:f>
+                  <m:fPr>
+                    <m:ctrlPr>
+                      <w:rPr>
+                        <w:rFonts w:ascii="Cambria Math" w:hAnsi="Cambria Math"/>
+                        <w:i/>
+                        <w:sz w:val="24"/>
+                        <w:szCs w:val="24"/>
+                      </w:rPr>
+                    </m:ctrlPr>
+                  </m:fPr>
+                  <m:num>
+                    <m:r>
+                      <w:rPr>
+                        <w:rFonts w:ascii="Cambria Math" w:hAnsi="Cambria Math"/>
+                        <w:sz w:val="24"/>
+                        <w:szCs w:val="24"/>
+                      </w:rPr>
+                      <m:t>1</m:t>
+                    </m:r>
+                  </m:num>
+                  <m:den>
+                    <m:r>
+                      <w:rPr>
+                        <w:rFonts w:ascii="Cambria Math" w:hAnsi="Cambria Math"/>
+                        <w:sz w:val="24"/>
+                        <w:szCs w:val="24"/>
+                      </w:rPr>
+                      <m:t>4π</m:t>
+                    </m:r>
+                    <m:sSub>
+                      <m:sSubPr>
+                        <m:ctrlPr>
+                          <w:rPr>
+                            <w:rFonts w:ascii="Cambria Math" w:hAnsi="Cambria Math"/>
+                            <w:i/>
+                            <w:sz w:val="24"/>
+                            <w:szCs w:val="24"/>
+                          </w:rPr>
+                        </m:ctrlPr>
+                      </m:sSubPr>
+                      <m:e>
+                        <m:r>
+                          <w:rPr>
+                            <w:rFonts w:ascii="Cambria Math" w:hAnsi="Cambria Math"/>
+                            <w:sz w:val="24"/>
+                            <w:szCs w:val="24"/>
+                          </w:rPr>
+                          <m:t>ε</m:t>
+                        </m:r>
+                      </m:e>
+                      <m:sub>
+                        <m:r>
+                          <w:rPr>
+                            <w:rFonts w:ascii="Cambria Math" w:hAnsi="Cambria Math"/>
+                            <w:sz w:val="24"/>
+                            <w:szCs w:val="24"/>
+                          </w:rPr>
+                          <m:t>0</m:t>
+                        </m:r>
+                      </m:sub>
+                    </m:sSub>
+                  </m:den>
+                </m:f>
+                <m:nary>
+                  <m:naryPr>
+                    <m:limLoc m:val="undOvr"/>
+                    <m:subHide m:val="1"/>
+                    <m:supHide m:val="1"/>
+                    <m:ctrlPr>
+                      <w:rPr>
+                        <w:rFonts w:ascii="Cambria Math" w:hAnsi="Cambria Math"/>
+                        <w:i/>
+                        <w:sz w:val="24"/>
+                        <w:szCs w:val="24"/>
+                      </w:rPr>
+                    </m:ctrlPr>
+                  </m:naryPr>
+                  <m:sub/>
+                  <m:sup/>
+                  <m:e>
+                    <m:f>
+                      <m:fPr>
+                        <m:ctrlPr>
+                          <w:rPr>
+                            <w:rFonts w:ascii="Cambria Math" w:hAnsi="Cambria Math"/>
+                            <w:i/>
+                            <w:sz w:val="24"/>
+                            <w:szCs w:val="24"/>
+                          </w:rPr>
+                        </m:ctrlPr>
+                      </m:fPr>
+                      <m:num>
+                        <m:r>
+                          <w:rPr>
+                            <w:rFonts w:ascii="Cambria Math" w:hAnsi="Cambria Math"/>
+                            <w:sz w:val="24"/>
+                            <w:szCs w:val="24"/>
+                          </w:rPr>
+                          <m:t>ρ</m:t>
+                        </m:r>
+                        <m:d>
+                          <m:dPr>
+                            <m:ctrlPr>
+                              <w:rPr>
+                                <w:rFonts w:ascii="Cambria Math" w:hAnsi="Cambria Math"/>
+                                <w:i/>
+                                <w:sz w:val="24"/>
+                                <w:szCs w:val="24"/>
+                              </w:rPr>
+                            </m:ctrlPr>
+                          </m:dPr>
+                          <m:e>
+                            <m:sSup>
+                              <m:sSupPr>
+                                <m:ctrlPr>
+                                  <w:rPr>
+                                    <w:rFonts w:ascii="Cambria Math" w:hAnsi="Cambria Math"/>
+                                    <w:i/>
+                                    <w:sz w:val="24"/>
+                                    <w:szCs w:val="24"/>
+                                  </w:rPr>
+                                </m:ctrlPr>
+                              </m:sSupPr>
+                              <m:e>
+                                <m:r>
+                                  <w:rPr>
+                                    <w:rFonts w:ascii="Cambria Math" w:hAnsi="Cambria Math"/>
+                                    <w:sz w:val="24"/>
+                                    <w:szCs w:val="24"/>
+                                  </w:rPr>
+                                  <m:t>r</m:t>
+                                </m:r>
+                              </m:e>
+                              <m:sup>
+                                <m:r>
+                                  <w:rPr>
+                                    <w:rFonts w:ascii="Cambria Math" w:hAnsi="Cambria Math"/>
+                                    <w:sz w:val="24"/>
+                                    <w:szCs w:val="24"/>
+                                  </w:rPr>
+                                  <m:t>'</m:t>
+                                </m:r>
+                              </m:sup>
+                            </m:sSup>
+                            <m:r>
+                              <w:rPr>
+                                <w:rFonts w:ascii="Cambria Math" w:hAnsi="Cambria Math"/>
+                                <w:sz w:val="24"/>
+                                <w:szCs w:val="24"/>
+                              </w:rPr>
+                              <m:t>,</m:t>
+                            </m:r>
+                            <m:sSub>
+                              <m:sSubPr>
+                                <m:ctrlPr>
+                                  <w:rPr>
+                                    <w:rFonts w:ascii="Cambria Math" w:hAnsi="Cambria Math"/>
+                                    <w:i/>
+                                    <w:sz w:val="24"/>
+                                    <w:szCs w:val="24"/>
+                                  </w:rPr>
+                                </m:ctrlPr>
+                              </m:sSubPr>
+                              <m:e>
+                                <m:r>
+                                  <w:rPr>
+                                    <w:rFonts w:ascii="Cambria Math" w:hAnsi="Cambria Math"/>
+                                    <w:sz w:val="24"/>
+                                    <w:szCs w:val="24"/>
+                                  </w:rPr>
+                                  <m:t>t</m:t>
+                                </m:r>
+                              </m:e>
+                              <m:sub>
+                                <m:r>
+                                  <w:rPr>
+                                    <w:rFonts w:ascii="Cambria Math" w:hAnsi="Cambria Math"/>
+                                    <w:sz w:val="24"/>
+                                    <w:szCs w:val="24"/>
+                                  </w:rPr>
+                                  <m:t>r</m:t>
+                                </m:r>
+                              </m:sub>
+                            </m:sSub>
+                          </m:e>
+                        </m:d>
+                      </m:num>
+                      <m:den>
+                        <m:r>
+                          <m:rPr>
+                            <m:scr m:val="fraktur"/>
+                          </m:rPr>
+                          <w:rPr>
+                            <w:rFonts w:ascii="Cambria Math" w:hAnsi="Cambria Math"/>
+                            <w:sz w:val="24"/>
+                            <w:szCs w:val="24"/>
+                          </w:rPr>
+                          <m:t>r</m:t>
+                        </m:r>
+                      </m:den>
+                    </m:f>
+                  </m:e>
+                </m:nary>
+                <m:r>
+                  <w:rPr>
+                    <w:rFonts w:ascii="Cambria Math" w:hAnsi="Cambria Math"/>
+                    <w:sz w:val="24"/>
+                    <w:szCs w:val="24"/>
+                  </w:rPr>
+                  <m:t>dτ</m:t>
+                </m:r>
+              </m:oMath>
+            </m:oMathPara>
+          </w:p>
+          <w:p>
+            <w:pPr>
+              <w:rPr>
+                <w:rFonts w:ascii="Cambria" w:hAnsi="Cambria"/>
+                <w:sz w:val="24"/>
+                <w:szCs w:val="24"/>
+              </w:rPr>
+            </w:pPr>
+          </w:p>
+        </w:tc>
+        <w:tc>
+          <w:tcPr>
+            <w:tcW w:w="1525" w:type="dxa"/>
+            <w:vAlign w:val="center"/>
+          </w:tcPr>
+          <w:p>
+            <w:pPr>
+              <w:jc w:val="center"/>
+              <w:rPr>
+                <w:rFonts w:ascii="Cambria Math" w:hAnsi="Cambria Math"/>
+                <w:sz w:val="24"/>
+                <w:szCs w:val="24"/>
+                <w:lang w:val="en-US"/>
+              </w:rPr>
+            </w:pPr>
+          </w:p>
+        </w:tc>
+      </w:tr>
+      <w:tr>
+        <w:tc>
+          <w:tcPr>
+            <w:tcW w:w="1435" w:type="dxa"/>
+            <w:vAlign w:val="center"/>
+          </w:tcPr>
+          <w:p>
+            <w:pPr>
+              <w:jc w:val="center"/>
+              <w:rPr>
+                <w:rFonts w:ascii="Cambria Math" w:hAnsi="Cambria Math"/>
+                <w:sz w:val="24"/>
+                <w:szCs w:val="24"/>
+                <w:lang w:val="en-US"/>
+              </w:rPr>
+            </w:pPr>
+          </w:p>
+        </w:tc>
+        <w:tc>
+          <w:tcPr>
+            <w:tcW w:w="6390" w:type="dxa"/>
+            <w:vAlign w:val="center"/>
+          </w:tcPr>
+          <w:p>
+            <w:pPr>
+              <w:rPr>
+                <w:rFonts w:ascii="Cambria" w:hAnsi="Cambria"/>
+                <w:sz w:val="24"/>
+                <w:szCs w:val="24"/>
+              </w:rPr>
+            </w:pPr>
+          </w:p>
+          <w:p>
+            <w:pPr>
+              <w:rPr>
+                <w:rFonts w:ascii="Cambria" w:hAnsi="Cambria"/>
+                <w:sz w:val="24"/>
+                <w:szCs w:val="24"/>
+              </w:rPr>
+            </w:pPr>
+            <m:oMathPara>
+              <m:oMath>
+                <m:r>
+                  <w:rPr>
+                    <w:rFonts w:ascii="Cambria Math" w:hAnsi="Cambria Math"/>
+                    <w:sz w:val="24"/>
+                    <w:szCs w:val="24"/>
+                  </w:rPr>
+                  <m:t>A</m:t>
+                </m:r>
+                <m:d>
+                  <m:dPr>
+                    <m:ctrlPr>
+                      <w:rPr>
+                        <w:rFonts w:ascii="Cambria Math" w:hAnsi="Cambria Math"/>
+                        <w:i/>
+                        <w:sz w:val="24"/>
+                        <w:szCs w:val="24"/>
+                      </w:rPr>
+                    </m:ctrlPr>
+                  </m:dPr>
+                  <m:e>
+                    <m:r>
+                      <w:rPr>
+                        <w:rFonts w:ascii="Cambria Math" w:hAnsi="Cambria Math"/>
+                        <w:sz w:val="24"/>
+                        <w:szCs w:val="24"/>
+                      </w:rPr>
+                      <m:t>r</m:t>
+                    </m:r>
+                    <m:r>
+                      <w:rPr>
+                        <w:rFonts w:ascii="Cambria Math" w:hAnsi="Cambria Math"/>
+                        <w:sz w:val="24"/>
+                        <w:szCs w:val="24"/>
+                      </w:rPr>
+                      <m:t>,t</m:t>
+                    </m:r>
+                  </m:e>
+                </m:d>
+                <m:r>
+                  <w:rPr>
+                    <w:rFonts w:ascii="Cambria Math" w:hAnsi="Cambria Math"/>
+                    <w:sz w:val="24"/>
+                    <w:szCs w:val="24"/>
+                  </w:rPr>
+                  <m:t>=</m:t>
+                </m:r>
+                <m:f>
+                  <m:fPr>
+                    <m:ctrlPr>
+                      <w:rPr>
+                        <w:rFonts w:ascii="Cambria Math" w:hAnsi="Cambria Math"/>
+                        <w:i/>
+                        <w:sz w:val="24"/>
+                        <w:szCs w:val="24"/>
+                      </w:rPr>
+                    </m:ctrlPr>
+                  </m:fPr>
+                  <m:num>
+                    <m:sSub>
+                      <m:sSubPr>
+                        <m:ctrlPr>
+                          <w:rPr>
+                            <w:rFonts w:ascii="Cambria Math" w:hAnsi="Cambria Math"/>
+                            <w:i/>
+                            <w:sz w:val="24"/>
+                            <w:szCs w:val="24"/>
+                          </w:rPr>
+                        </m:ctrlPr>
+                      </m:sSubPr>
+                      <m:e>
+                        <m:r>
+                          <w:rPr>
+                            <w:rFonts w:ascii="Cambria Math" w:hAnsi="Cambria Math"/>
+                            <w:sz w:val="24"/>
+                            <w:szCs w:val="24"/>
+                          </w:rPr>
+                          <m:t>μ</m:t>
+                        </m:r>
+                      </m:e>
+                      <m:sub>
+                        <m:r>
+                          <w:rPr>
+                            <w:rFonts w:ascii="Cambria Math" w:hAnsi="Cambria Math"/>
+                            <w:sz w:val="24"/>
+                            <w:szCs w:val="24"/>
+                          </w:rPr>
+                          <m:t>0</m:t>
+                        </m:r>
+                      </m:sub>
+                    </m:sSub>
+                  </m:num>
+                  <m:den>
+                    <m:r>
+                      <w:rPr>
+                        <w:rFonts w:ascii="Cambria Math" w:hAnsi="Cambria Math"/>
+                        <w:sz w:val="24"/>
+                        <w:szCs w:val="24"/>
+                      </w:rPr>
+                      <m:t>4π</m:t>
+                    </m:r>
+                  </m:den>
+                </m:f>
+                <m:nary>
+                  <m:naryPr>
+                    <m:limLoc m:val="undOvr"/>
+                    <m:subHide m:val="1"/>
+                    <m:supHide m:val="1"/>
+                    <m:ctrlPr>
+                      <w:rPr>
+                        <w:rFonts w:ascii="Cambria Math" w:hAnsi="Cambria Math"/>
+                        <w:i/>
+                        <w:sz w:val="24"/>
+                        <w:szCs w:val="24"/>
+                      </w:rPr>
+                    </m:ctrlPr>
+                  </m:naryPr>
+                  <m:sub/>
+                  <m:sup/>
+                  <m:e>
+                    <m:f>
+                      <m:fPr>
+                        <m:ctrlPr>
+                          <w:rPr>
+                            <w:rFonts w:ascii="Cambria Math" w:hAnsi="Cambria Math"/>
+                            <w:i/>
+                            <w:sz w:val="24"/>
+                            <w:szCs w:val="24"/>
+                          </w:rPr>
+                        </m:ctrlPr>
+                      </m:fPr>
+                      <m:num>
+                        <m:r>
+                          <w:rPr>
+                            <w:rFonts w:ascii="Cambria Math" w:hAnsi="Cambria Math"/>
+                            <w:sz w:val="24"/>
+                            <w:szCs w:val="24"/>
+                          </w:rPr>
+                          <m:t>J</m:t>
+                        </m:r>
+                        <m:d>
+                          <m:dPr>
+                            <m:ctrlPr>
+                              <w:rPr>
+                                <w:rFonts w:ascii="Cambria Math" w:hAnsi="Cambria Math"/>
+                                <w:i/>
+                                <w:sz w:val="24"/>
+                                <w:szCs w:val="24"/>
+                              </w:rPr>
+                            </m:ctrlPr>
+                          </m:dPr>
+                          <m:e>
+                            <m:sSup>
+                              <m:sSupPr>
+                                <m:ctrlPr>
+                                  <w:rPr>
+                                    <w:rFonts w:ascii="Cambria Math" w:hAnsi="Cambria Math"/>
+                                    <w:i/>
+                                    <w:sz w:val="24"/>
+                                    <w:szCs w:val="24"/>
+                                  </w:rPr>
+                                </m:ctrlPr>
+                              </m:sSupPr>
+                              <m:e>
+                                <m:r>
+                                  <w:rPr>
+                                    <w:rFonts w:ascii="Cambria Math" w:hAnsi="Cambria Math"/>
+                                    <w:sz w:val="24"/>
+                                    <w:szCs w:val="24"/>
+                                  </w:rPr>
+                                  <m:t>r</m:t>
+                                </m:r>
+                              </m:e>
+                              <m:sup>
+                                <m:r>
+                                  <w:rPr>
+                                    <w:rFonts w:ascii="Cambria Math" w:hAnsi="Cambria Math"/>
+                                    <w:sz w:val="24"/>
+                                    <w:szCs w:val="24"/>
+                                  </w:rPr>
+                                  <m:t>'</m:t>
+                                </m:r>
+                              </m:sup>
+                            </m:sSup>
+                            <m:r>
+                              <w:rPr>
+                                <w:rFonts w:ascii="Cambria Math" w:hAnsi="Cambria Math"/>
+                                <w:sz w:val="24"/>
+                                <w:szCs w:val="24"/>
+                              </w:rPr>
+                              <m:t>,</m:t>
+                            </m:r>
+                            <m:sSub>
+                              <m:sSubPr>
+                                <m:ctrlPr>
+                                  <w:rPr>
+                                    <w:rFonts w:ascii="Cambria Math" w:hAnsi="Cambria Math"/>
+                                    <w:i/>
+                                    <w:sz w:val="24"/>
+                                    <w:szCs w:val="24"/>
+                                  </w:rPr>
+                                </m:ctrlPr>
+                              </m:sSubPr>
+                              <m:e>
+                                <m:r>
+                                  <w:rPr>
+                                    <w:rFonts w:ascii="Cambria Math" w:hAnsi="Cambria Math"/>
+                                    <w:sz w:val="24"/>
+                                    <w:szCs w:val="24"/>
+                                  </w:rPr>
+                                  <m:t>t</m:t>
+                                </m:r>
+                              </m:e>
+                              <m:sub>
+                                <m:r>
+                                  <w:rPr>
+                                    <w:rFonts w:ascii="Cambria Math" w:hAnsi="Cambria Math"/>
+                                    <w:sz w:val="24"/>
+                                    <w:szCs w:val="24"/>
+                                  </w:rPr>
+                                  <m:t>r</m:t>
+                                </m:r>
+                              </m:sub>
+                            </m:sSub>
+                          </m:e>
+                        </m:d>
+                      </m:num>
+                      <m:den>
+                        <m:r>
+                          <m:rPr>
+                            <m:scr m:val="fraktur"/>
+                          </m:rPr>
+                          <w:rPr>
+                            <w:rFonts w:ascii="Cambria Math" w:hAnsi="Cambria Math"/>
+                            <w:sz w:val="24"/>
+                            <w:szCs w:val="24"/>
+                          </w:rPr>
+                          <m:t>r</m:t>
+                        </m:r>
+                      </m:den>
+                    </m:f>
+                  </m:e>
+                </m:nary>
+                <m:r>
+                  <w:rPr>
+                    <w:rFonts w:ascii="Cambria Math" w:hAnsi="Cambria Math"/>
+                    <w:sz w:val="24"/>
+                    <w:szCs w:val="24"/>
+                  </w:rPr>
+                  <m:t>dτ</m:t>
+                </m:r>
+              </m:oMath>
+            </m:oMathPara>
+          </w:p>
+          <w:p>
+            <w:pPr>
+              <w:rPr>
+                <w:rFonts w:ascii="Cambria" w:hAnsi="Cambria"/>
+                <w:sz w:val="24"/>
+                <w:szCs w:val="24"/>
+              </w:rPr>
+            </w:pPr>
+          </w:p>
+        </w:tc>
+        <w:tc>
+          <w:tcPr>
+            <w:tcW w:w="1525" w:type="dxa"/>
+            <w:vAlign w:val="center"/>
+          </w:tcPr>
+          <w:p>
+            <w:pPr>
+              <w:jc w:val="center"/>
+              <w:rPr>
+                <w:rFonts w:ascii="Cambria Math" w:hAnsi="Cambria Math"/>
+                <w:sz w:val="24"/>
+                <w:szCs w:val="24"/>
+                <w:lang w:val="en-US"/>
+              </w:rPr>
+            </w:pPr>
+          </w:p>
+        </w:tc>
+      </w:tr>
+      <w:tr>
+        <w:tc>
+          <w:tcPr>
+            <w:tcW w:w="1435" w:type="dxa"/>
+            <w:vAlign w:val="center"/>
+          </w:tcPr>
+          <w:p>
+            <w:pPr>
+              <w:jc w:val="center"/>
+              <w:rPr>
+                <w:rFonts w:ascii="Cambria Math" w:hAnsi="Cambria Math"/>
+                <w:sz w:val="24"/>
+                <w:szCs w:val="24"/>
+                <w:lang w:val="en-US"/>
+              </w:rPr>
+            </w:pPr>
+          </w:p>
+        </w:tc>
+        <w:tc>
+          <w:tcPr>
+            <w:tcW w:w="6390" w:type="dxa"/>
+            <w:vAlign w:val="center"/>
+          </w:tcPr>
+          <w:p>
+            <w:pPr>
+              <w:rPr>
+                <w:rFonts w:ascii="Cambria" w:hAnsi="Cambria"/>
+                <w:sz w:val="24"/>
+                <w:szCs w:val="24"/>
+              </w:rPr>
+            </w:pPr>
+          </w:p>
+        </w:tc>
+        <w:tc>
+          <w:tcPr>
+            <w:tcW w:w="1525" w:type="dxa"/>
+            <w:vAlign w:val="center"/>
+          </w:tcPr>
+          <w:p>
+            <w:pPr>
+              <w:jc w:val="center"/>
+              <w:rPr>
+                <w:rFonts w:ascii="Cambria Math" w:hAnsi="Cambria Math"/>
+                <w:sz w:val="24"/>
+                <w:szCs w:val="24"/>
+                <w:lang w:val="en-US"/>
+              </w:rPr>
+            </w:pPr>
+          </w:p>
+        </w:tc>
+      </w:tr>
+    </w:tbl>
     <w:p>
       <w:pPr>
         <w:rPr>
@@ -15940,7 +17792,6 @@
         <w:rPr>
           <w:noProof/>
         </w:rPr>
-        <w:lastRenderedPageBreak/>
         <w:drawing>
           <wp:inline distT="0" distB="0" distL="0" distR="0" wp14:anchorId="14B1D3D2" wp14:editId="088A5ADC">
             <wp:extent cx="4095166" cy="3065249"/>
@@ -15957,7 +17808,7 @@
                     <pic:cNvPicPr/>
                   </pic:nvPicPr>
                   <pic:blipFill>
-                    <a:blip r:embed="rId27"/>
+                    <a:blip r:embed="rId29"/>
                     <a:stretch>
                       <a:fillRect/>
                     </a:stretch>
@@ -16967,7 +18818,7 @@
   <w:style w:type="paragraph" w:default="1" w:styleId="Normal">
     <w:name w:val="Normal"/>
     <w:qFormat/>
-    <w:rsid w:val="00593CA2"/>
+    <w:rsid w:val="0029376E"/>
   </w:style>
   <w:style w:type="paragraph" w:styleId="Heading1">
     <w:name w:val="heading 1"/>

</xml_diff>

<commit_message>
still in theory stage
</commit_message>
<xml_diff>
--- a/Theory/EM_Radiation_theory.docx
+++ b/Theory/EM_Radiation_theory.docx
@@ -10,7 +10,6 @@
           <w:docPartUnique/>
         </w:docPartObj>
       </w:sdtPr>
-      <w:sdtEndPr/>
       <w:sdtContent>
         <w:p>
           <w:r>
@@ -425,7 +424,6 @@
                                   <w:dataBinding w:prefixMappings="xmlns:ns0='http://purl.org/dc/elements/1.1/' xmlns:ns1='http://schemas.openxmlformats.org/package/2006/metadata/core-properties' " w:xpath="/ns1:coreProperties[1]/ns0:creator[1]" w:storeItemID="{6C3C8BC8-F283-45AE-878A-BAB7291924A1}"/>
                                   <w:text/>
                                 </w:sdtPr>
-                                <w:sdtEndPr/>
                                 <w:sdtContent>
                                   <w:p>
                                     <w:pPr>
@@ -471,7 +469,6 @@
                                     <w:dataBinding w:prefixMappings="xmlns:ns0='http://schemas.microsoft.com/office/2006/coverPageProps' " w:xpath="/ns0:CoverPageProperties[1]/ns0:CompanyEmail[1]" w:storeItemID="{55AF091B-3C7A-41E3-B477-F2FDAA23CFDA}"/>
                                     <w:text/>
                                   </w:sdtPr>
-                                  <w:sdtEndPr/>
                                   <w:sdtContent>
                                     <w:r>
                                       <w:rPr>
@@ -585,7 +582,6 @@
                             <w:dataBinding w:prefixMappings="xmlns:ns0='http://purl.org/dc/elements/1.1/' xmlns:ns1='http://schemas.openxmlformats.org/package/2006/metadata/core-properties' " w:xpath="/ns1:coreProperties[1]/ns0:creator[1]" w:storeItemID="{6C3C8BC8-F283-45AE-878A-BAB7291924A1}"/>
                             <w:text/>
                           </w:sdtPr>
-                          <w:sdtEndPr/>
                           <w:sdtContent>
                             <w:p>
                               <w:pPr>
@@ -631,7 +627,6 @@
                               <w:dataBinding w:prefixMappings="xmlns:ns0='http://schemas.microsoft.com/office/2006/coverPageProps' " w:xpath="/ns0:CoverPageProperties[1]/ns0:CompanyEmail[1]" w:storeItemID="{55AF091B-3C7A-41E3-B477-F2FDAA23CFDA}"/>
                               <w:text/>
                             </w:sdtPr>
-                            <w:sdtEndPr/>
                             <w:sdtContent>
                               <w:r>
                                 <w:rPr>
@@ -1029,7 +1024,6 @@
                                   <w:dataBinding w:prefixMappings="xmlns:ns0='http://schemas.microsoft.com/office/2006/coverPageProps' " w:xpath="/ns0:CoverPageProperties[1]/ns0:Abstract[1]" w:storeItemID="{55AF091B-3C7A-41E3-B477-F2FDAA23CFDA}"/>
                                   <w:text w:multiLine="1"/>
                                 </w:sdtPr>
-                                <w:sdtEndPr/>
                                 <w:sdtContent>
                                   <w:p>
                                     <w:pPr>
@@ -1104,7 +1098,6 @@
                             <w:dataBinding w:prefixMappings="xmlns:ns0='http://schemas.microsoft.com/office/2006/coverPageProps' " w:xpath="/ns0:CoverPageProperties[1]/ns0:Abstract[1]" w:storeItemID="{55AF091B-3C7A-41E3-B477-F2FDAA23CFDA}"/>
                             <w:text w:multiLine="1"/>
                           </w:sdtPr>
-                          <w:sdtEndPr/>
                           <w:sdtContent>
                             <w:p>
                               <w:pPr>
@@ -1195,16 +1188,8 @@
         <w:rPr>
           <w:rFonts w:ascii="Cambria Math" w:hAnsi="Cambria Math"/>
         </w:rPr>
-        <w:t xml:space="preserve">Charged </w:t>
+        <w:t>Charged particle</w:t>
       </w:r>
-      <w:proofErr w:type="gramStart"/>
-      <w:r>
-        <w:rPr>
-          <w:rFonts w:ascii="Cambria Math" w:hAnsi="Cambria Math"/>
-        </w:rPr>
-        <w:t>particle</w:t>
-      </w:r>
-      <w:proofErr w:type="gramEnd"/>
     </w:p>
     <w:p/>
     <w:p>
@@ -1264,36 +1249,8 @@
           <w:sz w:val="24"/>
           <w:szCs w:val="24"/>
         </w:rPr>
-        <w:t xml:space="preserve">Coulomb's law can be stated as a simple mathematical expression. The scalar form gives the magnitude of the vector of the electrostatic force F between </w:t>
+        <w:t>Coulomb's law can be stated as a simple mathematical expression. The scalar form gives the magnitude of the vector of the electrostatic force F between two point charges q1 and q2, but not its direction. If r is the distance between the charges, the magnitude of the force is</w:t>
       </w:r>
-      <w:proofErr w:type="gramStart"/>
-      <w:r>
-        <w:rPr>
-          <w:rFonts w:ascii="Cambria" w:hAnsi="Cambria"/>
-          <w:sz w:val="24"/>
-          <w:szCs w:val="24"/>
-        </w:rPr>
-        <w:t>two point</w:t>
-      </w:r>
-      <w:proofErr w:type="gramEnd"/>
-      <w:r>
-        <w:rPr>
-          <w:rFonts w:ascii="Cambria" w:hAnsi="Cambria"/>
-          <w:sz w:val="24"/>
-          <w:szCs w:val="24"/>
-        </w:rPr>
-        <w:t xml:space="preserve"> charges q1 and q2, but not its direction. If r is the distance between the charges, the magnitude of the force </w:t>
-      </w:r>
-      <w:proofErr w:type="gramStart"/>
-      <w:r>
-        <w:rPr>
-          <w:rFonts w:ascii="Cambria" w:hAnsi="Cambria"/>
-          <w:sz w:val="24"/>
-          <w:szCs w:val="24"/>
-        </w:rPr>
-        <w:t>is</w:t>
-      </w:r>
-      <w:proofErr w:type="gramEnd"/>
     </w:p>
     <w:tbl>
       <w:tblPr>
@@ -1667,25 +1624,7 @@
           <w:sz w:val="24"/>
           <w:szCs w:val="24"/>
         </w:rPr>
-        <w:t xml:space="preserve">An electric field is a vector field that associates to each point in space the Coulomb force experienced by a unit test charge. In the simplest case, the field </w:t>
-      </w:r>
-      <w:proofErr w:type="gramStart"/>
-      <w:r>
-        <w:rPr>
-          <w:rFonts w:ascii="Cambria" w:hAnsi="Cambria"/>
-          <w:sz w:val="24"/>
-          <w:szCs w:val="24"/>
-        </w:rPr>
-        <w:t>is considered to be</w:t>
-      </w:r>
-      <w:proofErr w:type="gramEnd"/>
-      <w:r>
-        <w:rPr>
-          <w:rFonts w:ascii="Cambria" w:hAnsi="Cambria"/>
-          <w:sz w:val="24"/>
-          <w:szCs w:val="24"/>
-        </w:rPr>
-        <w:t xml:space="preserve"> generated solely by a single source point charge.</w:t>
+        <w:t>An electric field is a vector field that associates to each point in space the Coulomb force experienced by a unit test charge. In the simplest case, the field is considered to be generated solely by a single source point charge.</w:t>
       </w:r>
     </w:p>
     <w:tbl>
@@ -4014,15 +3953,7 @@
                                 <w:sz w:val="24"/>
                                 <w:szCs w:val="24"/>
                               </w:rPr>
-                              <m:t>r</m:t>
-                            </m:r>
-                            <m:r>
-                              <w:rPr>
-                                <w:rFonts w:ascii="Cambria Math" w:hAnsi="Cambria Math"/>
-                                <w:sz w:val="24"/>
-                                <w:szCs w:val="24"/>
-                              </w:rPr>
-                              <m:t>'</m:t>
+                              <m:t>r'</m:t>
                             </m:r>
                           </m:e>
                         </m:d>
@@ -5473,18 +5404,8 @@
           <w:sz w:val="24"/>
           <w:szCs w:val="24"/>
         </w:rPr>
-        <w:t xml:space="preserve">For a bundle of straight wires shown below, the line integral will </w:t>
+        <w:t>For a bundle of straight wires shown below, the line integral will be</w:t>
       </w:r>
-      <w:proofErr w:type="gramStart"/>
-      <w:r>
-        <w:rPr>
-          <w:rFonts w:ascii="Cambria" w:hAnsi="Cambria"/>
-          <w:sz w:val="24"/>
-          <w:szCs w:val="24"/>
-        </w:rPr>
-        <w:t>be</w:t>
-      </w:r>
-      <w:proofErr w:type="gramEnd"/>
     </w:p>
     <w:p>
       <w:pPr>
@@ -6509,15 +6430,7 @@
                                 <w:sz w:val="24"/>
                                 <w:szCs w:val="24"/>
                               </w:rPr>
-                              <m:t>r</m:t>
-                            </m:r>
-                            <m:r>
-                              <w:rPr>
-                                <w:rFonts w:ascii="Cambria Math" w:hAnsi="Cambria Math"/>
-                                <w:sz w:val="24"/>
-                                <w:szCs w:val="24"/>
-                              </w:rPr>
-                              <m:t>'</m:t>
+                              <m:t>r'</m:t>
                             </m:r>
                           </m:e>
                         </m:d>
@@ -7569,15 +7482,7 @@
                                 <w:sz w:val="24"/>
                                 <w:szCs w:val="24"/>
                               </w:rPr>
-                              <m:t>r</m:t>
-                            </m:r>
-                            <m:r>
-                              <w:rPr>
-                                <w:rFonts w:ascii="Cambria Math" w:hAnsi="Cambria Math"/>
-                                <w:sz w:val="24"/>
-                                <w:szCs w:val="24"/>
-                              </w:rPr>
-                              <m:t>'</m:t>
+                              <m:t>r'</m:t>
                             </m:r>
                           </m:e>
                         </m:d>
@@ -7832,18 +7737,8 @@
           <w:sz w:val="24"/>
           <w:szCs w:val="24"/>
         </w:rPr>
-        <w:t xml:space="preserve">Assume a charge q located near the origin is accelerating.  It therefore produces electromagnetic radiation.  At some position r in space and at some time t, the electric field of the electromagnetic wave produced by the accelerating charge is given </w:t>
+        <w:t>Assume a charge q located near the origin is accelerating.  It therefore produces electromagnetic radiation.  At some position r in space and at some time t, the electric field of the electromagnetic wave produced by the accelerating charge is given by</w:t>
       </w:r>
-      <w:proofErr w:type="gramStart"/>
-      <w:r>
-        <w:rPr>
-          <w:rFonts w:ascii="Cambria" w:hAnsi="Cambria"/>
-          <w:sz w:val="24"/>
-          <w:szCs w:val="24"/>
-        </w:rPr>
-        <w:t>by</w:t>
-      </w:r>
-      <w:proofErr w:type="gramEnd"/>
     </w:p>
     <w:p>
       <w:pPr>
@@ -13724,15 +13619,7 @@
                                 <w:sz w:val="24"/>
                                 <w:szCs w:val="24"/>
                               </w:rPr>
-                              <m:t>r</m:t>
-                            </m:r>
-                            <m:r>
-                              <w:rPr>
-                                <w:rFonts w:ascii="Cambria Math" w:hAnsi="Cambria Math"/>
-                                <w:sz w:val="24"/>
-                                <w:szCs w:val="24"/>
-                              </w:rPr>
-                              <m:t>'</m:t>
+                              <m:t>r'</m:t>
                             </m:r>
                           </m:e>
                         </m:d>
@@ -13983,15 +13870,7 @@
                                 <w:sz w:val="24"/>
                                 <w:szCs w:val="24"/>
                               </w:rPr>
-                              <m:t>r</m:t>
-                            </m:r>
-                            <m:r>
-                              <w:rPr>
-                                <w:rFonts w:ascii="Cambria Math" w:hAnsi="Cambria Math"/>
-                                <w:sz w:val="24"/>
-                                <w:szCs w:val="24"/>
-                              </w:rPr>
-                              <m:t>'</m:t>
+                              <m:t>r'</m:t>
                             </m:r>
                           </m:e>
                         </m:d>
@@ -14364,25 +14243,7 @@
                 <w:szCs w:val="24"/>
                 <w:lang w:val="en-US"/>
               </w:rPr>
-              <w:t>So</w:t>
-            </w:r>
-            <w:r>
-              <w:rPr>
-                <w:rFonts w:ascii="Cambria" w:hAnsi="Cambria"/>
-                <w:sz w:val="24"/>
-                <w:szCs w:val="24"/>
-                <w:lang w:val="en-US"/>
-              </w:rPr>
-              <w:t>,</w:t>
-            </w:r>
-            <w:r>
-              <w:rPr>
-                <w:rFonts w:ascii="Cambria" w:hAnsi="Cambria"/>
-                <w:sz w:val="24"/>
-                <w:szCs w:val="24"/>
-                <w:lang w:val="en-US"/>
-              </w:rPr>
-              <w:t xml:space="preserve"> between the time t and tr (</w:t>
+              <w:t>So, between the time t and tr (</w:t>
             </w:r>
             <m:oMath>
               <m:r>
@@ -14983,57 +14844,41 @@
         <w:rPr>
           <w:rFonts w:ascii="Cambria Math" w:hAnsi="Cambria Math"/>
         </w:rPr>
-        <w:t>Lienard – Wiechert</w:t>
+        <w:t>Lienard – Wiechert Potential</w:t>
       </w:r>
+    </w:p>
+    <w:p>
+      <w:pPr>
+        <w:rPr>
+          <w:rFonts w:ascii="Cambria" w:hAnsi="Cambria"/>
+          <w:sz w:val="24"/>
+          <w:szCs w:val="24"/>
+          <w:lang w:val="en-US"/>
+        </w:rPr>
+      </w:pPr>
+    </w:p>
+    <w:p>
+      <w:pPr>
+        <w:rPr>
+          <w:rFonts w:ascii="Cambria" w:hAnsi="Cambria"/>
+          <w:sz w:val="24"/>
+          <w:szCs w:val="24"/>
+          <w:lang w:val="en-US"/>
+        </w:rPr>
+      </w:pPr>
       <w:r>
         <w:rPr>
-          <w:rFonts w:ascii="Cambria Math" w:hAnsi="Cambria Math"/>
-        </w:rPr>
-        <w:t xml:space="preserve"> Potential</w:t>
-      </w:r>
-    </w:p>
-    <w:p>
-      <w:pPr>
-        <w:rPr>
-          <w:rFonts w:ascii="Cambria" w:hAnsi="Cambria"/>
+          <w:rFonts w:ascii="Cambria" w:hAnsi="Cambria"/>
+          <w:noProof/>
           <w:sz w:val="24"/>
           <w:szCs w:val="24"/>
           <w:lang w:val="en-US"/>
         </w:rPr>
-      </w:pPr>
-    </w:p>
-    <w:p>
-      <w:pPr>
-        <w:rPr>
-          <w:rFonts w:ascii="Cambria" w:hAnsi="Cambria"/>
-          <w:sz w:val="24"/>
-          <w:szCs w:val="24"/>
-          <w:lang w:val="en-US"/>
-        </w:rPr>
-      </w:pPr>
-    </w:p>
-    <w:p>
-      <w:pPr>
-        <w:rPr>
-          <w:rFonts w:ascii="Cambria" w:hAnsi="Cambria"/>
-          <w:sz w:val="24"/>
-          <w:szCs w:val="24"/>
-          <w:lang w:val="en-US"/>
-        </w:rPr>
-      </w:pPr>
-      <w:r>
-        <w:rPr>
-          <w:rFonts w:ascii="Cambria" w:hAnsi="Cambria"/>
-          <w:noProof/>
-          <w:sz w:val="24"/>
-          <w:szCs w:val="24"/>
-          <w:lang w:val="en-US"/>
-        </w:rPr>
         <w:drawing>
-          <wp:inline distT="0" distB="0" distL="0" distR="0" wp14:anchorId="0AB60F57" wp14:editId="2E4D2004">
-            <wp:extent cx="4764670" cy="2382120"/>
-            <wp:effectExtent l="0" t="0" r="0" b="0"/>
-            <wp:docPr id="1411239272" name="Picture 3"/>
+          <wp:inline distT="0" distB="0" distL="0" distR="0" wp14:anchorId="531A1110" wp14:editId="4A7F940B">
+            <wp:extent cx="3706498" cy="3893820"/>
+            <wp:effectExtent l="0" t="0" r="8255" b="0"/>
+            <wp:docPr id="280285121" name="Picture 1"/>
             <wp:cNvGraphicFramePr>
               <a:graphicFrameLocks xmlns:a="http://schemas.openxmlformats.org/drawingml/2006/main" noChangeAspect="1"/>
             </wp:cNvGraphicFramePr>
@@ -15041,13 +14886,13 @@
               <a:graphicData uri="http://schemas.openxmlformats.org/drawingml/2006/picture">
                 <pic:pic xmlns:pic="http://schemas.openxmlformats.org/drawingml/2006/picture">
                   <pic:nvPicPr>
-                    <pic:cNvPr id="0" name="Picture 4"/>
+                    <pic:cNvPr id="0" name="Picture 2"/>
                     <pic:cNvPicPr>
                       <a:picLocks noChangeAspect="1" noChangeArrowheads="1"/>
                     </pic:cNvPicPr>
                   </pic:nvPicPr>
                   <pic:blipFill>
-                    <a:blip r:embed="rId28" cstate="print">
+                    <a:blip r:embed="rId28">
                       <a:extLst>
                         <a:ext uri="{28A0092B-C50C-407E-A947-70E740481C1C}">
                           <a14:useLocalDpi xmlns:a14="http://schemas.microsoft.com/office/drawing/2010/main" val="0"/>
@@ -15062,7 +14907,7 @@
                   <pic:spPr bwMode="auto">
                     <a:xfrm>
                       <a:off x="0" y="0"/>
-                      <a:ext cx="4773112" cy="2386340"/>
+                      <a:ext cx="3709538" cy="3897014"/>
                     </a:xfrm>
                     <a:prstGeom prst="rect">
                       <a:avLst/>
@@ -15075,6 +14920,16 @@
           </wp:inline>
         </w:drawing>
       </w:r>
+    </w:p>
+    <w:p>
+      <w:pPr>
+        <w:rPr>
+          <w:rFonts w:ascii="Cambria" w:hAnsi="Cambria"/>
+          <w:sz w:val="24"/>
+          <w:szCs w:val="24"/>
+          <w:lang w:val="en-US"/>
+        </w:rPr>
+      </w:pPr>
     </w:p>
     <w:p>
       <w:pPr>
@@ -15416,15 +15271,7 @@
                         <w:sz w:val="24"/>
                         <w:szCs w:val="24"/>
                       </w:rPr>
-                      <m:t>r</m:t>
-                    </m:r>
-                    <m:r>
-                      <w:rPr>
-                        <w:rFonts w:ascii="Cambria Math" w:hAnsi="Cambria Math"/>
-                        <w:sz w:val="24"/>
-                        <w:szCs w:val="24"/>
-                      </w:rPr>
-                      <m:t>,t</m:t>
+                      <m:t>r,t</m:t>
                     </m:r>
                   </m:e>
                 </m:d>
@@ -15710,6 +15557,14 @@
                 <w:szCs w:val="24"/>
               </w:rPr>
             </w:pPr>
+            <w:r>
+              <w:rPr>
+                <w:rFonts w:ascii="Cambria" w:hAnsi="Cambria"/>
+                <w:sz w:val="24"/>
+                <w:szCs w:val="24"/>
+              </w:rPr>
+              <w:t>Vector potential</w:t>
+            </w:r>
           </w:p>
           <w:p>
             <w:pPr>
@@ -15747,15 +15602,7 @@
                         <w:sz w:val="24"/>
                         <w:szCs w:val="24"/>
                       </w:rPr>
-                      <m:t>r</m:t>
-                    </m:r>
-                    <m:r>
-                      <w:rPr>
-                        <w:rFonts w:ascii="Cambria Math" w:hAnsi="Cambria Math"/>
-                        <w:sz w:val="24"/>
-                        <w:szCs w:val="24"/>
-                      </w:rPr>
-                      <m:t>,t</m:t>
+                      <m:t>r,t</m:t>
                     </m:r>
                   </m:e>
                 </m:d>
@@ -16033,6 +15880,458 @@
                 <w:szCs w:val="24"/>
               </w:rPr>
             </w:pPr>
+            <w:r>
+              <w:rPr>
+                <w:rFonts w:ascii="Cambria" w:hAnsi="Cambria"/>
+                <w:sz w:val="24"/>
+                <w:szCs w:val="24"/>
+                <w:lang w:val="en-US"/>
+              </w:rPr>
+              <w:t>For a point charge q moving at a velocity v</w:t>
+            </w:r>
+            <w:r>
+              <w:rPr>
+                <w:rFonts w:ascii="Cambria" w:hAnsi="Cambria"/>
+                <w:sz w:val="24"/>
+                <w:szCs w:val="24"/>
+                <w:lang w:val="en-US"/>
+              </w:rPr>
+              <w:t>,</w:t>
+            </w:r>
+            <w:r>
+              <w:rPr>
+                <w:rFonts w:ascii="Cambria" w:hAnsi="Cambria"/>
+                <w:sz w:val="24"/>
+                <w:szCs w:val="24"/>
+                <w:lang w:val="en-US"/>
+              </w:rPr>
+              <w:t xml:space="preserve"> the </w:t>
+            </w:r>
+            <w:r>
+              <w:rPr>
+                <w:rFonts w:ascii="Cambria" w:hAnsi="Cambria"/>
+                <w:sz w:val="24"/>
+                <w:szCs w:val="24"/>
+                <w:lang w:val="en-US"/>
+              </w:rPr>
+              <w:t>integral can be written as the sum of charge densities</w:t>
+            </w:r>
+            <w:r>
+              <w:rPr>
+                <w:rFonts w:ascii="Cambria" w:hAnsi="Cambria"/>
+                <w:sz w:val="24"/>
+                <w:szCs w:val="24"/>
+                <w:lang w:val="en-US"/>
+              </w:rPr>
+              <w:t xml:space="preserve"> and </w:t>
+            </w:r>
+            <m:oMath>
+              <m:sSub>
+                <m:sSubPr>
+                  <m:ctrlPr>
+                    <w:rPr>
+                      <w:rFonts w:ascii="Cambria Math" w:hAnsi="Cambria Math"/>
+                      <w:i/>
+                      <w:sz w:val="24"/>
+                      <w:szCs w:val="24"/>
+                    </w:rPr>
+                  </m:ctrlPr>
+                </m:sSubPr>
+                <m:e>
+                  <m:r>
+                    <m:rPr>
+                      <m:scr m:val="fraktur"/>
+                    </m:rPr>
+                    <w:rPr>
+                      <w:rFonts w:ascii="Cambria Math" w:hAnsi="Cambria Math"/>
+                      <w:sz w:val="24"/>
+                      <w:szCs w:val="24"/>
+                    </w:rPr>
+                    <m:t>r</m:t>
+                  </m:r>
+                </m:e>
+                <m:sub>
+                  <m:r>
+                    <w:rPr>
+                      <w:rFonts w:ascii="Cambria Math" w:hAnsi="Cambria Math"/>
+                      <w:sz w:val="24"/>
+                      <w:szCs w:val="24"/>
+                    </w:rPr>
+                    <m:t>i</m:t>
+                  </m:r>
+                </m:sub>
+              </m:sSub>
+            </m:oMath>
+            <w:r>
+              <w:rPr>
+                <w:rFonts w:ascii="Cambria" w:hAnsi="Cambria"/>
+                <w:sz w:val="24"/>
+                <w:szCs w:val="24"/>
+              </w:rPr>
+              <w:t xml:space="preserve"> is the distance to individual </w:t>
+            </w:r>
+            <w:r>
+              <w:rPr>
+                <w:rFonts w:ascii="Cambria" w:hAnsi="Cambria"/>
+                <w:sz w:val="24"/>
+                <w:szCs w:val="24"/>
+              </w:rPr>
+              <w:t>e</w:t>
+            </w:r>
+            <w:r>
+              <w:rPr>
+                <w:rFonts w:ascii="Cambria" w:hAnsi="Cambria"/>
+                <w:sz w:val="24"/>
+                <w:szCs w:val="24"/>
+              </w:rPr>
+              <w:t>lement.</w:t>
+            </w:r>
+          </w:p>
+          <w:p>
+            <w:pPr>
+              <w:rPr>
+                <w:rFonts w:ascii="Cambria" w:hAnsi="Cambria"/>
+                <w:sz w:val="24"/>
+                <w:szCs w:val="24"/>
+              </w:rPr>
+            </w:pPr>
+          </w:p>
+          <w:p>
+            <w:pPr>
+              <w:rPr>
+                <w:rFonts w:ascii="Cambria" w:hAnsi="Cambria"/>
+                <w:sz w:val="24"/>
+                <w:szCs w:val="24"/>
+              </w:rPr>
+            </w:pPr>
+            <m:oMathPara>
+              <m:oMath>
+                <m:nary>
+                  <m:naryPr>
+                    <m:limLoc m:val="undOvr"/>
+                    <m:subHide m:val="1"/>
+                    <m:supHide m:val="1"/>
+                    <m:ctrlPr>
+                      <w:rPr>
+                        <w:rFonts w:ascii="Cambria Math" w:hAnsi="Cambria Math"/>
+                        <w:i/>
+                        <w:sz w:val="24"/>
+                        <w:szCs w:val="24"/>
+                      </w:rPr>
+                    </m:ctrlPr>
+                  </m:naryPr>
+                  <m:sub/>
+                  <m:sup/>
+                  <m:e>
+                    <m:f>
+                      <m:fPr>
+                        <m:ctrlPr>
+                          <w:rPr>
+                            <w:rFonts w:ascii="Cambria Math" w:hAnsi="Cambria Math"/>
+                            <w:i/>
+                            <w:sz w:val="24"/>
+                            <w:szCs w:val="24"/>
+                          </w:rPr>
+                        </m:ctrlPr>
+                      </m:fPr>
+                      <m:num>
+                        <m:r>
+                          <w:rPr>
+                            <w:rFonts w:ascii="Cambria Math" w:hAnsi="Cambria Math"/>
+                            <w:sz w:val="24"/>
+                            <w:szCs w:val="24"/>
+                          </w:rPr>
+                          <m:t>ρ</m:t>
+                        </m:r>
+                        <m:d>
+                          <m:dPr>
+                            <m:ctrlPr>
+                              <w:rPr>
+                                <w:rFonts w:ascii="Cambria Math" w:hAnsi="Cambria Math"/>
+                                <w:i/>
+                                <w:sz w:val="24"/>
+                                <w:szCs w:val="24"/>
+                              </w:rPr>
+                            </m:ctrlPr>
+                          </m:dPr>
+                          <m:e>
+                            <m:sSup>
+                              <m:sSupPr>
+                                <m:ctrlPr>
+                                  <w:rPr>
+                                    <w:rFonts w:ascii="Cambria Math" w:hAnsi="Cambria Math"/>
+                                    <w:i/>
+                                    <w:sz w:val="24"/>
+                                    <w:szCs w:val="24"/>
+                                  </w:rPr>
+                                </m:ctrlPr>
+                              </m:sSupPr>
+                              <m:e>
+                                <m:r>
+                                  <w:rPr>
+                                    <w:rFonts w:ascii="Cambria Math" w:hAnsi="Cambria Math"/>
+                                    <w:sz w:val="24"/>
+                                    <w:szCs w:val="24"/>
+                                  </w:rPr>
+                                  <m:t>r</m:t>
+                                </m:r>
+                              </m:e>
+                              <m:sup>
+                                <m:r>
+                                  <w:rPr>
+                                    <w:rFonts w:ascii="Cambria Math" w:hAnsi="Cambria Math"/>
+                                    <w:sz w:val="24"/>
+                                    <w:szCs w:val="24"/>
+                                  </w:rPr>
+                                  <m:t>'</m:t>
+                                </m:r>
+                              </m:sup>
+                            </m:sSup>
+                            <m:r>
+                              <w:rPr>
+                                <w:rFonts w:ascii="Cambria Math" w:hAnsi="Cambria Math"/>
+                                <w:sz w:val="24"/>
+                                <w:szCs w:val="24"/>
+                              </w:rPr>
+                              <m:t>,</m:t>
+                            </m:r>
+                            <m:sSub>
+                              <m:sSubPr>
+                                <m:ctrlPr>
+                                  <w:rPr>
+                                    <w:rFonts w:ascii="Cambria Math" w:hAnsi="Cambria Math"/>
+                                    <w:i/>
+                                    <w:sz w:val="24"/>
+                                    <w:szCs w:val="24"/>
+                                  </w:rPr>
+                                </m:ctrlPr>
+                              </m:sSubPr>
+                              <m:e>
+                                <m:r>
+                                  <w:rPr>
+                                    <w:rFonts w:ascii="Cambria Math" w:hAnsi="Cambria Math"/>
+                                    <w:sz w:val="24"/>
+                                    <w:szCs w:val="24"/>
+                                  </w:rPr>
+                                  <m:t>t</m:t>
+                                </m:r>
+                              </m:e>
+                              <m:sub>
+                                <m:r>
+                                  <w:rPr>
+                                    <w:rFonts w:ascii="Cambria Math" w:hAnsi="Cambria Math"/>
+                                    <w:sz w:val="24"/>
+                                    <w:szCs w:val="24"/>
+                                  </w:rPr>
+                                  <m:t>r</m:t>
+                                </m:r>
+                              </m:sub>
+                            </m:sSub>
+                          </m:e>
+                        </m:d>
+                      </m:num>
+                      <m:den>
+                        <m:r>
+                          <m:rPr>
+                            <m:scr m:val="fraktur"/>
+                          </m:rPr>
+                          <w:rPr>
+                            <w:rFonts w:ascii="Cambria Math" w:hAnsi="Cambria Math"/>
+                            <w:sz w:val="24"/>
+                            <w:szCs w:val="24"/>
+                          </w:rPr>
+                          <m:t>r</m:t>
+                        </m:r>
+                      </m:den>
+                    </m:f>
+                  </m:e>
+                </m:nary>
+                <m:r>
+                  <w:rPr>
+                    <w:rFonts w:ascii="Cambria Math" w:hAnsi="Cambria Math"/>
+                    <w:sz w:val="24"/>
+                    <w:szCs w:val="24"/>
+                  </w:rPr>
+                  <m:t>dτ</m:t>
+                </m:r>
+                <m:r>
+                  <w:rPr>
+                    <w:rFonts w:ascii="Cambria Math" w:hAnsi="Cambria Math"/>
+                    <w:sz w:val="24"/>
+                    <w:szCs w:val="24"/>
+                  </w:rPr>
+                  <m:t>≈</m:t>
+                </m:r>
+                <m:nary>
+                  <m:naryPr>
+                    <m:chr m:val="∑"/>
+                    <m:limLoc m:val="undOvr"/>
+                    <m:supHide m:val="1"/>
+                    <m:ctrlPr>
+                      <w:rPr>
+                        <w:rFonts w:ascii="Cambria Math" w:hAnsi="Cambria Math"/>
+                        <w:i/>
+                        <w:sz w:val="24"/>
+                        <w:szCs w:val="24"/>
+                      </w:rPr>
+                    </m:ctrlPr>
+                  </m:naryPr>
+                  <m:sub>
+                    <m:r>
+                      <w:rPr>
+                        <w:rFonts w:ascii="Cambria Math" w:hAnsi="Cambria Math"/>
+                        <w:sz w:val="24"/>
+                        <w:szCs w:val="24"/>
+                      </w:rPr>
+                      <m:t>i</m:t>
+                    </m:r>
+                  </m:sub>
+                  <m:sup/>
+                  <m:e>
+                    <m:f>
+                      <m:fPr>
+                        <m:ctrlPr>
+                          <w:rPr>
+                            <w:rFonts w:ascii="Cambria Math" w:hAnsi="Cambria Math"/>
+                            <w:i/>
+                            <w:sz w:val="24"/>
+                            <w:szCs w:val="24"/>
+                          </w:rPr>
+                        </m:ctrlPr>
+                      </m:fPr>
+                      <m:num>
+                        <m:sSub>
+                          <m:sSubPr>
+                            <m:ctrlPr>
+                              <w:rPr>
+                                <w:rFonts w:ascii="Cambria Math" w:hAnsi="Cambria Math"/>
+                                <w:i/>
+                                <w:sz w:val="24"/>
+                                <w:szCs w:val="24"/>
+                              </w:rPr>
+                            </m:ctrlPr>
+                          </m:sSubPr>
+                          <m:e>
+                            <m:r>
+                              <w:rPr>
+                                <w:rFonts w:ascii="Cambria Math" w:hAnsi="Cambria Math"/>
+                                <w:sz w:val="24"/>
+                                <w:szCs w:val="24"/>
+                              </w:rPr>
+                              <m:t>ρ</m:t>
+                            </m:r>
+                          </m:e>
+                          <m:sub>
+                            <m:r>
+                              <w:rPr>
+                                <w:rFonts w:ascii="Cambria Math" w:hAnsi="Cambria Math"/>
+                                <w:sz w:val="24"/>
+                                <w:szCs w:val="24"/>
+                              </w:rPr>
+                              <m:t>i</m:t>
+                            </m:r>
+                          </m:sub>
+                        </m:sSub>
+                        <m:r>
+                          <w:rPr>
+                            <w:rFonts w:ascii="Cambria Math" w:hAnsi="Cambria Math"/>
+                            <w:sz w:val="24"/>
+                            <w:szCs w:val="24"/>
+                          </w:rPr>
+                          <m:t>∆</m:t>
+                        </m:r>
+                        <m:sSub>
+                          <m:sSubPr>
+                            <m:ctrlPr>
+                              <w:rPr>
+                                <w:rFonts w:ascii="Cambria Math" w:hAnsi="Cambria Math"/>
+                                <w:i/>
+                                <w:sz w:val="24"/>
+                                <w:szCs w:val="24"/>
+                              </w:rPr>
+                            </m:ctrlPr>
+                          </m:sSubPr>
+                          <m:e>
+                            <m:r>
+                              <w:rPr>
+                                <w:rFonts w:ascii="Cambria Math" w:hAnsi="Cambria Math"/>
+                                <w:sz w:val="24"/>
+                                <w:szCs w:val="24"/>
+                              </w:rPr>
+                              <m:t>V</m:t>
+                            </m:r>
+                          </m:e>
+                          <m:sub>
+                            <m:r>
+                              <w:rPr>
+                                <w:rFonts w:ascii="Cambria Math" w:hAnsi="Cambria Math"/>
+                                <w:sz w:val="24"/>
+                                <w:szCs w:val="24"/>
+                              </w:rPr>
+                              <m:t>i</m:t>
+                            </m:r>
+                          </m:sub>
+                        </m:sSub>
+                      </m:num>
+                      <m:den>
+                        <m:sSub>
+                          <m:sSubPr>
+                            <m:ctrlPr>
+                              <w:rPr>
+                                <w:rFonts w:ascii="Cambria Math" w:hAnsi="Cambria Math"/>
+                                <w:i/>
+                                <w:sz w:val="24"/>
+                                <w:szCs w:val="24"/>
+                              </w:rPr>
+                            </m:ctrlPr>
+                          </m:sSubPr>
+                          <m:e>
+                            <m:r>
+                              <m:rPr>
+                                <m:scr m:val="fraktur"/>
+                              </m:rPr>
+                              <w:rPr>
+                                <w:rFonts w:ascii="Cambria Math" w:hAnsi="Cambria Math"/>
+                                <w:sz w:val="24"/>
+                                <w:szCs w:val="24"/>
+                              </w:rPr>
+                              <m:t>r</m:t>
+                            </m:r>
+                          </m:e>
+                          <m:sub>
+                            <m:r>
+                              <w:rPr>
+                                <w:rFonts w:ascii="Cambria Math" w:hAnsi="Cambria Math"/>
+                                <w:sz w:val="24"/>
+                                <w:szCs w:val="24"/>
+                              </w:rPr>
+                              <m:t>i</m:t>
+                            </m:r>
+                          </m:sub>
+                        </m:sSub>
+                      </m:den>
+                    </m:f>
+                  </m:e>
+                </m:nary>
+                <m:r>
+                  <w:rPr>
+                    <w:rFonts w:ascii="Cambria Math" w:hAnsi="Cambria Math"/>
+                    <w:sz w:val="24"/>
+                    <w:szCs w:val="24"/>
+                  </w:rPr>
+                  <m:t xml:space="preserve"> </m:t>
+                </m:r>
+              </m:oMath>
+            </m:oMathPara>
+          </w:p>
+          <w:p>
+            <w:pPr>
+              <w:rPr>
+                <w:rFonts w:ascii="Cambria" w:hAnsi="Cambria"/>
+                <w:sz w:val="24"/>
+                <w:szCs w:val="24"/>
+              </w:rPr>
+            </w:pPr>
           </w:p>
         </w:tc>
         <w:tc>
@@ -16053,7 +16352,373 @@
           </w:p>
         </w:tc>
       </w:tr>
+      <w:tr>
+        <w:tc>
+          <w:tcPr>
+            <w:tcW w:w="1435" w:type="dxa"/>
+            <w:vAlign w:val="center"/>
+          </w:tcPr>
+          <w:p>
+            <w:pPr>
+              <w:jc w:val="center"/>
+              <w:rPr>
+                <w:rFonts w:ascii="Cambria Math" w:hAnsi="Cambria Math"/>
+                <w:sz w:val="24"/>
+                <w:szCs w:val="24"/>
+                <w:lang w:val="en-US"/>
+              </w:rPr>
+            </w:pPr>
+          </w:p>
+        </w:tc>
+        <w:tc>
+          <w:tcPr>
+            <w:tcW w:w="6390" w:type="dxa"/>
+            <w:vAlign w:val="center"/>
+          </w:tcPr>
+          <w:p>
+            <w:pPr>
+              <w:rPr>
+                <w:rFonts w:ascii="Cambria" w:hAnsi="Cambria"/>
+                <w:sz w:val="24"/>
+                <w:szCs w:val="24"/>
+                <w:lang w:val="en-US"/>
+              </w:rPr>
+            </w:pPr>
+            <w:r>
+              <w:rPr>
+                <w:rFonts w:ascii="Cambria" w:hAnsi="Cambria"/>
+                <w:sz w:val="24"/>
+                <w:szCs w:val="24"/>
+                <w:lang w:val="en-US"/>
+              </w:rPr>
+              <w:t xml:space="preserve">Since the </w:t>
+            </w:r>
+            <m:oMath>
+              <m:sSub>
+                <m:sSubPr>
+                  <m:ctrlPr>
+                    <w:rPr>
+                      <w:rFonts w:ascii="Cambria Math" w:hAnsi="Cambria Math"/>
+                      <w:i/>
+                      <w:sz w:val="24"/>
+                      <w:szCs w:val="24"/>
+                    </w:rPr>
+                  </m:ctrlPr>
+                </m:sSubPr>
+                <m:e>
+                  <m:r>
+                    <m:rPr>
+                      <m:scr m:val="fraktur"/>
+                    </m:rPr>
+                    <w:rPr>
+                      <w:rFonts w:ascii="Cambria Math" w:hAnsi="Cambria Math"/>
+                      <w:sz w:val="24"/>
+                      <w:szCs w:val="24"/>
+                    </w:rPr>
+                    <m:t>r</m:t>
+                  </m:r>
+                </m:e>
+                <m:sub>
+                  <m:r>
+                    <w:rPr>
+                      <w:rFonts w:ascii="Cambria Math" w:hAnsi="Cambria Math"/>
+                      <w:sz w:val="24"/>
+                      <w:szCs w:val="24"/>
+                    </w:rPr>
+                    <m:t>i</m:t>
+                  </m:r>
+                </m:sub>
+              </m:sSub>
+              <m:r>
+                <w:rPr>
+                  <w:rFonts w:ascii="Cambria Math" w:hAnsi="Cambria Math"/>
+                  <w:sz w:val="24"/>
+                  <w:szCs w:val="24"/>
+                </w:rPr>
+                <m:t>≫</m:t>
+              </m:r>
+              <m:r>
+                <w:rPr>
+                  <w:rFonts w:ascii="Cambria Math" w:hAnsi="Cambria Math"/>
+                  <w:sz w:val="24"/>
+                  <w:szCs w:val="24"/>
+                </w:rPr>
+                <m:t>a</m:t>
+              </m:r>
+            </m:oMath>
+            <w:r>
+              <w:rPr>
+                <w:rFonts w:ascii="Cambria" w:hAnsi="Cambria"/>
+                <w:sz w:val="24"/>
+                <w:szCs w:val="24"/>
+              </w:rPr>
+              <w:t xml:space="preserve"> where a is the size of the charge. </w:t>
+            </w:r>
+            <w:r>
+              <w:rPr>
+                <w:rFonts w:ascii="Cambria" w:hAnsi="Cambria"/>
+                <w:sz w:val="24"/>
+                <w:szCs w:val="24"/>
+              </w:rPr>
+              <w:t xml:space="preserve">The distance to the center of the charge can be taken as </w:t>
+            </w:r>
+            <m:oMath>
+              <m:r>
+                <m:rPr>
+                  <m:scr m:val="fraktur"/>
+                </m:rPr>
+                <w:rPr>
+                  <w:rFonts w:ascii="Cambria Math" w:hAnsi="Cambria Math"/>
+                  <w:sz w:val="24"/>
+                  <w:szCs w:val="24"/>
+                </w:rPr>
+                <m:t>r</m:t>
+              </m:r>
+            </m:oMath>
+            <w:r>
+              <w:rPr>
+                <w:rFonts w:ascii="Cambria" w:hAnsi="Cambria"/>
+                <w:sz w:val="24"/>
+                <w:szCs w:val="24"/>
+              </w:rPr>
+              <w:t xml:space="preserve"> so it can be taken out of the integral. So</w:t>
+            </w:r>
+            <w:r>
+              <w:rPr>
+                <w:rFonts w:ascii="Cambria" w:hAnsi="Cambria"/>
+                <w:sz w:val="24"/>
+                <w:szCs w:val="24"/>
+              </w:rPr>
+              <w:t>,</w:t>
+            </w:r>
+            <w:r>
+              <w:rPr>
+                <w:rFonts w:ascii="Cambria" w:hAnsi="Cambria"/>
+                <w:sz w:val="24"/>
+                <w:szCs w:val="24"/>
+              </w:rPr>
+              <w:t xml:space="preserve"> we only need to </w:t>
+            </w:r>
+            <w:r>
+              <w:rPr>
+                <w:rFonts w:ascii="Cambria" w:hAnsi="Cambria"/>
+                <w:sz w:val="24"/>
+                <w:szCs w:val="24"/>
+              </w:rPr>
+              <w:t>find the integral of the following</w:t>
+            </w:r>
+            <w:r>
+              <w:rPr>
+                <w:rFonts w:ascii="Cambria" w:hAnsi="Cambria"/>
+                <w:sz w:val="24"/>
+                <w:szCs w:val="24"/>
+              </w:rPr>
+              <w:t xml:space="preserve"> which is not equal to q.</w:t>
+            </w:r>
+          </w:p>
+          <w:p>
+            <w:pPr>
+              <w:rPr>
+                <w:rFonts w:ascii="Cambria" w:hAnsi="Cambria"/>
+                <w:sz w:val="24"/>
+                <w:szCs w:val="24"/>
+                <w:lang w:val="en-US"/>
+              </w:rPr>
+            </w:pPr>
+          </w:p>
+          <w:p>
+            <w:pPr>
+              <w:rPr>
+                <w:rFonts w:ascii="Cambria" w:hAnsi="Cambria"/>
+                <w:sz w:val="24"/>
+                <w:szCs w:val="24"/>
+                <w:lang w:val="en-US"/>
+              </w:rPr>
+            </w:pPr>
+            <m:oMathPara>
+              <m:oMath>
+                <m:nary>
+                  <m:naryPr>
+                    <m:limLoc m:val="undOvr"/>
+                    <m:subHide m:val="1"/>
+                    <m:supHide m:val="1"/>
+                    <m:ctrlPr>
+                      <w:rPr>
+                        <w:rFonts w:ascii="Cambria Math" w:hAnsi="Cambria Math"/>
+                        <w:i/>
+                        <w:sz w:val="24"/>
+                        <w:szCs w:val="24"/>
+                      </w:rPr>
+                    </m:ctrlPr>
+                  </m:naryPr>
+                  <m:sub/>
+                  <m:sup/>
+                  <m:e>
+                    <m:r>
+                      <w:rPr>
+                        <w:rFonts w:ascii="Cambria Math" w:hAnsi="Cambria Math"/>
+                        <w:sz w:val="24"/>
+                        <w:szCs w:val="24"/>
+                      </w:rPr>
+                      <m:t>ρ</m:t>
+                    </m:r>
+                    <m:d>
+                      <m:dPr>
+                        <m:ctrlPr>
+                          <w:rPr>
+                            <w:rFonts w:ascii="Cambria Math" w:hAnsi="Cambria Math"/>
+                            <w:i/>
+                            <w:sz w:val="24"/>
+                            <w:szCs w:val="24"/>
+                          </w:rPr>
+                        </m:ctrlPr>
+                      </m:dPr>
+                      <m:e>
+                        <m:sSup>
+                          <m:sSupPr>
+                            <m:ctrlPr>
+                              <w:rPr>
+                                <w:rFonts w:ascii="Cambria Math" w:hAnsi="Cambria Math"/>
+                                <w:i/>
+                                <w:sz w:val="24"/>
+                                <w:szCs w:val="24"/>
+                              </w:rPr>
+                            </m:ctrlPr>
+                          </m:sSupPr>
+                          <m:e>
+                            <m:r>
+                              <w:rPr>
+                                <w:rFonts w:ascii="Cambria Math" w:hAnsi="Cambria Math"/>
+                                <w:sz w:val="24"/>
+                                <w:szCs w:val="24"/>
+                              </w:rPr>
+                              <m:t>r</m:t>
+                            </m:r>
+                          </m:e>
+                          <m:sup>
+                            <m:r>
+                              <w:rPr>
+                                <w:rFonts w:ascii="Cambria Math" w:hAnsi="Cambria Math"/>
+                                <w:sz w:val="24"/>
+                                <w:szCs w:val="24"/>
+                              </w:rPr>
+                              <m:t>'</m:t>
+                            </m:r>
+                          </m:sup>
+                        </m:sSup>
+                        <m:r>
+                          <w:rPr>
+                            <w:rFonts w:ascii="Cambria Math" w:hAnsi="Cambria Math"/>
+                            <w:sz w:val="24"/>
+                            <w:szCs w:val="24"/>
+                          </w:rPr>
+                          <m:t>,</m:t>
+                        </m:r>
+                        <m:sSub>
+                          <m:sSubPr>
+                            <m:ctrlPr>
+                              <w:rPr>
+                                <w:rFonts w:ascii="Cambria Math" w:hAnsi="Cambria Math"/>
+                                <w:i/>
+                                <w:sz w:val="24"/>
+                                <w:szCs w:val="24"/>
+                              </w:rPr>
+                            </m:ctrlPr>
+                          </m:sSubPr>
+                          <m:e>
+                            <m:r>
+                              <w:rPr>
+                                <w:rFonts w:ascii="Cambria Math" w:hAnsi="Cambria Math"/>
+                                <w:sz w:val="24"/>
+                                <w:szCs w:val="24"/>
+                              </w:rPr>
+                              <m:t>t</m:t>
+                            </m:r>
+                          </m:e>
+                          <m:sub>
+                            <m:r>
+                              <w:rPr>
+                                <w:rFonts w:ascii="Cambria Math" w:hAnsi="Cambria Math"/>
+                                <w:sz w:val="24"/>
+                                <w:szCs w:val="24"/>
+                              </w:rPr>
+                              <m:t>r</m:t>
+                            </m:r>
+                          </m:sub>
+                        </m:sSub>
+                      </m:e>
+                    </m:d>
+                  </m:e>
+                </m:nary>
+                <m:r>
+                  <w:rPr>
+                    <w:rFonts w:ascii="Cambria Math" w:hAnsi="Cambria Math"/>
+                    <w:sz w:val="24"/>
+                    <w:szCs w:val="24"/>
+                  </w:rPr>
+                  <m:t>dτ</m:t>
+                </m:r>
+                <m:r>
+                  <w:rPr>
+                    <w:rFonts w:ascii="Cambria Math" w:hAnsi="Cambria Math"/>
+                    <w:sz w:val="24"/>
+                    <w:szCs w:val="24"/>
+                  </w:rPr>
+                  <m:t>≠q</m:t>
+                </m:r>
+              </m:oMath>
+            </m:oMathPara>
+          </w:p>
+          <w:p>
+            <w:pPr>
+              <w:rPr>
+                <w:rFonts w:ascii="Cambria" w:hAnsi="Cambria"/>
+                <w:sz w:val="24"/>
+                <w:szCs w:val="24"/>
+                <w:lang w:val="en-US"/>
+              </w:rPr>
+            </w:pPr>
+          </w:p>
+        </w:tc>
+        <w:tc>
+          <w:tcPr>
+            <w:tcW w:w="1525" w:type="dxa"/>
+            <w:vAlign w:val="center"/>
+          </w:tcPr>
+          <w:p>
+            <w:pPr>
+              <w:jc w:val="center"/>
+              <w:rPr>
+                <w:rFonts w:ascii="Cambria Math" w:hAnsi="Cambria Math"/>
+                <w:sz w:val="24"/>
+                <w:szCs w:val="24"/>
+                <w:lang w:val="en-US"/>
+              </w:rPr>
+            </w:pPr>
+          </w:p>
+        </w:tc>
+      </w:tr>
     </w:tbl>
+    <w:p>
+      <w:pPr>
+        <w:rPr>
+          <w:rFonts w:ascii="Cambria" w:hAnsi="Cambria"/>
+          <w:sz w:val="24"/>
+          <w:szCs w:val="24"/>
+          <w:lang w:val="en-US"/>
+        </w:rPr>
+      </w:pPr>
+    </w:p>
+    <w:p>
+      <w:pPr>
+        <w:rPr>
+          <w:rFonts w:ascii="Cambria" w:hAnsi="Cambria"/>
+          <w:sz w:val="24"/>
+          <w:szCs w:val="24"/>
+          <w:lang w:val="en-US"/>
+        </w:rPr>
+      </w:pPr>
+    </w:p>
     <w:p>
       <w:pPr>
         <w:rPr>
@@ -17630,6 +18295,7 @@
           <w:sz w:val="24"/>
           <w:szCs w:val="24"/>
         </w:rPr>
+        <w:lastRenderedPageBreak/>
         <w:t>The input</w:t>
       </w:r>
       <w:r>
@@ -18818,7 +19484,7 @@
   <w:style w:type="paragraph" w:default="1" w:styleId="Normal">
     <w:name w:val="Normal"/>
     <w:qFormat/>
-    <w:rsid w:val="0029376E"/>
+    <w:rsid w:val="001E1CBA"/>
   </w:style>
   <w:style w:type="paragraph" w:styleId="Heading1">
     <w:name w:val="heading 1"/>

</xml_diff>

<commit_message>
Lienard-Wiechert potential section complete. Wave section is still in progress.
</commit_message>
<xml_diff>
--- a/Theory/EM_Radiation_theory.docx
+++ b/Theory/EM_Radiation_theory.docx
@@ -2108,25 +2108,7 @@
           <w:sz w:val="24"/>
           <w:szCs w:val="24"/>
         </w:rPr>
-        <w:t xml:space="preserve"> a force F = </w:t>
-      </w:r>
-      <w:proofErr w:type="spellStart"/>
-      <w:r>
-        <w:rPr>
-          <w:rFonts w:ascii="Cambria" w:hAnsi="Cambria"/>
-          <w:sz w:val="24"/>
-          <w:szCs w:val="24"/>
-        </w:rPr>
-        <w:t>qE</w:t>
-      </w:r>
-      <w:proofErr w:type="spellEnd"/>
-      <w:r>
-        <w:rPr>
-          <w:rFonts w:ascii="Cambria" w:hAnsi="Cambria"/>
-          <w:sz w:val="24"/>
-          <w:szCs w:val="24"/>
-        </w:rPr>
-        <w:t xml:space="preserve"> from that field. </w:t>
+        <w:t xml:space="preserve"> a force F = qE from that field. </w:t>
       </w:r>
       <w:r>
         <w:rPr>
@@ -4150,16 +4132,8 @@
         <w:rPr>
           <w:rFonts w:ascii="Cambria Math" w:hAnsi="Cambria Math"/>
         </w:rPr>
-        <w:t xml:space="preserve">– </w:t>
+        <w:t>– Biot</w:t>
       </w:r>
-      <w:proofErr w:type="spellStart"/>
-      <w:r>
-        <w:rPr>
-          <w:rFonts w:ascii="Cambria Math" w:hAnsi="Cambria Math"/>
-        </w:rPr>
-        <w:t>Biot</w:t>
-      </w:r>
-      <w:proofErr w:type="spellEnd"/>
       <w:r>
         <w:rPr>
           <w:rFonts w:ascii="Cambria Math" w:hAnsi="Cambria Math"/>
@@ -4184,23 +4158,13 @@
           <w:szCs w:val="24"/>
         </w:rPr>
       </w:pPr>
-      <w:proofErr w:type="spellStart"/>
       <w:r>
         <w:rPr>
           <w:rFonts w:ascii="Cambria" w:hAnsi="Cambria"/>
           <w:sz w:val="24"/>
           <w:szCs w:val="24"/>
         </w:rPr>
-        <w:t>Biot</w:t>
-      </w:r>
-      <w:proofErr w:type="spellEnd"/>
-      <w:r>
-        <w:rPr>
-          <w:rFonts w:ascii="Cambria" w:hAnsi="Cambria"/>
-          <w:sz w:val="24"/>
-          <w:szCs w:val="24"/>
-        </w:rPr>
-        <w:t xml:space="preserve">-savart law is the </w:t>
+        <w:t xml:space="preserve">Biot-savart law is the </w:t>
       </w:r>
       <w:r>
         <w:rPr>
@@ -4232,25 +4196,7 @@
           <w:sz w:val="24"/>
           <w:szCs w:val="24"/>
         </w:rPr>
-        <w:t xml:space="preserve">The </w:t>
-      </w:r>
-      <w:proofErr w:type="spellStart"/>
-      <w:r>
-        <w:rPr>
-          <w:rFonts w:ascii="Cambria" w:hAnsi="Cambria"/>
-          <w:sz w:val="24"/>
-          <w:szCs w:val="24"/>
-        </w:rPr>
-        <w:t>Biot</w:t>
-      </w:r>
-      <w:proofErr w:type="spellEnd"/>
-      <w:r>
-        <w:rPr>
-          <w:rFonts w:ascii="Cambria" w:hAnsi="Cambria"/>
-          <w:sz w:val="24"/>
-          <w:szCs w:val="24"/>
-        </w:rPr>
-        <w:t>-Savart law allows calculating the value of magneto</w:t>
+        <w:t>The Biot-Savart law allows calculating the value of magneto</w:t>
       </w:r>
       <w:r>
         <w:rPr>
@@ -5772,16 +5718,7 @@
           <w:sz w:val="24"/>
           <w:szCs w:val="24"/>
         </w:rPr>
-        <w:t xml:space="preserve">Where </w:t>
-      </w:r>
-      <w:proofErr w:type="spellStart"/>
-      <w:r>
-        <w:rPr>
-          <w:rFonts w:ascii="Cambria" w:hAnsi="Cambria"/>
-          <w:sz w:val="24"/>
-          <w:szCs w:val="24"/>
-        </w:rPr>
-        <w:t>I</w:t>
+        <w:t>Where I</w:t>
       </w:r>
       <w:r>
         <w:rPr>
@@ -5792,7 +5729,6 @@
         </w:rPr>
         <w:t>enc</w:t>
       </w:r>
-      <w:proofErr w:type="spellEnd"/>
       <w:r>
         <w:rPr>
           <w:rFonts w:ascii="Cambria" w:hAnsi="Cambria"/>
@@ -6226,25 +6162,7 @@
                 <w:sz w:val="24"/>
                 <w:szCs w:val="24"/>
               </w:rPr>
-              <w:t xml:space="preserve">The </w:t>
-            </w:r>
-            <w:proofErr w:type="spellStart"/>
-            <w:r>
-              <w:rPr>
-                <w:rFonts w:ascii="Cambria" w:hAnsi="Cambria"/>
-                <w:sz w:val="24"/>
-                <w:szCs w:val="24"/>
-              </w:rPr>
-              <w:t>biot</w:t>
-            </w:r>
-            <w:proofErr w:type="spellEnd"/>
-            <w:r>
-              <w:rPr>
-                <w:rFonts w:ascii="Cambria" w:hAnsi="Cambria"/>
-                <w:sz w:val="24"/>
-                <w:szCs w:val="24"/>
-              </w:rPr>
-              <w:t>-savart law for general case of a volume current is given by,</w:t>
+              <w:t>The biot-savart law for general case of a volume current is given by,</w:t>
             </w:r>
           </w:p>
           <w:p>
@@ -15495,6 +15413,14 @@
                   </w:rPr>
                   <m:t>dτ</m:t>
                 </m:r>
+                <m:r>
+                  <w:rPr>
+                    <w:rFonts w:ascii="Cambria Math" w:hAnsi="Cambria Math"/>
+                    <w:sz w:val="24"/>
+                    <w:szCs w:val="24"/>
+                  </w:rPr>
+                  <m:t>'</m:t>
+                </m:r>
               </m:oMath>
             </m:oMathPara>
           </w:p>
@@ -15563,8 +15489,26 @@
                 <w:sz w:val="24"/>
                 <w:szCs w:val="24"/>
               </w:rPr>
-              <w:t>Vector potential</w:t>
+              <w:t xml:space="preserve">The current density of a rigid object is </w:t>
             </w:r>
+            <m:oMath>
+              <m:r>
+                <w:rPr>
+                  <w:rFonts w:ascii="Cambria Math" w:hAnsi="Cambria Math"/>
+                  <w:sz w:val="24"/>
+                  <w:szCs w:val="24"/>
+                </w:rPr>
+                <m:t>ρ</m:t>
+              </m:r>
+              <m:r>
+                <w:rPr>
+                  <w:rFonts w:ascii="Cambria Math" w:hAnsi="Cambria Math"/>
+                  <w:sz w:val="24"/>
+                  <w:szCs w:val="24"/>
+                </w:rPr>
+                <m:t>v</m:t>
+              </m:r>
+            </m:oMath>
           </w:p>
           <w:p>
             <w:pPr>
@@ -15816,8 +15760,338 @@
                     <w:sz w:val="24"/>
                     <w:szCs w:val="24"/>
                   </w:rPr>
-                  <m:t>dτ</m:t>
+                  <m:t>d</m:t>
                 </m:r>
+                <m:sSup>
+                  <m:sSupPr>
+                    <m:ctrlPr>
+                      <w:rPr>
+                        <w:rFonts w:ascii="Cambria Math" w:hAnsi="Cambria Math"/>
+                        <w:i/>
+                        <w:sz w:val="24"/>
+                        <w:szCs w:val="24"/>
+                      </w:rPr>
+                    </m:ctrlPr>
+                  </m:sSupPr>
+                  <m:e>
+                    <m:r>
+                      <w:rPr>
+                        <w:rFonts w:ascii="Cambria Math" w:hAnsi="Cambria Math"/>
+                        <w:sz w:val="24"/>
+                        <w:szCs w:val="24"/>
+                      </w:rPr>
+                      <m:t>τ</m:t>
+                    </m:r>
+                  </m:e>
+                  <m:sup>
+                    <m:r>
+                      <w:rPr>
+                        <w:rFonts w:ascii="Cambria Math" w:hAnsi="Cambria Math"/>
+                        <w:sz w:val="24"/>
+                        <w:szCs w:val="24"/>
+                      </w:rPr>
+                      <m:t>'</m:t>
+                    </m:r>
+                  </m:sup>
+                </m:sSup>
+                <m:r>
+                  <w:rPr>
+                    <w:rFonts w:ascii="Cambria Math" w:hAnsi="Cambria Math"/>
+                    <w:sz w:val="24"/>
+                    <w:szCs w:val="24"/>
+                  </w:rPr>
+                  <m:t>=</m:t>
+                </m:r>
+                <m:f>
+                  <m:fPr>
+                    <m:ctrlPr>
+                      <w:rPr>
+                        <w:rFonts w:ascii="Cambria Math" w:hAnsi="Cambria Math"/>
+                        <w:i/>
+                        <w:sz w:val="24"/>
+                        <w:szCs w:val="24"/>
+                      </w:rPr>
+                    </m:ctrlPr>
+                  </m:fPr>
+                  <m:num>
+                    <m:sSub>
+                      <m:sSubPr>
+                        <m:ctrlPr>
+                          <w:rPr>
+                            <w:rFonts w:ascii="Cambria Math" w:hAnsi="Cambria Math"/>
+                            <w:i/>
+                            <w:sz w:val="24"/>
+                            <w:szCs w:val="24"/>
+                          </w:rPr>
+                        </m:ctrlPr>
+                      </m:sSubPr>
+                      <m:e>
+                        <m:r>
+                          <w:rPr>
+                            <w:rFonts w:ascii="Cambria Math" w:hAnsi="Cambria Math"/>
+                            <w:sz w:val="24"/>
+                            <w:szCs w:val="24"/>
+                          </w:rPr>
+                          <m:t>μ</m:t>
+                        </m:r>
+                      </m:e>
+                      <m:sub>
+                        <m:r>
+                          <w:rPr>
+                            <w:rFonts w:ascii="Cambria Math" w:hAnsi="Cambria Math"/>
+                            <w:sz w:val="24"/>
+                            <w:szCs w:val="24"/>
+                          </w:rPr>
+                          <m:t>0</m:t>
+                        </m:r>
+                      </m:sub>
+                    </m:sSub>
+                  </m:num>
+                  <m:den>
+                    <m:r>
+                      <w:rPr>
+                        <w:rFonts w:ascii="Cambria Math" w:hAnsi="Cambria Math"/>
+                        <w:sz w:val="24"/>
+                        <w:szCs w:val="24"/>
+                      </w:rPr>
+                      <m:t>4π</m:t>
+                    </m:r>
+                  </m:den>
+                </m:f>
+                <m:nary>
+                  <m:naryPr>
+                    <m:limLoc m:val="undOvr"/>
+                    <m:subHide m:val="1"/>
+                    <m:supHide m:val="1"/>
+                    <m:ctrlPr>
+                      <w:rPr>
+                        <w:rFonts w:ascii="Cambria Math" w:hAnsi="Cambria Math"/>
+                        <w:i/>
+                        <w:sz w:val="24"/>
+                        <w:szCs w:val="24"/>
+                      </w:rPr>
+                    </m:ctrlPr>
+                  </m:naryPr>
+                  <m:sub/>
+                  <m:sup/>
+                  <m:e>
+                    <m:f>
+                      <m:fPr>
+                        <m:ctrlPr>
+                          <w:rPr>
+                            <w:rFonts w:ascii="Cambria Math" w:hAnsi="Cambria Math"/>
+                            <w:i/>
+                            <w:sz w:val="24"/>
+                            <w:szCs w:val="24"/>
+                          </w:rPr>
+                        </m:ctrlPr>
+                      </m:fPr>
+                      <m:num>
+                        <m:r>
+                          <w:rPr>
+                            <w:rFonts w:ascii="Cambria Math" w:hAnsi="Cambria Math"/>
+                            <w:sz w:val="24"/>
+                            <w:szCs w:val="24"/>
+                          </w:rPr>
+                          <m:t>ρ</m:t>
+                        </m:r>
+                        <m:d>
+                          <m:dPr>
+                            <m:ctrlPr>
+                              <w:rPr>
+                                <w:rFonts w:ascii="Cambria Math" w:hAnsi="Cambria Math"/>
+                                <w:i/>
+                                <w:sz w:val="24"/>
+                                <w:szCs w:val="24"/>
+                              </w:rPr>
+                            </m:ctrlPr>
+                          </m:dPr>
+                          <m:e>
+                            <m:sSup>
+                              <m:sSupPr>
+                                <m:ctrlPr>
+                                  <w:rPr>
+                                    <w:rFonts w:ascii="Cambria Math" w:hAnsi="Cambria Math"/>
+                                    <w:i/>
+                                    <w:sz w:val="24"/>
+                                    <w:szCs w:val="24"/>
+                                  </w:rPr>
+                                </m:ctrlPr>
+                              </m:sSupPr>
+                              <m:e>
+                                <m:r>
+                                  <w:rPr>
+                                    <w:rFonts w:ascii="Cambria Math" w:hAnsi="Cambria Math"/>
+                                    <w:sz w:val="24"/>
+                                    <w:szCs w:val="24"/>
+                                  </w:rPr>
+                                  <m:t>r</m:t>
+                                </m:r>
+                              </m:e>
+                              <m:sup>
+                                <m:r>
+                                  <w:rPr>
+                                    <w:rFonts w:ascii="Cambria Math" w:hAnsi="Cambria Math"/>
+                                    <w:sz w:val="24"/>
+                                    <w:szCs w:val="24"/>
+                                  </w:rPr>
+                                  <m:t>'</m:t>
+                                </m:r>
+                              </m:sup>
+                            </m:sSup>
+                            <m:r>
+                              <w:rPr>
+                                <w:rFonts w:ascii="Cambria Math" w:hAnsi="Cambria Math"/>
+                                <w:sz w:val="24"/>
+                                <w:szCs w:val="24"/>
+                              </w:rPr>
+                              <m:t>,</m:t>
+                            </m:r>
+                            <m:sSub>
+                              <m:sSubPr>
+                                <m:ctrlPr>
+                                  <w:rPr>
+                                    <w:rFonts w:ascii="Cambria Math" w:hAnsi="Cambria Math"/>
+                                    <w:i/>
+                                    <w:sz w:val="24"/>
+                                    <w:szCs w:val="24"/>
+                                  </w:rPr>
+                                </m:ctrlPr>
+                              </m:sSubPr>
+                              <m:e>
+                                <m:r>
+                                  <w:rPr>
+                                    <w:rFonts w:ascii="Cambria Math" w:hAnsi="Cambria Math"/>
+                                    <w:sz w:val="24"/>
+                                    <w:szCs w:val="24"/>
+                                  </w:rPr>
+                                  <m:t>t</m:t>
+                                </m:r>
+                              </m:e>
+                              <m:sub>
+                                <m:r>
+                                  <w:rPr>
+                                    <w:rFonts w:ascii="Cambria Math" w:hAnsi="Cambria Math"/>
+                                    <w:sz w:val="24"/>
+                                    <w:szCs w:val="24"/>
+                                  </w:rPr>
+                                  <m:t>r</m:t>
+                                </m:r>
+                              </m:sub>
+                            </m:sSub>
+                          </m:e>
+                        </m:d>
+                        <m:r>
+                          <w:rPr>
+                            <w:rFonts w:ascii="Cambria Math" w:hAnsi="Cambria Math"/>
+                            <w:sz w:val="24"/>
+                            <w:szCs w:val="24"/>
+                          </w:rPr>
+                          <m:t>v</m:t>
+                        </m:r>
+                        <m:d>
+                          <m:dPr>
+                            <m:ctrlPr>
+                              <w:rPr>
+                                <w:rFonts w:ascii="Cambria Math" w:hAnsi="Cambria Math"/>
+                                <w:i/>
+                                <w:sz w:val="24"/>
+                                <w:szCs w:val="24"/>
+                              </w:rPr>
+                            </m:ctrlPr>
+                          </m:dPr>
+                          <m:e>
+                            <m:sSub>
+                              <m:sSubPr>
+                                <m:ctrlPr>
+                                  <w:rPr>
+                                    <w:rFonts w:ascii="Cambria Math" w:hAnsi="Cambria Math"/>
+                                    <w:i/>
+                                    <w:sz w:val="24"/>
+                                    <w:szCs w:val="24"/>
+                                  </w:rPr>
+                                </m:ctrlPr>
+                              </m:sSubPr>
+                              <m:e>
+                                <m:r>
+                                  <w:rPr>
+                                    <w:rFonts w:ascii="Cambria Math" w:hAnsi="Cambria Math"/>
+                                    <w:sz w:val="24"/>
+                                    <w:szCs w:val="24"/>
+                                  </w:rPr>
+                                  <m:t>t</m:t>
+                                </m:r>
+                              </m:e>
+                              <m:sub>
+                                <m:r>
+                                  <w:rPr>
+                                    <w:rFonts w:ascii="Cambria Math" w:hAnsi="Cambria Math"/>
+                                    <w:sz w:val="24"/>
+                                    <w:szCs w:val="24"/>
+                                  </w:rPr>
+                                  <m:t>r</m:t>
+                                </m:r>
+                              </m:sub>
+                            </m:sSub>
+                          </m:e>
+                        </m:d>
+                      </m:num>
+                      <m:den>
+                        <m:r>
+                          <m:rPr>
+                            <m:scr m:val="fraktur"/>
+                          </m:rPr>
+                          <w:rPr>
+                            <w:rFonts w:ascii="Cambria Math" w:hAnsi="Cambria Math"/>
+                            <w:sz w:val="24"/>
+                            <w:szCs w:val="24"/>
+                          </w:rPr>
+                          <m:t>r</m:t>
+                        </m:r>
+                      </m:den>
+                    </m:f>
+                  </m:e>
+                </m:nary>
+                <m:r>
+                  <w:rPr>
+                    <w:rFonts w:ascii="Cambria Math" w:hAnsi="Cambria Math"/>
+                    <w:sz w:val="24"/>
+                    <w:szCs w:val="24"/>
+                  </w:rPr>
+                  <m:t>d</m:t>
+                </m:r>
+                <m:sSup>
+                  <m:sSupPr>
+                    <m:ctrlPr>
+                      <w:rPr>
+                        <w:rFonts w:ascii="Cambria Math" w:hAnsi="Cambria Math"/>
+                        <w:i/>
+                        <w:sz w:val="24"/>
+                        <w:szCs w:val="24"/>
+                      </w:rPr>
+                    </m:ctrlPr>
+                  </m:sSupPr>
+                  <m:e>
+                    <m:r>
+                      <w:rPr>
+                        <w:rFonts w:ascii="Cambria Math" w:hAnsi="Cambria Math"/>
+                        <w:sz w:val="24"/>
+                        <w:szCs w:val="24"/>
+                      </w:rPr>
+                      <m:t>τ</m:t>
+                    </m:r>
+                  </m:e>
+                  <m:sup>
+                    <m:r>
+                      <w:rPr>
+                        <w:rFonts w:ascii="Cambria Math" w:hAnsi="Cambria Math"/>
+                        <w:sz w:val="24"/>
+                        <w:szCs w:val="24"/>
+                      </w:rPr>
+                      <m:t>'</m:t>
+                    </m:r>
+                  </m:sup>
+                </m:sSup>
               </m:oMath>
             </m:oMathPara>
           </w:p>
@@ -16152,15 +16426,7 @@
                     <w:sz w:val="24"/>
                     <w:szCs w:val="24"/>
                   </w:rPr>
-                  <m:t>dτ</m:t>
-                </m:r>
-                <m:r>
-                  <w:rPr>
-                    <w:rFonts w:ascii="Cambria Math" w:hAnsi="Cambria Math"/>
-                    <w:sz w:val="24"/>
-                    <w:szCs w:val="24"/>
-                  </w:rPr>
-                  <m:t>≈</m:t>
+                  <m:t>dτ≈</m:t>
                 </m:r>
                 <m:nary>
                   <m:naryPr>
@@ -16435,15 +16701,7 @@
                   <w:sz w:val="24"/>
                   <w:szCs w:val="24"/>
                 </w:rPr>
-                <m:t>≫</m:t>
-              </m:r>
-              <m:r>
-                <w:rPr>
-                  <w:rFonts w:ascii="Cambria Math" w:hAnsi="Cambria Math"/>
-                  <w:sz w:val="24"/>
-                  <w:szCs w:val="24"/>
-                </w:rPr>
-                <m:t>a</m:t>
+                <m:t>≫a</m:t>
               </m:r>
             </m:oMath>
             <w:r>
@@ -16452,7 +16710,23 @@
                 <w:sz w:val="24"/>
                 <w:szCs w:val="24"/>
               </w:rPr>
-              <w:t xml:space="preserve"> where a is the size of the charge. </w:t>
+              <w:t xml:space="preserve"> where a is the size of the charge</w:t>
+            </w:r>
+            <w:r>
+              <w:rPr>
+                <w:rFonts w:ascii="Cambria" w:hAnsi="Cambria"/>
+                <w:sz w:val="24"/>
+                <w:szCs w:val="24"/>
+              </w:rPr>
+              <w:t xml:space="preserve"> density</w:t>
+            </w:r>
+            <w:r>
+              <w:rPr>
+                <w:rFonts w:ascii="Cambria" w:hAnsi="Cambria"/>
+                <w:sz w:val="24"/>
+                <w:szCs w:val="24"/>
+              </w:rPr>
+              <w:t xml:space="preserve">. </w:t>
             </w:r>
             <w:r>
               <w:rPr>
@@ -16664,6 +16938,14 @@
                     <w:sz w:val="24"/>
                     <w:szCs w:val="24"/>
                   </w:rPr>
+                  <m:t>'</m:t>
+                </m:r>
+                <m:r>
+                  <w:rPr>
+                    <w:rFonts w:ascii="Cambria Math" w:hAnsi="Cambria Math"/>
+                    <w:sz w:val="24"/>
+                    <w:szCs w:val="24"/>
+                  </w:rPr>
                   <m:t>≠q</m:t>
                 </m:r>
               </m:oMath>
@@ -16698,6 +16980,121 @@
           </w:p>
         </w:tc>
       </w:tr>
+      <w:tr>
+        <w:tc>
+          <w:tcPr>
+            <w:tcW w:w="1435" w:type="dxa"/>
+            <w:vAlign w:val="center"/>
+          </w:tcPr>
+          <w:p>
+            <w:pPr>
+              <w:jc w:val="center"/>
+              <w:rPr>
+                <w:rFonts w:ascii="Cambria Math" w:hAnsi="Cambria Math"/>
+                <w:sz w:val="24"/>
+                <w:szCs w:val="24"/>
+                <w:lang w:val="en-US"/>
+              </w:rPr>
+            </w:pPr>
+          </w:p>
+        </w:tc>
+        <w:tc>
+          <w:tcPr>
+            <w:tcW w:w="6390" w:type="dxa"/>
+            <w:vAlign w:val="center"/>
+          </w:tcPr>
+          <w:p>
+            <w:pPr>
+              <w:rPr>
+                <w:rFonts w:ascii="Cambria" w:hAnsi="Cambria"/>
+                <w:sz w:val="24"/>
+                <w:szCs w:val="24"/>
+                <w:lang w:val="en-US"/>
+              </w:rPr>
+            </w:pPr>
+            <w:r>
+              <w:rPr>
+                <w:rFonts w:ascii="Cambria" w:hAnsi="Cambria"/>
+                <w:sz w:val="24"/>
+                <w:szCs w:val="24"/>
+                <w:lang w:val="en-US"/>
+              </w:rPr>
+              <w:t>The reason the</w:t>
+            </w:r>
+            <w:r>
+              <w:rPr>
+                <w:rFonts w:ascii="Cambria" w:hAnsi="Cambria"/>
+                <w:sz w:val="24"/>
+                <w:szCs w:val="24"/>
+                <w:lang w:val="en-US"/>
+              </w:rPr>
+              <w:t xml:space="preserve"> integral of</w:t>
+            </w:r>
+            <w:r>
+              <w:rPr>
+                <w:rFonts w:ascii="Cambria" w:hAnsi="Cambria"/>
+                <w:sz w:val="24"/>
+                <w:szCs w:val="24"/>
+                <w:lang w:val="en-US"/>
+              </w:rPr>
+              <w:t xml:space="preserve"> ch</w:t>
+            </w:r>
+            <w:r>
+              <w:rPr>
+                <w:rFonts w:ascii="Cambria" w:hAnsi="Cambria"/>
+                <w:sz w:val="24"/>
+                <w:szCs w:val="24"/>
+                <w:lang w:val="en-US"/>
+              </w:rPr>
+              <w:t xml:space="preserve">arge densities is not equal to the total charge is due to the distortion effect of moving charge. The potential from the charge is distorted </w:t>
+            </w:r>
+            <w:r>
+              <w:rPr>
+                <w:rFonts w:ascii="Cambria" w:hAnsi="Cambria"/>
+                <w:sz w:val="24"/>
+                <w:szCs w:val="24"/>
+                <w:lang w:val="en-US"/>
+              </w:rPr>
+              <w:t xml:space="preserve">due to its motion. The </w:t>
+            </w:r>
+            <w:r>
+              <w:rPr>
+                <w:rFonts w:ascii="Cambria" w:hAnsi="Cambria"/>
+                <w:sz w:val="24"/>
+                <w:szCs w:val="24"/>
+                <w:lang w:val="en-US"/>
+              </w:rPr>
+              <w:t xml:space="preserve">moving charge potential is higher if its moving towards the observer and lower if its moving </w:t>
+            </w:r>
+            <w:r>
+              <w:rPr>
+                <w:rFonts w:ascii="Cambria" w:hAnsi="Cambria"/>
+                <w:sz w:val="24"/>
+                <w:szCs w:val="24"/>
+                <w:lang w:val="en-US"/>
+              </w:rPr>
+              <w:t>away from the observer.</w:t>
+            </w:r>
+          </w:p>
+        </w:tc>
+        <w:tc>
+          <w:tcPr>
+            <w:tcW w:w="1525" w:type="dxa"/>
+            <w:vAlign w:val="center"/>
+          </w:tcPr>
+          <w:p>
+            <w:pPr>
+              <w:jc w:val="center"/>
+              <w:rPr>
+                <w:rFonts w:ascii="Cambria Math" w:hAnsi="Cambria Math"/>
+                <w:sz w:val="24"/>
+                <w:szCs w:val="24"/>
+                <w:lang w:val="en-US"/>
+              </w:rPr>
+            </w:pPr>
+          </w:p>
+        </w:tc>
+      </w:tr>
     </w:tbl>
     <w:p>
       <w:pPr>
@@ -16758,16 +17155,60 @@
           <w:lang w:val="en-US"/>
         </w:rPr>
       </w:pPr>
-    </w:p>
-    <w:p>
-      <w:pPr>
-        <w:rPr>
-          <w:rFonts w:ascii="Cambria" w:hAnsi="Cambria"/>
+      <w:r>
+        <w:rPr>
+          <w:rFonts w:ascii="Cambria" w:hAnsi="Cambria"/>
+          <w:noProof/>
           <w:sz w:val="24"/>
           <w:szCs w:val="24"/>
           <w:lang w:val="en-US"/>
         </w:rPr>
-      </w:pPr>
+        <w:drawing>
+          <wp:inline distT="0" distB="0" distL="0" distR="0" wp14:anchorId="2406F925" wp14:editId="3D243CF8">
+            <wp:extent cx="5276850" cy="3984794"/>
+            <wp:effectExtent l="0" t="0" r="0" b="0"/>
+            <wp:docPr id="2074845050" name="Picture 1"/>
+            <wp:cNvGraphicFramePr>
+              <a:graphicFrameLocks xmlns:a="http://schemas.openxmlformats.org/drawingml/2006/main" noChangeAspect="1"/>
+            </wp:cNvGraphicFramePr>
+            <a:graphic xmlns:a="http://schemas.openxmlformats.org/drawingml/2006/main">
+              <a:graphicData uri="http://schemas.openxmlformats.org/drawingml/2006/picture">
+                <pic:pic xmlns:pic="http://schemas.openxmlformats.org/drawingml/2006/picture">
+                  <pic:nvPicPr>
+                    <pic:cNvPr id="0" name="Picture 2"/>
+                    <pic:cNvPicPr>
+                      <a:picLocks noChangeAspect="1" noChangeArrowheads="1"/>
+                    </pic:cNvPicPr>
+                  </pic:nvPicPr>
+                  <pic:blipFill>
+                    <a:blip r:embed="rId29">
+                      <a:extLst>
+                        <a:ext uri="{28A0092B-C50C-407E-A947-70E740481C1C}">
+                          <a14:useLocalDpi xmlns:a14="http://schemas.microsoft.com/office/drawing/2010/main" val="0"/>
+                        </a:ext>
+                      </a:extLst>
+                    </a:blip>
+                    <a:srcRect/>
+                    <a:stretch>
+                      <a:fillRect/>
+                    </a:stretch>
+                  </pic:blipFill>
+                  <pic:spPr bwMode="auto">
+                    <a:xfrm>
+                      <a:off x="0" y="0"/>
+                      <a:ext cx="5289475" cy="3994327"/>
+                    </a:xfrm>
+                    <a:prstGeom prst="rect">
+                      <a:avLst/>
+                    </a:prstGeom>
+                    <a:noFill/>
+                  </pic:spPr>
+                </pic:pic>
+              </a:graphicData>
+            </a:graphic>
+          </wp:inline>
+        </w:drawing>
+      </w:r>
     </w:p>
     <w:p>
       <w:pPr>
@@ -16788,16 +17229,60 @@
           <w:lang w:val="en-US"/>
         </w:rPr>
       </w:pPr>
-    </w:p>
-    <w:p>
-      <w:pPr>
-        <w:rPr>
-          <w:rFonts w:ascii="Cambria" w:hAnsi="Cambria"/>
+      <w:r>
+        <w:rPr>
+          <w:rFonts w:ascii="Cambria" w:hAnsi="Cambria"/>
+          <w:noProof/>
           <w:sz w:val="24"/>
           <w:szCs w:val="24"/>
           <w:lang w:val="en-US"/>
         </w:rPr>
-      </w:pPr>
+        <w:drawing>
+          <wp:inline distT="0" distB="0" distL="0" distR="0" wp14:anchorId="13C43E2B" wp14:editId="649400BE">
+            <wp:extent cx="5913740" cy="3115939"/>
+            <wp:effectExtent l="0" t="0" r="0" b="0"/>
+            <wp:docPr id="1079222705" name="Picture 4"/>
+            <wp:cNvGraphicFramePr>
+              <a:graphicFrameLocks xmlns:a="http://schemas.openxmlformats.org/drawingml/2006/main" noChangeAspect="1"/>
+            </wp:cNvGraphicFramePr>
+            <a:graphic xmlns:a="http://schemas.openxmlformats.org/drawingml/2006/main">
+              <a:graphicData uri="http://schemas.openxmlformats.org/drawingml/2006/picture">
+                <pic:pic xmlns:pic="http://schemas.openxmlformats.org/drawingml/2006/picture">
+                  <pic:nvPicPr>
+                    <pic:cNvPr id="0" name="Picture 5"/>
+                    <pic:cNvPicPr>
+                      <a:picLocks noChangeAspect="1" noChangeArrowheads="1"/>
+                    </pic:cNvPicPr>
+                  </pic:nvPicPr>
+                  <pic:blipFill>
+                    <a:blip r:embed="rId30" cstate="print">
+                      <a:extLst>
+                        <a:ext uri="{28A0092B-C50C-407E-A947-70E740481C1C}">
+                          <a14:useLocalDpi xmlns:a14="http://schemas.microsoft.com/office/drawing/2010/main" val="0"/>
+                        </a:ext>
+                      </a:extLst>
+                    </a:blip>
+                    <a:srcRect/>
+                    <a:stretch>
+                      <a:fillRect/>
+                    </a:stretch>
+                  </pic:blipFill>
+                  <pic:spPr bwMode="auto">
+                    <a:xfrm>
+                      <a:off x="0" y="0"/>
+                      <a:ext cx="5924074" cy="3121384"/>
+                    </a:xfrm>
+                    <a:prstGeom prst="rect">
+                      <a:avLst/>
+                    </a:prstGeom>
+                    <a:noFill/>
+                  </pic:spPr>
+                </pic:pic>
+              </a:graphicData>
+            </a:graphic>
+          </wp:inline>
+        </w:drawing>
+      </w:r>
     </w:p>
     <w:p>
       <w:pPr>
@@ -16809,6 +17294,2144 @@
         </w:rPr>
       </w:pPr>
     </w:p>
+    <w:p>
+      <w:pPr>
+        <w:rPr>
+          <w:rFonts w:ascii="Cambria" w:hAnsi="Cambria"/>
+          <w:sz w:val="24"/>
+          <w:szCs w:val="24"/>
+          <w:lang w:val="en-US"/>
+        </w:rPr>
+      </w:pPr>
+    </w:p>
+    <w:p>
+      <w:pPr>
+        <w:rPr>
+          <w:rFonts w:ascii="Cambria" w:hAnsi="Cambria"/>
+          <w:sz w:val="24"/>
+          <w:szCs w:val="24"/>
+          <w:lang w:val="en-US"/>
+        </w:rPr>
+      </w:pPr>
+    </w:p>
+    <w:tbl>
+      <w:tblPr>
+        <w:tblStyle w:val="TableGrid"/>
+        <w:tblW w:w="0" w:type="auto"/>
+        <w:tblLook w:val="04A0" w:firstRow="1" w:lastRow="0" w:firstColumn="1" w:lastColumn="0" w:noHBand="0" w:noVBand="1"/>
+      </w:tblPr>
+      <w:tblGrid>
+        <w:gridCol w:w="1435"/>
+        <w:gridCol w:w="6390"/>
+        <w:gridCol w:w="1525"/>
+      </w:tblGrid>
+      <w:tr>
+        <w:tc>
+          <w:tcPr>
+            <w:tcW w:w="1435" w:type="dxa"/>
+            <w:vAlign w:val="center"/>
+          </w:tcPr>
+          <w:p>
+            <w:pPr>
+              <w:jc w:val="center"/>
+              <w:rPr>
+                <w:rFonts w:ascii="Cambria Math" w:hAnsi="Cambria Math"/>
+                <w:sz w:val="24"/>
+                <w:szCs w:val="24"/>
+                <w:lang w:val="en-US"/>
+              </w:rPr>
+            </w:pPr>
+          </w:p>
+        </w:tc>
+        <w:tc>
+          <w:tcPr>
+            <w:tcW w:w="6390" w:type="dxa"/>
+            <w:vAlign w:val="center"/>
+          </w:tcPr>
+          <w:p>
+            <w:pPr>
+              <w:rPr>
+                <w:rFonts w:ascii="Cambria" w:hAnsi="Cambria"/>
+                <w:sz w:val="24"/>
+                <w:szCs w:val="24"/>
+                <w:lang w:val="en-US"/>
+              </w:rPr>
+            </w:pPr>
+            <w:r>
+              <w:rPr>
+                <w:rFonts w:ascii="Cambria" w:hAnsi="Cambria"/>
+                <w:sz w:val="24"/>
+                <w:szCs w:val="24"/>
+                <w:lang w:val="en-US"/>
+              </w:rPr>
+              <w:t xml:space="preserve">The </w:t>
+            </w:r>
+            <w:r>
+              <w:rPr>
+                <w:rFonts w:ascii="Cambria" w:hAnsi="Cambria"/>
+                <w:sz w:val="24"/>
+                <w:szCs w:val="24"/>
+                <w:lang w:val="en-US"/>
+              </w:rPr>
+              <w:t xml:space="preserve">figures above are an attempt to explain the </w:t>
+            </w:r>
+            <w:r>
+              <w:rPr>
+                <w:rFonts w:ascii="Cambria" w:hAnsi="Cambria"/>
+                <w:sz w:val="24"/>
+                <w:szCs w:val="24"/>
+                <w:lang w:val="en-US"/>
+              </w:rPr>
+              <w:t xml:space="preserve">geometrical </w:t>
+            </w:r>
+            <w:r>
+              <w:rPr>
+                <w:rFonts w:ascii="Cambria" w:hAnsi="Cambria"/>
+                <w:sz w:val="24"/>
+                <w:szCs w:val="24"/>
+                <w:lang w:val="en-US"/>
+              </w:rPr>
+              <w:t xml:space="preserve">distortion </w:t>
+            </w:r>
+            <w:r>
+              <w:rPr>
+                <w:rFonts w:ascii="Cambria" w:hAnsi="Cambria"/>
+                <w:sz w:val="24"/>
+                <w:szCs w:val="24"/>
+                <w:lang w:val="en-US"/>
+              </w:rPr>
+              <w:t>effects due to the velocity of particle and the</w:t>
+            </w:r>
+            <w:r>
+              <w:rPr>
+                <w:rFonts w:ascii="Cambria" w:hAnsi="Cambria"/>
+                <w:sz w:val="24"/>
+                <w:szCs w:val="24"/>
+                <w:lang w:val="en-US"/>
+              </w:rPr>
+              <w:t xml:space="preserve"> information delay in reaching the observer. The </w:t>
+            </w:r>
+            <w:r>
+              <w:rPr>
+                <w:rFonts w:ascii="Cambria" w:hAnsi="Cambria"/>
+                <w:sz w:val="24"/>
+                <w:szCs w:val="24"/>
+                <w:lang w:val="en-US"/>
+              </w:rPr>
+              <w:t xml:space="preserve">interval it takes from the length information to travel to the observer the volume itself moves a distance. </w:t>
+            </w:r>
+          </w:p>
+          <w:p>
+            <w:pPr>
+              <w:rPr>
+                <w:rFonts w:ascii="Cambria" w:hAnsi="Cambria"/>
+                <w:sz w:val="24"/>
+                <w:szCs w:val="24"/>
+                <w:lang w:val="en-US"/>
+              </w:rPr>
+            </w:pPr>
+          </w:p>
+          <w:p>
+            <w:pPr>
+              <w:rPr>
+                <w:rFonts w:ascii="Cambria" w:hAnsi="Cambria"/>
+                <w:sz w:val="24"/>
+                <w:szCs w:val="24"/>
+                <w:lang w:val="en-US"/>
+              </w:rPr>
+            </w:pPr>
+            <m:oMathPara>
+              <m:oMath>
+                <m:f>
+                  <m:fPr>
+                    <m:ctrlPr>
+                      <w:rPr>
+                        <w:rFonts w:ascii="Cambria Math" w:hAnsi="Cambria Math"/>
+                        <w:i/>
+                        <w:sz w:val="24"/>
+                        <w:szCs w:val="24"/>
+                        <w:lang w:val="en-US"/>
+                      </w:rPr>
+                    </m:ctrlPr>
+                  </m:fPr>
+                  <m:num>
+                    <m:sSup>
+                      <m:sSupPr>
+                        <m:ctrlPr>
+                          <w:rPr>
+                            <w:rFonts w:ascii="Cambria Math" w:hAnsi="Cambria Math"/>
+                            <w:i/>
+                            <w:sz w:val="24"/>
+                            <w:szCs w:val="24"/>
+                            <w:lang w:val="en-US"/>
+                          </w:rPr>
+                        </m:ctrlPr>
+                      </m:sSupPr>
+                      <m:e>
+                        <m:r>
+                          <w:rPr>
+                            <w:rFonts w:ascii="Cambria Math" w:hAnsi="Cambria Math"/>
+                            <w:sz w:val="24"/>
+                            <w:szCs w:val="24"/>
+                            <w:lang w:val="en-US"/>
+                          </w:rPr>
+                          <m:t>a</m:t>
+                        </m:r>
+                      </m:e>
+                      <m:sup>
+                        <m:r>
+                          <w:rPr>
+                            <w:rFonts w:ascii="Cambria Math" w:hAnsi="Cambria Math"/>
+                            <w:sz w:val="24"/>
+                            <w:szCs w:val="24"/>
+                            <w:lang w:val="en-US"/>
+                          </w:rPr>
+                          <m:t>'</m:t>
+                        </m:r>
+                      </m:sup>
+                    </m:sSup>
+                    <m:func>
+                      <m:funcPr>
+                        <m:ctrlPr>
+                          <w:rPr>
+                            <w:rFonts w:ascii="Cambria Math" w:hAnsi="Cambria Math"/>
+                            <w:i/>
+                            <w:sz w:val="24"/>
+                            <w:szCs w:val="24"/>
+                            <w:lang w:val="en-US"/>
+                          </w:rPr>
+                        </m:ctrlPr>
+                      </m:funcPr>
+                      <m:fName>
+                        <m:r>
+                          <m:rPr>
+                            <m:sty m:val="p"/>
+                          </m:rPr>
+                          <w:rPr>
+                            <w:rFonts w:ascii="Cambria Math" w:hAnsi="Cambria Math"/>
+                            <w:sz w:val="24"/>
+                            <w:szCs w:val="24"/>
+                            <w:lang w:val="en-US"/>
+                          </w:rPr>
+                          <m:t>cos</m:t>
+                        </m:r>
+                      </m:fName>
+                      <m:e>
+                        <m:r>
+                          <w:rPr>
+                            <w:rFonts w:ascii="Cambria Math" w:hAnsi="Cambria Math"/>
+                            <w:sz w:val="24"/>
+                            <w:szCs w:val="24"/>
+                            <w:lang w:val="en-US"/>
+                          </w:rPr>
+                          <m:t>θ</m:t>
+                        </m:r>
+                      </m:e>
+                    </m:func>
+                  </m:num>
+                  <m:den>
+                    <m:r>
+                      <w:rPr>
+                        <w:rFonts w:ascii="Cambria Math" w:hAnsi="Cambria Math"/>
+                        <w:sz w:val="24"/>
+                        <w:szCs w:val="24"/>
+                        <w:lang w:val="en-US"/>
+                      </w:rPr>
+                      <m:t>c</m:t>
+                    </m:r>
+                  </m:den>
+                </m:f>
+                <m:r>
+                  <w:rPr>
+                    <w:rFonts w:ascii="Cambria Math" w:hAnsi="Cambria Math"/>
+                    <w:sz w:val="24"/>
+                    <w:szCs w:val="24"/>
+                    <w:lang w:val="en-US"/>
+                  </w:rPr>
+                  <m:t>=</m:t>
+                </m:r>
+                <m:f>
+                  <m:fPr>
+                    <m:ctrlPr>
+                      <w:rPr>
+                        <w:rFonts w:ascii="Cambria Math" w:hAnsi="Cambria Math"/>
+                        <w:i/>
+                        <w:sz w:val="24"/>
+                        <w:szCs w:val="24"/>
+                        <w:lang w:val="en-US"/>
+                      </w:rPr>
+                    </m:ctrlPr>
+                  </m:fPr>
+                  <m:num>
+                    <m:sSup>
+                      <m:sSupPr>
+                        <m:ctrlPr>
+                          <w:rPr>
+                            <w:rFonts w:ascii="Cambria Math" w:hAnsi="Cambria Math"/>
+                            <w:i/>
+                            <w:sz w:val="24"/>
+                            <w:szCs w:val="24"/>
+                            <w:lang w:val="en-US"/>
+                          </w:rPr>
+                        </m:ctrlPr>
+                      </m:sSupPr>
+                      <m:e>
+                        <m:r>
+                          <w:rPr>
+                            <w:rFonts w:ascii="Cambria Math" w:hAnsi="Cambria Math"/>
+                            <w:sz w:val="24"/>
+                            <w:szCs w:val="24"/>
+                            <w:lang w:val="en-US"/>
+                          </w:rPr>
+                          <m:t>a</m:t>
+                        </m:r>
+                      </m:e>
+                      <m:sup>
+                        <m:r>
+                          <w:rPr>
+                            <w:rFonts w:ascii="Cambria Math" w:hAnsi="Cambria Math"/>
+                            <w:sz w:val="24"/>
+                            <w:szCs w:val="24"/>
+                            <w:lang w:val="en-US"/>
+                          </w:rPr>
+                          <m:t>'</m:t>
+                        </m:r>
+                      </m:sup>
+                    </m:sSup>
+                    <m:r>
+                      <w:rPr>
+                        <w:rFonts w:ascii="Cambria Math" w:hAnsi="Cambria Math"/>
+                        <w:sz w:val="24"/>
+                        <w:szCs w:val="24"/>
+                        <w:lang w:val="en-US"/>
+                      </w:rPr>
+                      <m:t>-a</m:t>
+                    </m:r>
+                  </m:num>
+                  <m:den>
+                    <m:r>
+                      <w:rPr>
+                        <w:rFonts w:ascii="Cambria Math" w:hAnsi="Cambria Math"/>
+                        <w:sz w:val="24"/>
+                        <w:szCs w:val="24"/>
+                        <w:lang w:val="en-US"/>
+                      </w:rPr>
+                      <m:t>v</m:t>
+                    </m:r>
+                  </m:den>
+                </m:f>
+              </m:oMath>
+            </m:oMathPara>
+          </w:p>
+          <w:p>
+            <w:pPr>
+              <w:rPr>
+                <w:rFonts w:ascii="Cambria" w:hAnsi="Cambria"/>
+                <w:sz w:val="24"/>
+                <w:szCs w:val="24"/>
+                <w:lang w:val="en-US"/>
+              </w:rPr>
+            </w:pPr>
+          </w:p>
+          <w:p>
+            <w:pPr>
+              <w:rPr>
+                <w:rFonts w:ascii="Cambria" w:hAnsi="Cambria"/>
+                <w:sz w:val="24"/>
+                <w:szCs w:val="24"/>
+                <w:lang w:val="en-US"/>
+              </w:rPr>
+            </w:pPr>
+            <w:r>
+              <w:rPr>
+                <w:rFonts w:ascii="Cambria" w:hAnsi="Cambria"/>
+                <w:sz w:val="24"/>
+                <w:szCs w:val="24"/>
+                <w:lang w:val="en-US"/>
+              </w:rPr>
+              <w:t>Note that the length distortion is not</w:t>
+            </w:r>
+            <w:r>
+              <w:rPr>
+                <w:rFonts w:ascii="Cambria" w:hAnsi="Cambria"/>
+                <w:sz w:val="24"/>
+                <w:szCs w:val="24"/>
+                <w:lang w:val="en-US"/>
+              </w:rPr>
+              <w:t>hi</w:t>
+            </w:r>
+            <w:r>
+              <w:rPr>
+                <w:rFonts w:ascii="Cambria" w:hAnsi="Cambria"/>
+                <w:sz w:val="24"/>
+                <w:szCs w:val="24"/>
+                <w:lang w:val="en-US"/>
+              </w:rPr>
+              <w:t xml:space="preserve">ng to </w:t>
+            </w:r>
+            <w:r>
+              <w:rPr>
+                <w:rFonts w:ascii="Cambria" w:hAnsi="Cambria"/>
+                <w:sz w:val="24"/>
+                <w:szCs w:val="24"/>
+                <w:lang w:val="en-US"/>
+              </w:rPr>
+              <w:t xml:space="preserve">do </w:t>
+            </w:r>
+            <w:r>
+              <w:rPr>
+                <w:rFonts w:ascii="Cambria" w:hAnsi="Cambria"/>
+                <w:sz w:val="24"/>
+                <w:szCs w:val="24"/>
+                <w:lang w:val="en-US"/>
+              </w:rPr>
+              <w:t xml:space="preserve">with special relativity or Lorentz contraction. The length of the charge does not </w:t>
+            </w:r>
+            <w:r>
+              <w:rPr>
+                <w:rFonts w:ascii="Cambria" w:hAnsi="Cambria"/>
+                <w:sz w:val="24"/>
+                <w:szCs w:val="24"/>
+                <w:lang w:val="en-US"/>
+              </w:rPr>
+              <w:t>charge.</w:t>
+            </w:r>
+            <w:r>
+              <w:rPr>
+                <w:rFonts w:ascii="Cambria" w:hAnsi="Cambria"/>
+                <w:sz w:val="24"/>
+                <w:szCs w:val="24"/>
+                <w:lang w:val="en-US"/>
+              </w:rPr>
+              <w:t xml:space="preserve"> </w:t>
+            </w:r>
+            <w:r>
+              <w:rPr>
+                <w:rFonts w:ascii="Cambria" w:hAnsi="Cambria"/>
+                <w:sz w:val="24"/>
+                <w:szCs w:val="24"/>
+                <w:lang w:val="en-US"/>
+              </w:rPr>
+              <w:t>T</w:t>
+            </w:r>
+            <w:r>
+              <w:rPr>
+                <w:rFonts w:ascii="Cambria" w:hAnsi="Cambria"/>
+                <w:sz w:val="24"/>
+                <w:szCs w:val="24"/>
+                <w:lang w:val="en-US"/>
+              </w:rPr>
+              <w:t>he potential increase due to charge motion is reminiscent of Doppler effect.</w:t>
+            </w:r>
+          </w:p>
+        </w:tc>
+        <w:tc>
+          <w:tcPr>
+            <w:tcW w:w="1525" w:type="dxa"/>
+            <w:vAlign w:val="center"/>
+          </w:tcPr>
+          <w:p>
+            <w:pPr>
+              <w:jc w:val="center"/>
+              <w:rPr>
+                <w:rFonts w:ascii="Cambria Math" w:hAnsi="Cambria Math"/>
+                <w:sz w:val="24"/>
+                <w:szCs w:val="24"/>
+                <w:lang w:val="en-US"/>
+              </w:rPr>
+            </w:pPr>
+          </w:p>
+        </w:tc>
+      </w:tr>
+      <w:tr>
+        <w:tc>
+          <w:tcPr>
+            <w:tcW w:w="1435" w:type="dxa"/>
+            <w:vAlign w:val="center"/>
+          </w:tcPr>
+          <w:p>
+            <w:pPr>
+              <w:jc w:val="center"/>
+              <w:rPr>
+                <w:rFonts w:ascii="Cambria Math" w:hAnsi="Cambria Math"/>
+                <w:sz w:val="24"/>
+                <w:szCs w:val="24"/>
+                <w:lang w:val="en-US"/>
+              </w:rPr>
+            </w:pPr>
+          </w:p>
+        </w:tc>
+        <w:tc>
+          <w:tcPr>
+            <w:tcW w:w="6390" w:type="dxa"/>
+            <w:vAlign w:val="center"/>
+          </w:tcPr>
+          <w:p>
+            <w:pPr>
+              <w:rPr>
+                <w:rFonts w:ascii="Cambria" w:hAnsi="Cambria"/>
+                <w:sz w:val="24"/>
+                <w:szCs w:val="24"/>
+                <w:lang w:val="en-US"/>
+              </w:rPr>
+            </w:pPr>
+          </w:p>
+          <w:p>
+            <w:pPr>
+              <w:rPr>
+                <w:rFonts w:ascii="Cambria" w:hAnsi="Cambria"/>
+                <w:sz w:val="24"/>
+                <w:szCs w:val="24"/>
+                <w:lang w:val="en-US"/>
+              </w:rPr>
+            </w:pPr>
+            <m:oMathPara>
+              <m:oMath>
+                <m:r>
+                  <w:rPr>
+                    <w:rFonts w:ascii="Cambria Math" w:hAnsi="Cambria Math"/>
+                    <w:sz w:val="24"/>
+                    <w:szCs w:val="24"/>
+                    <w:lang w:val="en-US"/>
+                  </w:rPr>
+                  <m:t>a'</m:t>
+                </m:r>
+                <m:r>
+                  <w:rPr>
+                    <w:rFonts w:ascii="Cambria Math" w:hAnsi="Cambria Math"/>
+                    <w:sz w:val="24"/>
+                    <w:szCs w:val="24"/>
+                    <w:lang w:val="en-US"/>
+                  </w:rPr>
+                  <m:t>=</m:t>
+                </m:r>
+                <m:f>
+                  <m:fPr>
+                    <m:ctrlPr>
+                      <w:rPr>
+                        <w:rFonts w:ascii="Cambria Math" w:hAnsi="Cambria Math"/>
+                        <w:i/>
+                        <w:sz w:val="24"/>
+                        <w:szCs w:val="24"/>
+                        <w:lang w:val="en-US"/>
+                      </w:rPr>
+                    </m:ctrlPr>
+                  </m:fPr>
+                  <m:num>
+                    <m:r>
+                      <w:rPr>
+                        <w:rFonts w:ascii="Cambria Math" w:hAnsi="Cambria Math"/>
+                        <w:sz w:val="24"/>
+                        <w:szCs w:val="24"/>
+                        <w:lang w:val="en-US"/>
+                      </w:rPr>
+                      <m:t>a</m:t>
+                    </m:r>
+                  </m:num>
+                  <m:den>
+                    <m:r>
+                      <w:rPr>
+                        <w:rFonts w:ascii="Cambria Math" w:hAnsi="Cambria Math"/>
+                        <w:sz w:val="24"/>
+                        <w:szCs w:val="24"/>
+                        <w:lang w:val="en-US"/>
+                      </w:rPr>
+                      <m:t>1-</m:t>
+                    </m:r>
+                    <m:f>
+                      <m:fPr>
+                        <m:ctrlPr>
+                          <w:rPr>
+                            <w:rFonts w:ascii="Cambria Math" w:hAnsi="Cambria Math"/>
+                            <w:i/>
+                            <w:sz w:val="24"/>
+                            <w:szCs w:val="24"/>
+                            <w:lang w:val="en-US"/>
+                          </w:rPr>
+                        </m:ctrlPr>
+                      </m:fPr>
+                      <m:num>
+                        <m:r>
+                          <w:rPr>
+                            <w:rFonts w:ascii="Cambria Math" w:hAnsi="Cambria Math"/>
+                            <w:sz w:val="24"/>
+                            <w:szCs w:val="24"/>
+                            <w:lang w:val="en-US"/>
+                          </w:rPr>
+                          <m:t>v</m:t>
+                        </m:r>
+                      </m:num>
+                      <m:den>
+                        <m:r>
+                          <w:rPr>
+                            <w:rFonts w:ascii="Cambria Math" w:hAnsi="Cambria Math"/>
+                            <w:sz w:val="24"/>
+                            <w:szCs w:val="24"/>
+                            <w:lang w:val="en-US"/>
+                          </w:rPr>
+                          <m:t>c</m:t>
+                        </m:r>
+                      </m:den>
+                    </m:f>
+                    <m:r>
+                      <w:rPr>
+                        <w:rFonts w:ascii="Cambria Math" w:hAnsi="Cambria Math"/>
+                        <w:sz w:val="24"/>
+                        <w:szCs w:val="24"/>
+                        <w:lang w:val="en-US"/>
+                      </w:rPr>
+                      <m:t>cos θ</m:t>
+                    </m:r>
+                  </m:den>
+                </m:f>
+              </m:oMath>
+            </m:oMathPara>
+          </w:p>
+          <w:p>
+            <w:pPr>
+              <w:rPr>
+                <w:rFonts w:ascii="Cambria" w:hAnsi="Cambria"/>
+                <w:sz w:val="24"/>
+                <w:szCs w:val="24"/>
+                <w:lang w:val="en-US"/>
+              </w:rPr>
+            </w:pPr>
+          </w:p>
+        </w:tc>
+        <w:tc>
+          <w:tcPr>
+            <w:tcW w:w="1525" w:type="dxa"/>
+            <w:vAlign w:val="center"/>
+          </w:tcPr>
+          <w:p>
+            <w:pPr>
+              <w:jc w:val="center"/>
+              <w:rPr>
+                <w:rFonts w:ascii="Cambria Math" w:hAnsi="Cambria Math"/>
+                <w:sz w:val="24"/>
+                <w:szCs w:val="24"/>
+                <w:lang w:val="en-US"/>
+              </w:rPr>
+            </w:pPr>
+          </w:p>
+        </w:tc>
+      </w:tr>
+      <w:tr>
+        <w:tc>
+          <w:tcPr>
+            <w:tcW w:w="1435" w:type="dxa"/>
+            <w:vAlign w:val="center"/>
+          </w:tcPr>
+          <w:p>
+            <w:pPr>
+              <w:jc w:val="center"/>
+              <w:rPr>
+                <w:rFonts w:ascii="Cambria Math" w:hAnsi="Cambria Math"/>
+                <w:sz w:val="24"/>
+                <w:szCs w:val="24"/>
+                <w:lang w:val="en-US"/>
+              </w:rPr>
+            </w:pPr>
+          </w:p>
+        </w:tc>
+        <w:tc>
+          <w:tcPr>
+            <w:tcW w:w="6390" w:type="dxa"/>
+            <w:vAlign w:val="center"/>
+          </w:tcPr>
+          <w:p>
+            <w:pPr>
+              <w:rPr>
+                <w:rFonts w:ascii="Cambria" w:hAnsi="Cambria"/>
+                <w:sz w:val="24"/>
+                <w:szCs w:val="24"/>
+                <w:lang w:val="en-US"/>
+              </w:rPr>
+            </w:pPr>
+            <w:r>
+              <w:rPr>
+                <w:rFonts w:ascii="Cambria" w:hAnsi="Cambria"/>
+                <w:sz w:val="24"/>
+                <w:szCs w:val="24"/>
+                <w:lang w:val="en-US"/>
+              </w:rPr>
+              <w:t xml:space="preserve">The distortion is only in the direction of the </w:t>
+            </w:r>
+            <w:r>
+              <w:rPr>
+                <w:rFonts w:ascii="Cambria" w:hAnsi="Cambria"/>
+                <w:sz w:val="24"/>
+                <w:szCs w:val="24"/>
+                <w:lang w:val="en-US"/>
+              </w:rPr>
+              <w:t>velocity,</w:t>
+            </w:r>
+            <w:r>
+              <w:rPr>
+                <w:rFonts w:ascii="Cambria" w:hAnsi="Cambria"/>
+                <w:sz w:val="24"/>
+                <w:szCs w:val="24"/>
+                <w:lang w:val="en-US"/>
+              </w:rPr>
+              <w:t xml:space="preserve"> so the </w:t>
+            </w:r>
+            <w:r>
+              <w:rPr>
+                <w:rFonts w:ascii="Cambria" w:hAnsi="Cambria"/>
+                <w:sz w:val="24"/>
+                <w:szCs w:val="24"/>
+                <w:lang w:val="en-US"/>
+              </w:rPr>
+              <w:t xml:space="preserve">integral </w:t>
+            </w:r>
+            <w:r>
+              <w:rPr>
+                <w:rFonts w:ascii="Cambria" w:hAnsi="Cambria"/>
+                <w:sz w:val="24"/>
+                <w:szCs w:val="24"/>
+                <w:lang w:val="en-US"/>
+              </w:rPr>
+              <w:t>volume</w:t>
+            </w:r>
+            <w:r>
+              <w:rPr>
+                <w:rFonts w:ascii="Cambria" w:hAnsi="Cambria"/>
+                <w:sz w:val="24"/>
+                <w:szCs w:val="24"/>
+                <w:lang w:val="en-US"/>
+              </w:rPr>
+              <w:t xml:space="preserve"> is.</w:t>
+            </w:r>
+          </w:p>
+          <w:p>
+            <w:pPr>
+              <w:rPr>
+                <w:rFonts w:ascii="Cambria" w:hAnsi="Cambria"/>
+                <w:sz w:val="24"/>
+                <w:szCs w:val="24"/>
+                <w:lang w:val="en-US"/>
+              </w:rPr>
+            </w:pPr>
+          </w:p>
+          <w:p>
+            <w:pPr>
+              <w:rPr>
+                <w:rFonts w:ascii="Cambria" w:hAnsi="Cambria"/>
+                <w:sz w:val="24"/>
+                <w:szCs w:val="24"/>
+                <w:lang w:val="en-US"/>
+              </w:rPr>
+            </w:pPr>
+            <m:oMathPara>
+              <m:oMath>
+                <m:r>
+                  <w:rPr>
+                    <w:rFonts w:ascii="Cambria Math" w:hAnsi="Cambria Math"/>
+                    <w:sz w:val="24"/>
+                    <w:szCs w:val="24"/>
+                    <w:lang w:val="en-US"/>
+                  </w:rPr>
+                  <m:t>dτ</m:t>
+                </m:r>
+                <m:r>
+                  <w:rPr>
+                    <w:rFonts w:ascii="Cambria Math" w:hAnsi="Cambria Math"/>
+                    <w:sz w:val="24"/>
+                    <w:szCs w:val="24"/>
+                    <w:lang w:val="en-US"/>
+                  </w:rPr>
+                  <m:t>'=</m:t>
+                </m:r>
+                <m:f>
+                  <m:fPr>
+                    <m:ctrlPr>
+                      <w:rPr>
+                        <w:rFonts w:ascii="Cambria Math" w:hAnsi="Cambria Math"/>
+                        <w:i/>
+                        <w:sz w:val="24"/>
+                        <w:szCs w:val="24"/>
+                        <w:lang w:val="en-US"/>
+                      </w:rPr>
+                    </m:ctrlPr>
+                  </m:fPr>
+                  <m:num>
+                    <m:r>
+                      <w:rPr>
+                        <w:rFonts w:ascii="Cambria Math" w:hAnsi="Cambria Math"/>
+                        <w:sz w:val="24"/>
+                        <w:szCs w:val="24"/>
+                        <w:lang w:val="en-US"/>
+                      </w:rPr>
+                      <m:t>dτ</m:t>
+                    </m:r>
+                  </m:num>
+                  <m:den>
+                    <m:r>
+                      <w:rPr>
+                        <w:rFonts w:ascii="Cambria Math" w:hAnsi="Cambria Math"/>
+                        <w:sz w:val="24"/>
+                        <w:szCs w:val="24"/>
+                        <w:lang w:val="en-US"/>
+                      </w:rPr>
+                      <m:t>1-</m:t>
+                    </m:r>
+                    <m:acc>
+                      <m:accPr>
+                        <m:ctrlPr>
+                          <w:rPr>
+                            <w:rFonts w:ascii="Cambria Math" w:hAnsi="Cambria Math"/>
+                            <w:i/>
+                            <w:sz w:val="24"/>
+                            <w:szCs w:val="24"/>
+                            <w:lang w:val="en-US"/>
+                          </w:rPr>
+                        </m:ctrlPr>
+                      </m:accPr>
+                      <m:e>
+                        <m:r>
+                          <m:rPr>
+                            <m:scr m:val="fraktur"/>
+                          </m:rPr>
+                          <w:rPr>
+                            <w:rFonts w:ascii="Cambria Math" w:hAnsi="Cambria Math"/>
+                            <w:sz w:val="24"/>
+                            <w:szCs w:val="24"/>
+                            <w:lang w:val="en-US"/>
+                          </w:rPr>
+                          <m:t>r</m:t>
+                        </m:r>
+                      </m:e>
+                    </m:acc>
+                    <m:f>
+                      <m:fPr>
+                        <m:ctrlPr>
+                          <w:rPr>
+                            <w:rFonts w:ascii="Cambria Math" w:hAnsi="Cambria Math"/>
+                            <w:i/>
+                            <w:sz w:val="24"/>
+                            <w:szCs w:val="24"/>
+                            <w:lang w:val="en-US"/>
+                          </w:rPr>
+                        </m:ctrlPr>
+                      </m:fPr>
+                      <m:num>
+                        <m:r>
+                          <w:rPr>
+                            <w:rFonts w:ascii="Cambria Math" w:hAnsi="Cambria Math"/>
+                            <w:sz w:val="24"/>
+                            <w:szCs w:val="24"/>
+                            <w:lang w:val="en-US"/>
+                          </w:rPr>
+                          <m:t>v</m:t>
+                        </m:r>
+                      </m:num>
+                      <m:den>
+                        <m:r>
+                          <w:rPr>
+                            <w:rFonts w:ascii="Cambria Math" w:hAnsi="Cambria Math"/>
+                            <w:sz w:val="24"/>
+                            <w:szCs w:val="24"/>
+                            <w:lang w:val="en-US"/>
+                          </w:rPr>
+                          <m:t>c</m:t>
+                        </m:r>
+                      </m:den>
+                    </m:f>
+                  </m:den>
+                </m:f>
+              </m:oMath>
+            </m:oMathPara>
+          </w:p>
+          <w:p>
+            <w:pPr>
+              <w:rPr>
+                <w:rFonts w:ascii="Cambria" w:hAnsi="Cambria"/>
+                <w:sz w:val="24"/>
+                <w:szCs w:val="24"/>
+                <w:lang w:val="en-US"/>
+              </w:rPr>
+            </w:pPr>
+          </w:p>
+          <w:p>
+            <w:pPr>
+              <w:rPr>
+                <w:rFonts w:ascii="Cambria" w:hAnsi="Cambria"/>
+                <w:sz w:val="24"/>
+                <w:szCs w:val="24"/>
+                <w:lang w:val="en-US"/>
+              </w:rPr>
+            </w:pPr>
+          </w:p>
+        </w:tc>
+        <w:tc>
+          <w:tcPr>
+            <w:tcW w:w="1525" w:type="dxa"/>
+            <w:vAlign w:val="center"/>
+          </w:tcPr>
+          <w:p>
+            <w:pPr>
+              <w:jc w:val="center"/>
+              <w:rPr>
+                <w:rFonts w:ascii="Cambria Math" w:hAnsi="Cambria Math"/>
+                <w:sz w:val="24"/>
+                <w:szCs w:val="24"/>
+                <w:lang w:val="en-US"/>
+              </w:rPr>
+            </w:pPr>
+          </w:p>
+        </w:tc>
+      </w:tr>
+      <w:tr>
+        <w:tc>
+          <w:tcPr>
+            <w:tcW w:w="1435" w:type="dxa"/>
+            <w:vAlign w:val="center"/>
+          </w:tcPr>
+          <w:p>
+            <w:pPr>
+              <w:jc w:val="center"/>
+              <w:rPr>
+                <w:rFonts w:ascii="Cambria Math" w:hAnsi="Cambria Math"/>
+                <w:sz w:val="24"/>
+                <w:szCs w:val="24"/>
+                <w:lang w:val="en-US"/>
+              </w:rPr>
+            </w:pPr>
+          </w:p>
+        </w:tc>
+        <w:tc>
+          <w:tcPr>
+            <w:tcW w:w="6390" w:type="dxa"/>
+            <w:vAlign w:val="center"/>
+          </w:tcPr>
+          <w:p>
+            <w:pPr>
+              <w:rPr>
+                <w:rFonts w:ascii="Cambria" w:hAnsi="Cambria"/>
+                <w:sz w:val="24"/>
+                <w:szCs w:val="24"/>
+              </w:rPr>
+            </w:pPr>
+            <w:r>
+              <w:rPr>
+                <w:rFonts w:ascii="Cambria" w:hAnsi="Cambria"/>
+                <w:sz w:val="24"/>
+                <w:szCs w:val="24"/>
+                <w:lang w:val="en-US"/>
+              </w:rPr>
+              <w:t xml:space="preserve">The </w:t>
+            </w:r>
+            <w:r>
+              <w:rPr>
+                <w:rFonts w:ascii="Cambria" w:hAnsi="Cambria"/>
+                <w:sz w:val="24"/>
+                <w:szCs w:val="24"/>
+              </w:rPr>
+              <w:t>dynam</w:t>
+            </w:r>
+            <w:r>
+              <w:rPr>
+                <w:rFonts w:ascii="Cambria" w:hAnsi="Cambria"/>
+                <w:sz w:val="24"/>
+                <w:szCs w:val="24"/>
+              </w:rPr>
+              <w:t xml:space="preserve">ic scalar potential </w:t>
+            </w:r>
+            <w:r>
+              <w:rPr>
+                <w:rFonts w:ascii="Cambria" w:hAnsi="Cambria"/>
+                <w:sz w:val="24"/>
+                <w:szCs w:val="24"/>
+              </w:rPr>
+              <w:t>is given by</w:t>
+            </w:r>
+            <w:r>
+              <w:rPr>
+                <w:rFonts w:ascii="Cambria" w:hAnsi="Cambria"/>
+                <w:sz w:val="24"/>
+                <w:szCs w:val="24"/>
+              </w:rPr>
+              <w:t>,</w:t>
+            </w:r>
+          </w:p>
+          <w:p>
+            <w:pPr>
+              <w:rPr>
+                <w:rFonts w:ascii="Cambria" w:hAnsi="Cambria"/>
+                <w:sz w:val="24"/>
+                <w:szCs w:val="24"/>
+              </w:rPr>
+            </w:pPr>
+          </w:p>
+          <w:p>
+            <w:pPr>
+              <w:rPr>
+                <w:rFonts w:ascii="Cambria" w:hAnsi="Cambria"/>
+                <w:sz w:val="24"/>
+                <w:szCs w:val="24"/>
+              </w:rPr>
+            </w:pPr>
+            <m:oMathPara>
+              <m:oMath>
+                <m:r>
+                  <w:rPr>
+                    <w:rFonts w:ascii="Cambria Math" w:hAnsi="Cambria Math"/>
+                    <w:sz w:val="24"/>
+                    <w:szCs w:val="24"/>
+                  </w:rPr>
+                  <m:t>V</m:t>
+                </m:r>
+                <m:d>
+                  <m:dPr>
+                    <m:ctrlPr>
+                      <w:rPr>
+                        <w:rFonts w:ascii="Cambria Math" w:hAnsi="Cambria Math"/>
+                        <w:i/>
+                        <w:sz w:val="24"/>
+                        <w:szCs w:val="24"/>
+                      </w:rPr>
+                    </m:ctrlPr>
+                  </m:dPr>
+                  <m:e>
+                    <m:r>
+                      <w:rPr>
+                        <w:rFonts w:ascii="Cambria Math" w:hAnsi="Cambria Math"/>
+                        <w:sz w:val="24"/>
+                        <w:szCs w:val="24"/>
+                      </w:rPr>
+                      <m:t>r,t</m:t>
+                    </m:r>
+                  </m:e>
+                </m:d>
+                <m:r>
+                  <w:rPr>
+                    <w:rFonts w:ascii="Cambria Math" w:hAnsi="Cambria Math"/>
+                    <w:sz w:val="24"/>
+                    <w:szCs w:val="24"/>
+                  </w:rPr>
+                  <m:t>=</m:t>
+                </m:r>
+                <m:f>
+                  <m:fPr>
+                    <m:ctrlPr>
+                      <w:rPr>
+                        <w:rFonts w:ascii="Cambria Math" w:hAnsi="Cambria Math"/>
+                        <w:i/>
+                        <w:sz w:val="24"/>
+                        <w:szCs w:val="24"/>
+                      </w:rPr>
+                    </m:ctrlPr>
+                  </m:fPr>
+                  <m:num>
+                    <m:r>
+                      <w:rPr>
+                        <w:rFonts w:ascii="Cambria Math" w:hAnsi="Cambria Math"/>
+                        <w:sz w:val="24"/>
+                        <w:szCs w:val="24"/>
+                      </w:rPr>
+                      <m:t>1</m:t>
+                    </m:r>
+                  </m:num>
+                  <m:den>
+                    <m:r>
+                      <w:rPr>
+                        <w:rFonts w:ascii="Cambria Math" w:hAnsi="Cambria Math"/>
+                        <w:sz w:val="24"/>
+                        <w:szCs w:val="24"/>
+                      </w:rPr>
+                      <m:t>4π</m:t>
+                    </m:r>
+                    <m:sSub>
+                      <m:sSubPr>
+                        <m:ctrlPr>
+                          <w:rPr>
+                            <w:rFonts w:ascii="Cambria Math" w:hAnsi="Cambria Math"/>
+                            <w:i/>
+                            <w:sz w:val="24"/>
+                            <w:szCs w:val="24"/>
+                          </w:rPr>
+                        </m:ctrlPr>
+                      </m:sSubPr>
+                      <m:e>
+                        <m:r>
+                          <w:rPr>
+                            <w:rFonts w:ascii="Cambria Math" w:hAnsi="Cambria Math"/>
+                            <w:sz w:val="24"/>
+                            <w:szCs w:val="24"/>
+                          </w:rPr>
+                          <m:t>ε</m:t>
+                        </m:r>
+                      </m:e>
+                      <m:sub>
+                        <m:r>
+                          <w:rPr>
+                            <w:rFonts w:ascii="Cambria Math" w:hAnsi="Cambria Math"/>
+                            <w:sz w:val="24"/>
+                            <w:szCs w:val="24"/>
+                          </w:rPr>
+                          <m:t>0</m:t>
+                        </m:r>
+                      </m:sub>
+                    </m:sSub>
+                  </m:den>
+                </m:f>
+                <m:f>
+                  <m:fPr>
+                    <m:ctrlPr>
+                      <w:rPr>
+                        <w:rFonts w:ascii="Cambria Math" w:hAnsi="Cambria Math"/>
+                        <w:i/>
+                        <w:sz w:val="24"/>
+                        <w:szCs w:val="24"/>
+                      </w:rPr>
+                    </m:ctrlPr>
+                  </m:fPr>
+                  <m:num>
+                    <m:r>
+                      <w:rPr>
+                        <w:rFonts w:ascii="Cambria Math" w:hAnsi="Cambria Math"/>
+                        <w:sz w:val="24"/>
+                        <w:szCs w:val="24"/>
+                      </w:rPr>
+                      <m:t>qc</m:t>
+                    </m:r>
+                  </m:num>
+                  <m:den>
+                    <m:d>
+                      <m:dPr>
+                        <m:ctrlPr>
+                          <w:rPr>
+                            <w:rFonts w:ascii="Cambria Math" w:hAnsi="Cambria Math"/>
+                            <w:i/>
+                            <w:sz w:val="24"/>
+                            <w:szCs w:val="24"/>
+                          </w:rPr>
+                        </m:ctrlPr>
+                      </m:dPr>
+                      <m:e>
+                        <m:acc>
+                          <m:accPr>
+                            <m:chr m:val="⃗"/>
+                            <m:ctrlPr>
+                              <w:rPr>
+                                <w:rFonts w:ascii="Cambria Math" w:hAnsi="Cambria Math"/>
+                                <w:i/>
+                                <w:sz w:val="24"/>
+                                <w:szCs w:val="24"/>
+                              </w:rPr>
+                            </m:ctrlPr>
+                          </m:accPr>
+                          <m:e>
+                            <m:r>
+                              <m:rPr>
+                                <m:scr m:val="fraktur"/>
+                              </m:rPr>
+                              <w:rPr>
+                                <w:rFonts w:ascii="Cambria Math" w:hAnsi="Cambria Math"/>
+                                <w:sz w:val="24"/>
+                                <w:szCs w:val="24"/>
+                              </w:rPr>
+                              <m:t>r</m:t>
+                            </m:r>
+                          </m:e>
+                        </m:acc>
+                        <m:r>
+                          <w:rPr>
+                            <w:rFonts w:ascii="Cambria Math" w:hAnsi="Cambria Math"/>
+                            <w:sz w:val="24"/>
+                            <w:szCs w:val="24"/>
+                          </w:rPr>
+                          <m:t>c-</m:t>
+                        </m:r>
+                        <m:acc>
+                          <m:accPr>
+                            <m:chr m:val="⃗"/>
+                            <m:ctrlPr>
+                              <w:rPr>
+                                <w:rFonts w:ascii="Cambria Math" w:hAnsi="Cambria Math"/>
+                                <w:i/>
+                                <w:sz w:val="24"/>
+                                <w:szCs w:val="24"/>
+                              </w:rPr>
+                            </m:ctrlPr>
+                          </m:accPr>
+                          <m:e>
+                            <m:r>
+                              <m:rPr>
+                                <m:scr m:val="fraktur"/>
+                              </m:rPr>
+                              <w:rPr>
+                                <w:rFonts w:ascii="Cambria Math" w:hAnsi="Cambria Math"/>
+                                <w:sz w:val="24"/>
+                                <w:szCs w:val="24"/>
+                              </w:rPr>
+                              <m:t>r</m:t>
+                            </m:r>
+                          </m:e>
+                        </m:acc>
+                        <m:r>
+                          <w:rPr>
+                            <w:rFonts w:ascii="Cambria Math" w:hAnsi="Cambria Math"/>
+                            <w:sz w:val="24"/>
+                            <w:szCs w:val="24"/>
+                          </w:rPr>
+                          <m:t>∙</m:t>
+                        </m:r>
+                        <m:acc>
+                          <m:accPr>
+                            <m:chr m:val="⃗"/>
+                            <m:ctrlPr>
+                              <w:rPr>
+                                <w:rFonts w:ascii="Cambria Math" w:hAnsi="Cambria Math"/>
+                                <w:i/>
+                                <w:sz w:val="24"/>
+                                <w:szCs w:val="24"/>
+                              </w:rPr>
+                            </m:ctrlPr>
+                          </m:accPr>
+                          <m:e>
+                            <m:r>
+                              <w:rPr>
+                                <w:rFonts w:ascii="Cambria Math" w:hAnsi="Cambria Math"/>
+                                <w:sz w:val="24"/>
+                                <w:szCs w:val="24"/>
+                              </w:rPr>
+                              <m:t>v</m:t>
+                            </m:r>
+                          </m:e>
+                        </m:acc>
+                      </m:e>
+                    </m:d>
+                  </m:den>
+                </m:f>
+              </m:oMath>
+            </m:oMathPara>
+          </w:p>
+          <w:p>
+            <w:pPr>
+              <w:rPr>
+                <w:rFonts w:ascii="Cambria" w:hAnsi="Cambria"/>
+                <w:sz w:val="24"/>
+                <w:szCs w:val="24"/>
+                <w:lang w:val="en-US"/>
+              </w:rPr>
+            </w:pPr>
+          </w:p>
+        </w:tc>
+        <w:tc>
+          <w:tcPr>
+            <w:tcW w:w="1525" w:type="dxa"/>
+            <w:vAlign w:val="center"/>
+          </w:tcPr>
+          <w:p>
+            <w:pPr>
+              <w:jc w:val="center"/>
+              <w:rPr>
+                <w:rFonts w:ascii="Cambria Math" w:hAnsi="Cambria Math"/>
+                <w:sz w:val="24"/>
+                <w:szCs w:val="24"/>
+                <w:lang w:val="en-US"/>
+              </w:rPr>
+            </w:pPr>
+          </w:p>
+        </w:tc>
+      </w:tr>
+      <w:tr>
+        <w:tc>
+          <w:tcPr>
+            <w:tcW w:w="1435" w:type="dxa"/>
+            <w:vAlign w:val="center"/>
+          </w:tcPr>
+          <w:p>
+            <w:pPr>
+              <w:jc w:val="center"/>
+              <w:rPr>
+                <w:rFonts w:ascii="Cambria Math" w:hAnsi="Cambria Math"/>
+                <w:sz w:val="24"/>
+                <w:szCs w:val="24"/>
+                <w:lang w:val="en-US"/>
+              </w:rPr>
+            </w:pPr>
+          </w:p>
+        </w:tc>
+        <w:tc>
+          <w:tcPr>
+            <w:tcW w:w="6390" w:type="dxa"/>
+            <w:vAlign w:val="center"/>
+          </w:tcPr>
+          <w:p>
+            <w:pPr>
+              <w:rPr>
+                <w:rFonts w:ascii="Cambria" w:hAnsi="Cambria"/>
+                <w:sz w:val="24"/>
+                <w:szCs w:val="24"/>
+                <w:lang w:val="en-US"/>
+              </w:rPr>
+            </w:pPr>
+            <w:r>
+              <w:rPr>
+                <w:rFonts w:ascii="Cambria" w:hAnsi="Cambria"/>
+                <w:sz w:val="24"/>
+                <w:szCs w:val="24"/>
+                <w:lang w:val="en-US"/>
+              </w:rPr>
+              <w:t>The magnetic vector potential is given by</w:t>
+            </w:r>
+            <w:r>
+              <w:rPr>
+                <w:rFonts w:ascii="Cambria" w:hAnsi="Cambria"/>
+                <w:sz w:val="24"/>
+                <w:szCs w:val="24"/>
+                <w:lang w:val="en-US"/>
+              </w:rPr>
+              <w:t>,</w:t>
+            </w:r>
+          </w:p>
+          <w:p>
+            <w:pPr>
+              <w:rPr>
+                <w:rFonts w:ascii="Cambria" w:hAnsi="Cambria"/>
+                <w:sz w:val="24"/>
+                <w:szCs w:val="24"/>
+                <w:lang w:val="en-US"/>
+              </w:rPr>
+            </w:pPr>
+          </w:p>
+          <w:p>
+            <w:pPr>
+              <w:rPr>
+                <w:rFonts w:ascii="Cambria" w:hAnsi="Cambria"/>
+                <w:sz w:val="24"/>
+                <w:szCs w:val="24"/>
+                <w:lang w:val="en-US"/>
+              </w:rPr>
+            </w:pPr>
+            <m:oMathPara>
+              <m:oMath>
+                <m:r>
+                  <w:rPr>
+                    <w:rFonts w:ascii="Cambria Math" w:hAnsi="Cambria Math"/>
+                    <w:sz w:val="24"/>
+                    <w:szCs w:val="24"/>
+                  </w:rPr>
+                  <m:t>A</m:t>
+                </m:r>
+                <m:d>
+                  <m:dPr>
+                    <m:ctrlPr>
+                      <w:rPr>
+                        <w:rFonts w:ascii="Cambria Math" w:hAnsi="Cambria Math"/>
+                        <w:i/>
+                        <w:sz w:val="24"/>
+                        <w:szCs w:val="24"/>
+                      </w:rPr>
+                    </m:ctrlPr>
+                  </m:dPr>
+                  <m:e>
+                    <m:r>
+                      <w:rPr>
+                        <w:rFonts w:ascii="Cambria Math" w:hAnsi="Cambria Math"/>
+                        <w:sz w:val="24"/>
+                        <w:szCs w:val="24"/>
+                      </w:rPr>
+                      <m:t>r,t</m:t>
+                    </m:r>
+                  </m:e>
+                </m:d>
+                <m:r>
+                  <w:rPr>
+                    <w:rFonts w:ascii="Cambria Math" w:hAnsi="Cambria Math"/>
+                    <w:sz w:val="24"/>
+                    <w:szCs w:val="24"/>
+                  </w:rPr>
+                  <m:t>=</m:t>
+                </m:r>
+                <m:f>
+                  <m:fPr>
+                    <m:ctrlPr>
+                      <w:rPr>
+                        <w:rFonts w:ascii="Cambria Math" w:hAnsi="Cambria Math"/>
+                        <w:i/>
+                        <w:sz w:val="24"/>
+                        <w:szCs w:val="24"/>
+                      </w:rPr>
+                    </m:ctrlPr>
+                  </m:fPr>
+                  <m:num>
+                    <m:sSub>
+                      <m:sSubPr>
+                        <m:ctrlPr>
+                          <w:rPr>
+                            <w:rFonts w:ascii="Cambria Math" w:hAnsi="Cambria Math"/>
+                            <w:i/>
+                            <w:sz w:val="24"/>
+                            <w:szCs w:val="24"/>
+                          </w:rPr>
+                        </m:ctrlPr>
+                      </m:sSubPr>
+                      <m:e>
+                        <m:r>
+                          <w:rPr>
+                            <w:rFonts w:ascii="Cambria Math" w:hAnsi="Cambria Math"/>
+                            <w:sz w:val="24"/>
+                            <w:szCs w:val="24"/>
+                          </w:rPr>
+                          <m:t>μ</m:t>
+                        </m:r>
+                      </m:e>
+                      <m:sub>
+                        <m:r>
+                          <w:rPr>
+                            <w:rFonts w:ascii="Cambria Math" w:hAnsi="Cambria Math"/>
+                            <w:sz w:val="24"/>
+                            <w:szCs w:val="24"/>
+                          </w:rPr>
+                          <m:t>0</m:t>
+                        </m:r>
+                      </m:sub>
+                    </m:sSub>
+                  </m:num>
+                  <m:den>
+                    <m:r>
+                      <w:rPr>
+                        <w:rFonts w:ascii="Cambria Math" w:hAnsi="Cambria Math"/>
+                        <w:sz w:val="24"/>
+                        <w:szCs w:val="24"/>
+                      </w:rPr>
+                      <m:t>4π</m:t>
+                    </m:r>
+                  </m:den>
+                </m:f>
+                <m:f>
+                  <m:fPr>
+                    <m:ctrlPr>
+                      <w:rPr>
+                        <w:rFonts w:ascii="Cambria Math" w:hAnsi="Cambria Math"/>
+                        <w:i/>
+                        <w:sz w:val="24"/>
+                        <w:szCs w:val="24"/>
+                      </w:rPr>
+                    </m:ctrlPr>
+                  </m:fPr>
+                  <m:num>
+                    <m:r>
+                      <w:rPr>
+                        <w:rFonts w:ascii="Cambria Math" w:hAnsi="Cambria Math"/>
+                        <w:sz w:val="24"/>
+                        <w:szCs w:val="24"/>
+                      </w:rPr>
+                      <m:t>v</m:t>
+                    </m:r>
+                  </m:num>
+                  <m:den>
+                    <m:r>
+                      <m:rPr>
+                        <m:scr m:val="fraktur"/>
+                      </m:rPr>
+                      <w:rPr>
+                        <w:rFonts w:ascii="Cambria Math" w:hAnsi="Cambria Math"/>
+                        <w:sz w:val="24"/>
+                        <w:szCs w:val="24"/>
+                      </w:rPr>
+                      <m:t>r</m:t>
+                    </m:r>
+                  </m:den>
+                </m:f>
+                <m:nary>
+                  <m:naryPr>
+                    <m:limLoc m:val="undOvr"/>
+                    <m:subHide m:val="1"/>
+                    <m:supHide m:val="1"/>
+                    <m:ctrlPr>
+                      <w:rPr>
+                        <w:rFonts w:ascii="Cambria Math" w:hAnsi="Cambria Math"/>
+                        <w:i/>
+                        <w:sz w:val="24"/>
+                        <w:szCs w:val="24"/>
+                      </w:rPr>
+                    </m:ctrlPr>
+                  </m:naryPr>
+                  <m:sub/>
+                  <m:sup/>
+                  <m:e>
+                    <m:r>
+                      <w:rPr>
+                        <w:rFonts w:ascii="Cambria Math" w:hAnsi="Cambria Math"/>
+                        <w:sz w:val="24"/>
+                        <w:szCs w:val="24"/>
+                      </w:rPr>
+                      <m:t>ρ</m:t>
+                    </m:r>
+                    <m:d>
+                      <m:dPr>
+                        <m:ctrlPr>
+                          <w:rPr>
+                            <w:rFonts w:ascii="Cambria Math" w:hAnsi="Cambria Math"/>
+                            <w:i/>
+                            <w:sz w:val="24"/>
+                            <w:szCs w:val="24"/>
+                          </w:rPr>
+                        </m:ctrlPr>
+                      </m:dPr>
+                      <m:e>
+                        <m:sSup>
+                          <m:sSupPr>
+                            <m:ctrlPr>
+                              <w:rPr>
+                                <w:rFonts w:ascii="Cambria Math" w:hAnsi="Cambria Math"/>
+                                <w:i/>
+                                <w:sz w:val="24"/>
+                                <w:szCs w:val="24"/>
+                              </w:rPr>
+                            </m:ctrlPr>
+                          </m:sSupPr>
+                          <m:e>
+                            <m:r>
+                              <w:rPr>
+                                <w:rFonts w:ascii="Cambria Math" w:hAnsi="Cambria Math"/>
+                                <w:sz w:val="24"/>
+                                <w:szCs w:val="24"/>
+                              </w:rPr>
+                              <m:t>r</m:t>
+                            </m:r>
+                          </m:e>
+                          <m:sup>
+                            <m:r>
+                              <w:rPr>
+                                <w:rFonts w:ascii="Cambria Math" w:hAnsi="Cambria Math"/>
+                                <w:sz w:val="24"/>
+                                <w:szCs w:val="24"/>
+                              </w:rPr>
+                              <m:t>'</m:t>
+                            </m:r>
+                          </m:sup>
+                        </m:sSup>
+                        <m:r>
+                          <w:rPr>
+                            <w:rFonts w:ascii="Cambria Math" w:hAnsi="Cambria Math"/>
+                            <w:sz w:val="24"/>
+                            <w:szCs w:val="24"/>
+                          </w:rPr>
+                          <m:t>,</m:t>
+                        </m:r>
+                        <m:sSub>
+                          <m:sSubPr>
+                            <m:ctrlPr>
+                              <w:rPr>
+                                <w:rFonts w:ascii="Cambria Math" w:hAnsi="Cambria Math"/>
+                                <w:i/>
+                                <w:sz w:val="24"/>
+                                <w:szCs w:val="24"/>
+                              </w:rPr>
+                            </m:ctrlPr>
+                          </m:sSubPr>
+                          <m:e>
+                            <m:r>
+                              <w:rPr>
+                                <w:rFonts w:ascii="Cambria Math" w:hAnsi="Cambria Math"/>
+                                <w:sz w:val="24"/>
+                                <w:szCs w:val="24"/>
+                              </w:rPr>
+                              <m:t>t</m:t>
+                            </m:r>
+                          </m:e>
+                          <m:sub>
+                            <m:r>
+                              <w:rPr>
+                                <w:rFonts w:ascii="Cambria Math" w:hAnsi="Cambria Math"/>
+                                <w:sz w:val="24"/>
+                                <w:szCs w:val="24"/>
+                              </w:rPr>
+                              <m:t>r</m:t>
+                            </m:r>
+                          </m:sub>
+                        </m:sSub>
+                      </m:e>
+                    </m:d>
+                  </m:e>
+                </m:nary>
+                <m:r>
+                  <w:rPr>
+                    <w:rFonts w:ascii="Cambria Math" w:hAnsi="Cambria Math"/>
+                    <w:sz w:val="24"/>
+                    <w:szCs w:val="24"/>
+                  </w:rPr>
+                  <m:t>d</m:t>
+                </m:r>
+                <m:sSup>
+                  <m:sSupPr>
+                    <m:ctrlPr>
+                      <w:rPr>
+                        <w:rFonts w:ascii="Cambria Math" w:hAnsi="Cambria Math"/>
+                        <w:i/>
+                        <w:sz w:val="24"/>
+                        <w:szCs w:val="24"/>
+                      </w:rPr>
+                    </m:ctrlPr>
+                  </m:sSupPr>
+                  <m:e>
+                    <m:r>
+                      <w:rPr>
+                        <w:rFonts w:ascii="Cambria Math" w:hAnsi="Cambria Math"/>
+                        <w:sz w:val="24"/>
+                        <w:szCs w:val="24"/>
+                      </w:rPr>
+                      <m:t>τ</m:t>
+                    </m:r>
+                  </m:e>
+                  <m:sup>
+                    <m:r>
+                      <w:rPr>
+                        <w:rFonts w:ascii="Cambria Math" w:hAnsi="Cambria Math"/>
+                        <w:sz w:val="24"/>
+                        <w:szCs w:val="24"/>
+                      </w:rPr>
+                      <m:t>'</m:t>
+                    </m:r>
+                  </m:sup>
+                </m:sSup>
+                <m:r>
+                  <w:rPr>
+                    <w:rFonts w:ascii="Cambria Math" w:hAnsi="Cambria Math"/>
+                    <w:sz w:val="24"/>
+                    <w:szCs w:val="24"/>
+                  </w:rPr>
+                  <m:t>=</m:t>
+                </m:r>
+                <m:f>
+                  <m:fPr>
+                    <m:ctrlPr>
+                      <w:rPr>
+                        <w:rFonts w:ascii="Cambria Math" w:hAnsi="Cambria Math"/>
+                        <w:i/>
+                        <w:sz w:val="24"/>
+                        <w:szCs w:val="24"/>
+                      </w:rPr>
+                    </m:ctrlPr>
+                  </m:fPr>
+                  <m:num>
+                    <m:sSub>
+                      <m:sSubPr>
+                        <m:ctrlPr>
+                          <w:rPr>
+                            <w:rFonts w:ascii="Cambria Math" w:hAnsi="Cambria Math"/>
+                            <w:i/>
+                            <w:sz w:val="24"/>
+                            <w:szCs w:val="24"/>
+                          </w:rPr>
+                        </m:ctrlPr>
+                      </m:sSubPr>
+                      <m:e>
+                        <m:r>
+                          <w:rPr>
+                            <w:rFonts w:ascii="Cambria Math" w:hAnsi="Cambria Math"/>
+                            <w:sz w:val="24"/>
+                            <w:szCs w:val="24"/>
+                          </w:rPr>
+                          <m:t>μ</m:t>
+                        </m:r>
+                      </m:e>
+                      <m:sub>
+                        <m:r>
+                          <w:rPr>
+                            <w:rFonts w:ascii="Cambria Math" w:hAnsi="Cambria Math"/>
+                            <w:sz w:val="24"/>
+                            <w:szCs w:val="24"/>
+                          </w:rPr>
+                          <m:t>0</m:t>
+                        </m:r>
+                      </m:sub>
+                    </m:sSub>
+                    <m:r>
+                      <w:rPr>
+                        <w:rFonts w:ascii="Cambria Math" w:hAnsi="Cambria Math"/>
+                        <w:sz w:val="24"/>
+                        <w:szCs w:val="24"/>
+                      </w:rPr>
+                      <m:t>v</m:t>
+                    </m:r>
+                  </m:num>
+                  <m:den>
+                    <m:r>
+                      <w:rPr>
+                        <w:rFonts w:ascii="Cambria Math" w:hAnsi="Cambria Math"/>
+                        <w:sz w:val="24"/>
+                        <w:szCs w:val="24"/>
+                      </w:rPr>
+                      <m:t>4π</m:t>
+                    </m:r>
+                  </m:den>
+                </m:f>
+                <m:f>
+                  <m:fPr>
+                    <m:ctrlPr>
+                      <w:rPr>
+                        <w:rFonts w:ascii="Cambria Math" w:hAnsi="Cambria Math"/>
+                        <w:i/>
+                        <w:sz w:val="24"/>
+                        <w:szCs w:val="24"/>
+                      </w:rPr>
+                    </m:ctrlPr>
+                  </m:fPr>
+                  <m:num>
+                    <m:r>
+                      <w:rPr>
+                        <w:rFonts w:ascii="Cambria Math" w:hAnsi="Cambria Math"/>
+                        <w:sz w:val="24"/>
+                        <w:szCs w:val="24"/>
+                      </w:rPr>
+                      <m:t>qc</m:t>
+                    </m:r>
+                  </m:num>
+                  <m:den>
+                    <m:d>
+                      <m:dPr>
+                        <m:ctrlPr>
+                          <w:rPr>
+                            <w:rFonts w:ascii="Cambria Math" w:hAnsi="Cambria Math"/>
+                            <w:i/>
+                            <w:sz w:val="24"/>
+                            <w:szCs w:val="24"/>
+                          </w:rPr>
+                        </m:ctrlPr>
+                      </m:dPr>
+                      <m:e>
+                        <m:acc>
+                          <m:accPr>
+                            <m:chr m:val="⃗"/>
+                            <m:ctrlPr>
+                              <w:rPr>
+                                <w:rFonts w:ascii="Cambria Math" w:hAnsi="Cambria Math"/>
+                                <w:i/>
+                                <w:sz w:val="24"/>
+                                <w:szCs w:val="24"/>
+                              </w:rPr>
+                            </m:ctrlPr>
+                          </m:accPr>
+                          <m:e>
+                            <m:r>
+                              <m:rPr>
+                                <m:scr m:val="fraktur"/>
+                              </m:rPr>
+                              <w:rPr>
+                                <w:rFonts w:ascii="Cambria Math" w:hAnsi="Cambria Math"/>
+                                <w:sz w:val="24"/>
+                                <w:szCs w:val="24"/>
+                              </w:rPr>
+                              <m:t>r</m:t>
+                            </m:r>
+                          </m:e>
+                        </m:acc>
+                        <m:r>
+                          <w:rPr>
+                            <w:rFonts w:ascii="Cambria Math" w:hAnsi="Cambria Math"/>
+                            <w:sz w:val="24"/>
+                            <w:szCs w:val="24"/>
+                          </w:rPr>
+                          <m:t>c-</m:t>
+                        </m:r>
+                        <m:acc>
+                          <m:accPr>
+                            <m:chr m:val="⃗"/>
+                            <m:ctrlPr>
+                              <w:rPr>
+                                <w:rFonts w:ascii="Cambria Math" w:hAnsi="Cambria Math"/>
+                                <w:i/>
+                                <w:sz w:val="24"/>
+                                <w:szCs w:val="24"/>
+                              </w:rPr>
+                            </m:ctrlPr>
+                          </m:accPr>
+                          <m:e>
+                            <m:r>
+                              <m:rPr>
+                                <m:scr m:val="fraktur"/>
+                              </m:rPr>
+                              <w:rPr>
+                                <w:rFonts w:ascii="Cambria Math" w:hAnsi="Cambria Math"/>
+                                <w:sz w:val="24"/>
+                                <w:szCs w:val="24"/>
+                              </w:rPr>
+                              <m:t>r</m:t>
+                            </m:r>
+                          </m:e>
+                        </m:acc>
+                        <m:r>
+                          <w:rPr>
+                            <w:rFonts w:ascii="Cambria Math" w:hAnsi="Cambria Math"/>
+                            <w:sz w:val="24"/>
+                            <w:szCs w:val="24"/>
+                          </w:rPr>
+                          <m:t>∙</m:t>
+                        </m:r>
+                        <m:acc>
+                          <m:accPr>
+                            <m:chr m:val="⃗"/>
+                            <m:ctrlPr>
+                              <w:rPr>
+                                <w:rFonts w:ascii="Cambria Math" w:hAnsi="Cambria Math"/>
+                                <w:i/>
+                                <w:sz w:val="24"/>
+                                <w:szCs w:val="24"/>
+                              </w:rPr>
+                            </m:ctrlPr>
+                          </m:accPr>
+                          <m:e>
+                            <m:r>
+                              <w:rPr>
+                                <w:rFonts w:ascii="Cambria Math" w:hAnsi="Cambria Math"/>
+                                <w:sz w:val="24"/>
+                                <w:szCs w:val="24"/>
+                              </w:rPr>
+                              <m:t>v</m:t>
+                            </m:r>
+                          </m:e>
+                        </m:acc>
+                      </m:e>
+                    </m:d>
+                  </m:den>
+                </m:f>
+              </m:oMath>
+            </m:oMathPara>
+          </w:p>
+          <w:p>
+            <w:pPr>
+              <w:rPr>
+                <w:rFonts w:ascii="Cambria" w:hAnsi="Cambria"/>
+                <w:sz w:val="24"/>
+                <w:szCs w:val="24"/>
+                <w:lang w:val="en-US"/>
+              </w:rPr>
+            </w:pPr>
+          </w:p>
+        </w:tc>
+        <w:tc>
+          <w:tcPr>
+            <w:tcW w:w="1525" w:type="dxa"/>
+            <w:vAlign w:val="center"/>
+          </w:tcPr>
+          <w:p>
+            <w:pPr>
+              <w:jc w:val="center"/>
+              <w:rPr>
+                <w:rFonts w:ascii="Cambria Math" w:hAnsi="Cambria Math"/>
+                <w:sz w:val="24"/>
+                <w:szCs w:val="24"/>
+                <w:lang w:val="en-US"/>
+              </w:rPr>
+            </w:pPr>
+          </w:p>
+        </w:tc>
+      </w:tr>
+      <w:tr>
+        <w:tc>
+          <w:tcPr>
+            <w:tcW w:w="1435" w:type="dxa"/>
+            <w:vAlign w:val="center"/>
+          </w:tcPr>
+          <w:p>
+            <w:pPr>
+              <w:jc w:val="center"/>
+              <w:rPr>
+                <w:rFonts w:ascii="Cambria Math" w:hAnsi="Cambria Math"/>
+                <w:sz w:val="24"/>
+                <w:szCs w:val="24"/>
+                <w:lang w:val="en-US"/>
+              </w:rPr>
+            </w:pPr>
+          </w:p>
+        </w:tc>
+        <w:tc>
+          <w:tcPr>
+            <w:tcW w:w="6390" w:type="dxa"/>
+            <w:vAlign w:val="center"/>
+          </w:tcPr>
+          <w:p>
+            <w:pPr>
+              <w:rPr>
+                <w:rFonts w:ascii="Cambria" w:hAnsi="Cambria"/>
+                <w:sz w:val="24"/>
+                <w:szCs w:val="24"/>
+                <w:lang w:val="en-US"/>
+              </w:rPr>
+            </w:pPr>
+          </w:p>
+          <w:p>
+            <w:pPr>
+              <w:rPr>
+                <w:rFonts w:ascii="Cambria" w:hAnsi="Cambria"/>
+                <w:sz w:val="24"/>
+                <w:szCs w:val="24"/>
+                <w:lang w:val="en-US"/>
+              </w:rPr>
+            </w:pPr>
+            <m:oMathPara>
+              <m:oMath>
+                <m:r>
+                  <w:rPr>
+                    <w:rFonts w:ascii="Cambria Math" w:hAnsi="Cambria Math"/>
+                    <w:sz w:val="24"/>
+                    <w:szCs w:val="24"/>
+                  </w:rPr>
+                  <m:t>A</m:t>
+                </m:r>
+                <m:d>
+                  <m:dPr>
+                    <m:ctrlPr>
+                      <w:rPr>
+                        <w:rFonts w:ascii="Cambria Math" w:hAnsi="Cambria Math"/>
+                        <w:i/>
+                        <w:sz w:val="24"/>
+                        <w:szCs w:val="24"/>
+                      </w:rPr>
+                    </m:ctrlPr>
+                  </m:dPr>
+                  <m:e>
+                    <m:r>
+                      <w:rPr>
+                        <w:rFonts w:ascii="Cambria Math" w:hAnsi="Cambria Math"/>
+                        <w:sz w:val="24"/>
+                        <w:szCs w:val="24"/>
+                      </w:rPr>
+                      <m:t>r,t</m:t>
+                    </m:r>
+                  </m:e>
+                </m:d>
+                <m:r>
+                  <w:rPr>
+                    <w:rFonts w:ascii="Cambria Math" w:hAnsi="Cambria Math"/>
+                    <w:sz w:val="24"/>
+                    <w:szCs w:val="24"/>
+                  </w:rPr>
+                  <m:t>=</m:t>
+                </m:r>
+                <m:f>
+                  <m:fPr>
+                    <m:ctrlPr>
+                      <w:rPr>
+                        <w:rFonts w:ascii="Cambria Math" w:hAnsi="Cambria Math"/>
+                        <w:i/>
+                        <w:sz w:val="24"/>
+                        <w:szCs w:val="24"/>
+                      </w:rPr>
+                    </m:ctrlPr>
+                  </m:fPr>
+                  <m:num>
+                    <m:r>
+                      <w:rPr>
+                        <w:rFonts w:ascii="Cambria Math" w:hAnsi="Cambria Math"/>
+                        <w:sz w:val="24"/>
+                        <w:szCs w:val="24"/>
+                      </w:rPr>
+                      <m:t>v</m:t>
+                    </m:r>
+                  </m:num>
+                  <m:den>
+                    <m:sSup>
+                      <m:sSupPr>
+                        <m:ctrlPr>
+                          <w:rPr>
+                            <w:rFonts w:ascii="Cambria Math" w:hAnsi="Cambria Math"/>
+                            <w:i/>
+                            <w:sz w:val="24"/>
+                            <w:szCs w:val="24"/>
+                          </w:rPr>
+                        </m:ctrlPr>
+                      </m:sSupPr>
+                      <m:e>
+                        <m:r>
+                          <w:rPr>
+                            <w:rFonts w:ascii="Cambria Math" w:hAnsi="Cambria Math"/>
+                            <w:sz w:val="24"/>
+                            <w:szCs w:val="24"/>
+                          </w:rPr>
+                          <m:t>c</m:t>
+                        </m:r>
+                      </m:e>
+                      <m:sup>
+                        <m:r>
+                          <w:rPr>
+                            <w:rFonts w:ascii="Cambria Math" w:hAnsi="Cambria Math"/>
+                            <w:sz w:val="24"/>
+                            <w:szCs w:val="24"/>
+                          </w:rPr>
+                          <m:t>2</m:t>
+                        </m:r>
+                      </m:sup>
+                    </m:sSup>
+                  </m:den>
+                </m:f>
+                <m:r>
+                  <w:rPr>
+                    <w:rFonts w:ascii="Cambria Math" w:hAnsi="Cambria Math"/>
+                    <w:sz w:val="24"/>
+                    <w:szCs w:val="24"/>
+                  </w:rPr>
+                  <m:t>V</m:t>
+                </m:r>
+                <m:d>
+                  <m:dPr>
+                    <m:ctrlPr>
+                      <w:rPr>
+                        <w:rFonts w:ascii="Cambria Math" w:hAnsi="Cambria Math"/>
+                        <w:i/>
+                        <w:sz w:val="24"/>
+                        <w:szCs w:val="24"/>
+                      </w:rPr>
+                    </m:ctrlPr>
+                  </m:dPr>
+                  <m:e>
+                    <m:r>
+                      <w:rPr>
+                        <w:rFonts w:ascii="Cambria Math" w:hAnsi="Cambria Math"/>
+                        <w:sz w:val="24"/>
+                        <w:szCs w:val="24"/>
+                      </w:rPr>
+                      <m:t>r,t</m:t>
+                    </m:r>
+                  </m:e>
+                </m:d>
+              </m:oMath>
+            </m:oMathPara>
+          </w:p>
+          <w:p>
+            <w:pPr>
+              <w:rPr>
+                <w:rFonts w:ascii="Cambria" w:hAnsi="Cambria"/>
+                <w:sz w:val="24"/>
+                <w:szCs w:val="24"/>
+                <w:lang w:val="en-US"/>
+              </w:rPr>
+            </w:pPr>
+          </w:p>
+        </w:tc>
+        <w:tc>
+          <w:tcPr>
+            <w:tcW w:w="1525" w:type="dxa"/>
+            <w:vAlign w:val="center"/>
+          </w:tcPr>
+          <w:p>
+            <w:pPr>
+              <w:jc w:val="center"/>
+              <w:rPr>
+                <w:rFonts w:ascii="Cambria Math" w:hAnsi="Cambria Math"/>
+                <w:sz w:val="24"/>
+                <w:szCs w:val="24"/>
+                <w:lang w:val="en-US"/>
+              </w:rPr>
+            </w:pPr>
+          </w:p>
+        </w:tc>
+      </w:tr>
+      <w:tr>
+        <w:tc>
+          <w:tcPr>
+            <w:tcW w:w="1435" w:type="dxa"/>
+            <w:vAlign w:val="center"/>
+          </w:tcPr>
+          <w:p>
+            <w:pPr>
+              <w:jc w:val="center"/>
+              <w:rPr>
+                <w:rFonts w:ascii="Cambria Math" w:hAnsi="Cambria Math"/>
+                <w:sz w:val="24"/>
+                <w:szCs w:val="24"/>
+                <w:lang w:val="en-US"/>
+              </w:rPr>
+            </w:pPr>
+          </w:p>
+        </w:tc>
+        <w:tc>
+          <w:tcPr>
+            <w:tcW w:w="6390" w:type="dxa"/>
+            <w:vAlign w:val="center"/>
+          </w:tcPr>
+          <w:p>
+            <w:pPr>
+              <w:rPr>
+                <w:rFonts w:ascii="Cambria" w:hAnsi="Cambria"/>
+                <w:sz w:val="24"/>
+                <w:szCs w:val="24"/>
+                <w:lang w:val="en-US"/>
+              </w:rPr>
+            </w:pPr>
+            <w:r>
+              <w:rPr>
+                <w:rFonts w:ascii="Cambria" w:hAnsi="Cambria"/>
+                <w:sz w:val="24"/>
+                <w:szCs w:val="24"/>
+                <w:lang w:val="en-US"/>
+              </w:rPr>
+              <w:t xml:space="preserve">The above equations are the famous </w:t>
+            </w:r>
+            <w:r>
+              <w:rPr>
+                <w:rFonts w:ascii="Cambria" w:hAnsi="Cambria"/>
+                <w:b/>
+                <w:bCs/>
+                <w:sz w:val="24"/>
+                <w:szCs w:val="24"/>
+                <w:lang w:val="en-US"/>
+              </w:rPr>
+              <w:t>Lienard-Wiechert</w:t>
+            </w:r>
+            <w:r>
+              <w:rPr>
+                <w:rFonts w:ascii="Cambria" w:hAnsi="Cambria"/>
+                <w:sz w:val="24"/>
+                <w:szCs w:val="24"/>
+                <w:lang w:val="en-US"/>
+              </w:rPr>
+              <w:t xml:space="preserve"> potentials</w:t>
+            </w:r>
+            <w:r>
+              <w:rPr>
+                <w:rFonts w:ascii="Cambria" w:hAnsi="Cambria"/>
+                <w:sz w:val="24"/>
+                <w:szCs w:val="24"/>
+                <w:lang w:val="en-US"/>
+              </w:rPr>
+              <w:t xml:space="preserve"> for a moving point charge</w:t>
+            </w:r>
+            <w:r>
+              <w:rPr>
+                <w:rFonts w:ascii="Cambria" w:hAnsi="Cambria"/>
+                <w:sz w:val="24"/>
+                <w:szCs w:val="24"/>
+                <w:lang w:val="en-US"/>
+              </w:rPr>
+              <w:t>.</w:t>
+            </w:r>
+            <w:r>
+              <w:rPr>
+                <w:rFonts w:ascii="Cambria" w:hAnsi="Cambria"/>
+                <w:sz w:val="24"/>
+                <w:szCs w:val="24"/>
+                <w:lang w:val="en-US"/>
+              </w:rPr>
+              <w:t xml:space="preserve"> </w:t>
+            </w:r>
+          </w:p>
+        </w:tc>
+        <w:tc>
+          <w:tcPr>
+            <w:tcW w:w="1525" w:type="dxa"/>
+            <w:vAlign w:val="center"/>
+          </w:tcPr>
+          <w:p>
+            <w:pPr>
+              <w:jc w:val="center"/>
+              <w:rPr>
+                <w:rFonts w:ascii="Cambria Math" w:hAnsi="Cambria Math"/>
+                <w:sz w:val="24"/>
+                <w:szCs w:val="24"/>
+                <w:lang w:val="en-US"/>
+              </w:rPr>
+            </w:pPr>
+          </w:p>
+        </w:tc>
+      </w:tr>
+    </w:tbl>
     <w:p>
       <w:pPr>
         <w:rPr>
@@ -18295,7 +20918,6 @@
           <w:sz w:val="24"/>
           <w:szCs w:val="24"/>
         </w:rPr>
-        <w:lastRenderedPageBreak/>
         <w:t>The input</w:t>
       </w:r>
       <w:r>
@@ -18458,6 +21080,7 @@
         <w:rPr>
           <w:noProof/>
         </w:rPr>
+        <w:lastRenderedPageBreak/>
         <w:drawing>
           <wp:inline distT="0" distB="0" distL="0" distR="0" wp14:anchorId="14B1D3D2" wp14:editId="088A5ADC">
             <wp:extent cx="4095166" cy="3065249"/>
@@ -18474,7 +21097,7 @@
                     <pic:cNvPicPr/>
                   </pic:nvPicPr>
                   <pic:blipFill>
-                    <a:blip r:embed="rId29"/>
+                    <a:blip r:embed="rId31"/>
                     <a:stretch>
                       <a:fillRect/>
                     </a:stretch>
@@ -19484,7 +22107,7 @@
   <w:style w:type="paragraph" w:default="1" w:styleId="Normal">
     <w:name w:val="Normal"/>
     <w:qFormat/>
-    <w:rsid w:val="001E1CBA"/>
+    <w:rsid w:val="005D3AD9"/>
   </w:style>
   <w:style w:type="paragraph" w:styleId="Heading1">
     <w:name w:val="heading 1"/>

</xml_diff>